<commit_message>
Atualização do exercicio03 e da lista de exercicios.
</commit_message>
<xml_diff>
--- a/lista_de_exercicios/EXERCÍCIOS DE LÓGICA DE PROGRAMAÇÃO - CAPITULO 03.docx
+++ b/lista_de_exercicios/EXERCÍCIOS DE LÓGICA DE PROGRAMAÇÃO - CAPITULO 03.docx
@@ -1,6 +1,6 @@
 
 <file path=word/document.xml><?xml version="1.0" encoding="utf-8"?>
-<w:document xmlns:wpc="http://schemas.microsoft.com/office/word/2010/wordprocessingCanvas" xmlns:cx="http://schemas.microsoft.com/office/drawing/2014/chartex" xmlns:cx1="http://schemas.microsoft.com/office/drawing/2015/9/8/chartex" xmlns:cx2="http://schemas.microsoft.com/office/drawing/2015/10/21/chartex" xmlns:cx3="http://schemas.microsoft.com/office/drawing/2016/5/9/chartex" xmlns:cx4="http://schemas.microsoft.com/office/drawing/2016/5/10/chartex" xmlns:cx5="http://schemas.microsoft.com/office/drawing/2016/5/11/chartex" xmlns:cx6="http://schemas.microsoft.com/office/drawing/2016/5/12/chartex" xmlns:cx7="http://schemas.microsoft.com/office/drawing/2016/5/13/chartex" xmlns:cx8="http://schemas.microsoft.com/office/drawing/2016/5/14/chartex" xmlns:mc="http://schemas.openxmlformats.org/markup-compatibility/2006" xmlns:aink="http://schemas.microsoft.com/office/drawing/2016/ink" xmlns:am3d="http://schemas.microsoft.com/office/drawing/2017/model3d" xmlns:o="urn:schemas-microsoft-com:office:office" xmlns:oel="http://schemas.microsoft.com/office/2019/extlst" xmlns:r="http://schemas.openxmlformats.org/officeDocument/2006/relationships" xmlns:m="http://schemas.openxmlformats.org/officeDocument/2006/math" xmlns:v="urn:schemas-microsoft-com:vml" xmlns:wp14="http://schemas.microsoft.com/office/word/2010/wordprocessingDrawing" xmlns:wp="http://schemas.openxmlformats.org/drawingml/2006/wordprocessingDrawing" xmlns:w10="urn:schemas-microsoft-com:office:word" xmlns:w="http://schemas.openxmlformats.org/wordprocessingml/2006/main" xmlns:w14="http://schemas.microsoft.com/office/word/2010/wordml" xmlns:w15="http://schemas.microsoft.com/office/word/2012/wordml" xmlns:w16cex="http://schemas.microsoft.com/office/word/2018/wordml/cex" xmlns:w16cid="http://schemas.microsoft.com/office/word/2016/wordml/cid" xmlns:w16="http://schemas.microsoft.com/office/word/2018/wordml" xmlns:w16du="http://schemas.microsoft.com/office/word/2023/wordml/word16du" xmlns:w16sdtdh="http://schemas.microsoft.com/office/word/2020/wordml/sdtdatahash" xmlns:w16sdtfl="http://schemas.microsoft.com/office/word/2024/wordml/sdtformatlock" xmlns:w16se="http://schemas.microsoft.com/office/word/2015/wordml/symex" xmlns:wpg="http://schemas.microsoft.com/office/word/2010/wordprocessingGroup" xmlns:wpi="http://schemas.microsoft.com/office/word/2010/wordprocessingInk" xmlns:wne="http://schemas.microsoft.com/office/word/2006/wordml" xmlns:wps="http://schemas.microsoft.com/office/word/2010/wordprocessingShape" mc:Ignorable="w14 w15 w16se w16cid w16 w16cex w16sdtdh w16sdtfl w16du wp14">
+<w:document xmlns:wpc="http://schemas.microsoft.com/office/word/2010/wordprocessingCanvas" xmlns:mc="http://schemas.openxmlformats.org/markup-compatibility/2006" xmlns:o="urn:schemas-microsoft-com:office:office" xmlns:r="http://schemas.openxmlformats.org/officeDocument/2006/relationships" xmlns:m="http://schemas.openxmlformats.org/officeDocument/2006/math" xmlns:v="urn:schemas-microsoft-com:vml" xmlns:wp14="http://schemas.microsoft.com/office/word/2010/wordprocessingDrawing" xmlns:wp="http://schemas.openxmlformats.org/drawingml/2006/wordprocessingDrawing" xmlns:w="http://schemas.openxmlformats.org/wordprocessingml/2006/main" xmlns:w14="http://schemas.microsoft.com/office/word/2010/wordml" xmlns:w10="urn:schemas-microsoft-com:office:word" xmlns:w15="http://schemas.microsoft.com/office/word/2012/wordml" xmlns:wpg="http://schemas.microsoft.com/office/word/2010/wordprocessingGroup" xmlns:wpi="http://schemas.microsoft.com/office/word/2010/wordprocessingInk" xmlns:wne="http://schemas.microsoft.com/office/word/2006/wordml" xmlns:wps="http://schemas.microsoft.com/office/word/2010/wordprocessingShape" xmlns:wpsCustomData="http://www.wps.cn/officeDocument/2013/wpsCustomData" mc:Ignorable="w14 w15 wp14">
   <w:body>
     <w:p>
       <w:pPr>
@@ -31,27 +31,7 @@
           <w:sz w:val="24"/>
           <w:szCs w:val="24"/>
         </w:rPr>
-        <w:t xml:space="preserve">Desenvolver um programa de computador que efetue a leitura de dois valores numéricos </w:t>
-      </w:r>
-      <w:proofErr w:type="spellStart"/>
-      <w:proofErr w:type="gramStart"/>
-      <w:r>
-        <w:rPr>
-          <w:rFonts w:ascii="Arial" w:hAnsi="Arial" w:cs="Arial"/>
-          <w:sz w:val="24"/>
-          <w:szCs w:val="24"/>
-        </w:rPr>
-        <w:t>inteiros.Processe</w:t>
-      </w:r>
-      <w:proofErr w:type="spellEnd"/>
-      <w:proofErr w:type="gramEnd"/>
-      <w:r>
-        <w:rPr>
-          <w:rFonts w:ascii="Arial" w:hAnsi="Arial" w:cs="Arial"/>
-          <w:sz w:val="24"/>
-          <w:szCs w:val="24"/>
-        </w:rPr>
-        <w:t xml:space="preserve"> a operação de adição dos dois valores e apresente na sequência o valor obtido na operação.</w:t>
+        <w:t>Desenvolver um programa de computador que efetue a leitura de dois valores numéricos inteiros.Processe a operação de adição dos dois valores e apresente na sequência o valor obtido na operação.</w:t>
       </w:r>
     </w:p>
     <w:p>
@@ -120,25 +100,7 @@
           <w:sz w:val="24"/>
           <w:szCs w:val="24"/>
         </w:rPr>
-        <w:t xml:space="preserve">Efetuar a </w:t>
-      </w:r>
-      <w:proofErr w:type="spellStart"/>
-      <w:r>
-        <w:rPr>
-          <w:rFonts w:ascii="Arial" w:hAnsi="Arial" w:cs="Arial"/>
-          <w:sz w:val="24"/>
-          <w:szCs w:val="24"/>
-        </w:rPr>
-        <w:t>adção</w:t>
-      </w:r>
-      <w:proofErr w:type="spellEnd"/>
-      <w:r>
-        <w:rPr>
-          <w:rFonts w:ascii="Arial" w:hAnsi="Arial" w:cs="Arial"/>
-          <w:sz w:val="24"/>
-          <w:szCs w:val="24"/>
-        </w:rPr>
-        <w:t xml:space="preserve"> das variáveis A e B, cujo resultado será atribuído à variável X;</w:t>
+        <w:t>Efetuar a adção das variáveis A e B, cujo resultado será atribuído à variável X;</w:t>
       </w:r>
     </w:p>
     <w:p>
@@ -242,6 +204,16 @@
               </w:rPr>
               <m:t>R</m:t>
             </m:r>
+            <m:ctrlPr>
+              <w:rPr>
+                <w:rFonts w:ascii="Cambria Math" w:hAnsi="Cambria Math" w:cs="Arial"/>
+                <w:b/>
+                <w:bCs/>
+                <w:i/>
+                <w:sz w:val="24"/>
+                <w:szCs w:val="24"/>
+              </w:rPr>
+            </m:ctrlPr>
           </m:e>
           <m:sup>
             <m:r>
@@ -255,6 +227,16 @@
               </w:rPr>
               <m:t>2</m:t>
             </m:r>
+            <m:ctrlPr>
+              <w:rPr>
+                <w:rFonts w:ascii="Cambria Math" w:hAnsi="Cambria Math" w:cs="Arial"/>
+                <w:b/>
+                <w:bCs/>
+                <w:i/>
+                <w:sz w:val="24"/>
+                <w:szCs w:val="24"/>
+              </w:rPr>
+            </m:ctrlPr>
           </m:sup>
         </m:sSup>
       </m:oMath>
@@ -475,25 +457,7 @@
           <w:sz w:val="24"/>
           <w:szCs w:val="24"/>
         </w:rPr>
-        <w:t xml:space="preserve">Desenvolver um programa que calcule o salário líquido de um professor. Para elaborar o programa, é necessário possuir alguns dados, como valor da hora-aula, </w:t>
-      </w:r>
-      <w:proofErr w:type="spellStart"/>
-      <w:r>
-        <w:rPr>
-          <w:rFonts w:ascii="Arial" w:hAnsi="Arial" w:cs="Arial"/>
-          <w:sz w:val="24"/>
-          <w:szCs w:val="24"/>
-        </w:rPr>
-        <w:t>nómero</w:t>
-      </w:r>
-      <w:proofErr w:type="spellEnd"/>
-      <w:r>
-        <w:rPr>
-          <w:rFonts w:ascii="Arial" w:hAnsi="Arial" w:cs="Arial"/>
-          <w:sz w:val="24"/>
-          <w:szCs w:val="24"/>
-        </w:rPr>
-        <w:t xml:space="preserve"> de horas trabalhadas no mês e percentual de desconto do INSS. Em primeiro lugar, deve-se estabelecer o seu salário bruto para fazer o desconto e ter o valor do salário líquido.</w:t>
+        <w:t>Desenvolver um programa que calcule o salário líquido de um professor. Para elaborar o programa, é necessário possuir alguns dados, como valor da hora-aula, nómero de horas trabalhadas no mês e percentual de desconto do INSS. Em primeiro lugar, deve-se estabelecer o seu salário bruto para fazer o desconto e ter o valor do salário líquido.</w:t>
       </w:r>
     </w:p>
     <w:p>
@@ -606,25 +570,7 @@
           <w:sz w:val="24"/>
           <w:szCs w:val="24"/>
         </w:rPr>
-        <w:t xml:space="preserve">Calcular o salário bruto (SB), sendo a </w:t>
-      </w:r>
-      <w:proofErr w:type="spellStart"/>
-      <w:r>
-        <w:rPr>
-          <w:rFonts w:ascii="Arial" w:hAnsi="Arial" w:cs="Arial"/>
-          <w:sz w:val="24"/>
-          <w:szCs w:val="24"/>
-        </w:rPr>
-        <w:t>múltiplicação</w:t>
-      </w:r>
-      <w:proofErr w:type="spellEnd"/>
-      <w:r>
-        <w:rPr>
-          <w:rFonts w:ascii="Arial" w:hAnsi="Arial" w:cs="Arial"/>
-          <w:sz w:val="24"/>
-          <w:szCs w:val="24"/>
-        </w:rPr>
-        <w:t xml:space="preserve"> das variáveis HT e VH;</w:t>
+        <w:t>Calcular o salário bruto (SB), sendo a múltiplicação das variáveis HT e VH;</w:t>
       </w:r>
     </w:p>
     <w:p>
@@ -647,25 +593,7 @@
           <w:sz w:val="24"/>
           <w:szCs w:val="24"/>
         </w:rPr>
-        <w:t xml:space="preserve">Calcular o total de desconto (TD) com base no valor de PD </w:t>
-      </w:r>
-      <w:proofErr w:type="spellStart"/>
-      <w:r>
-        <w:rPr>
-          <w:rFonts w:ascii="Arial" w:hAnsi="Arial" w:cs="Arial"/>
-          <w:sz w:val="24"/>
-          <w:szCs w:val="24"/>
-        </w:rPr>
-        <w:t>divididopor</w:t>
-      </w:r>
-      <w:proofErr w:type="spellEnd"/>
-      <w:r>
-        <w:rPr>
-          <w:rFonts w:ascii="Arial" w:hAnsi="Arial" w:cs="Arial"/>
-          <w:sz w:val="24"/>
-          <w:szCs w:val="24"/>
-        </w:rPr>
-        <w:t xml:space="preserve"> 100;</w:t>
+        <w:t>Calcular o total de desconto (TD) com base no valor de PD divididopor 100;</w:t>
       </w:r>
     </w:p>
     <w:p>
@@ -711,7 +639,6 @@
           <w:sz w:val="24"/>
           <w:szCs w:val="24"/>
         </w:rPr>
-        <w:lastRenderedPageBreak/>
         <w:t>Apresentar os valores dos salários bruto e líquido: SB e SL;</w:t>
       </w:r>
     </w:p>
@@ -738,11 +665,11 @@
     </w:p>
     <w:p>
       <w:pPr>
-        <w:pStyle w:val="Ttulo4"/>
+        <w:pStyle w:val="2"/>
         <w:spacing w:beforeAutospacing="0" w:afterAutospacing="0" w:line="360" w:lineRule="auto"/>
         <w:jc w:val="both"/>
         <w:rPr>
-          <w:rFonts w:ascii="Arial" w:eastAsiaTheme="minorEastAsia" w:hAnsi="Arial" w:cs="Arial" w:hint="default"/>
+          <w:rFonts w:hint="default" w:ascii="Arial" w:hAnsi="Arial" w:cs="Arial" w:eastAsiaTheme="minorEastAsia"/>
           <w:b w:val="0"/>
           <w:bCs w:val="0"/>
           <w:lang w:val="pt-BR"/>
@@ -750,14 +677,14 @@
       </w:pPr>
       <w:r>
         <w:rPr>
-          <w:rFonts w:ascii="Arial" w:eastAsiaTheme="minorEastAsia" w:hAnsi="Arial" w:cs="Arial" w:hint="default"/>
+          <w:rFonts w:hint="default" w:ascii="Arial" w:hAnsi="Arial" w:cs="Arial" w:eastAsiaTheme="minorEastAsia"/>
           <w:lang w:val="pt-BR"/>
         </w:rPr>
         <w:t>Caso de Teste 1</w:t>
       </w:r>
       <w:r>
         <w:rPr>
-          <w:rFonts w:ascii="Arial" w:eastAsiaTheme="minorEastAsia" w:hAnsi="Arial" w:cs="Arial" w:hint="default"/>
+          <w:rFonts w:hint="default" w:ascii="Arial" w:hAnsi="Arial" w:cs="Arial" w:eastAsiaTheme="minorEastAsia"/>
           <w:b w:val="0"/>
           <w:bCs w:val="0"/>
           <w:lang w:val="pt-BR"/>
@@ -767,7 +694,7 @@
     </w:p>
     <w:p>
       <w:pPr>
-        <w:pStyle w:val="NormalWeb"/>
+        <w:pStyle w:val="5"/>
         <w:spacing w:line="360" w:lineRule="auto"/>
         <w:ind w:firstLine="720"/>
         <w:jc w:val="both"/>
@@ -792,7 +719,7 @@
     </w:p>
     <w:p>
       <w:pPr>
-        <w:pStyle w:val="NormalWeb"/>
+        <w:pStyle w:val="5"/>
         <w:spacing w:line="360" w:lineRule="auto"/>
         <w:ind w:left="720"/>
         <w:jc w:val="both"/>
@@ -817,7 +744,7 @@
     </w:p>
     <w:p>
       <w:pPr>
-        <w:pStyle w:val="NormalWeb"/>
+        <w:pStyle w:val="5"/>
         <w:spacing w:line="360" w:lineRule="auto"/>
         <w:ind w:left="720"/>
         <w:jc w:val="both"/>
@@ -842,7 +769,7 @@
     </w:p>
     <w:p>
       <w:pPr>
-        <w:pStyle w:val="NormalWeb"/>
+        <w:pStyle w:val="5"/>
         <w:spacing w:line="360" w:lineRule="auto"/>
         <w:ind w:left="720"/>
         <w:jc w:val="both"/>
@@ -867,7 +794,7 @@
     </w:p>
     <w:p>
       <w:pPr>
-        <w:pStyle w:val="NormalWeb"/>
+        <w:pStyle w:val="5"/>
         <w:spacing w:line="360" w:lineRule="auto"/>
         <w:ind w:left="720"/>
         <w:jc w:val="both"/>
@@ -892,7 +819,7 @@
     </w:p>
     <w:p>
       <w:pPr>
-        <w:pStyle w:val="NormalWeb"/>
+        <w:pStyle w:val="5"/>
         <w:spacing w:line="360" w:lineRule="auto"/>
         <w:ind w:left="720"/>
         <w:jc w:val="both"/>
@@ -917,11 +844,11 @@
     </w:p>
     <w:p>
       <w:pPr>
-        <w:pStyle w:val="Ttulo4"/>
+        <w:pStyle w:val="2"/>
         <w:spacing w:beforeAutospacing="0" w:afterAutospacing="0" w:line="360" w:lineRule="auto"/>
         <w:jc w:val="both"/>
         <w:rPr>
-          <w:rFonts w:ascii="Arial" w:eastAsiaTheme="minorEastAsia" w:hAnsi="Arial" w:cs="Arial" w:hint="default"/>
+          <w:rFonts w:hint="default" w:ascii="Arial" w:hAnsi="Arial" w:cs="Arial" w:eastAsiaTheme="minorEastAsia"/>
           <w:b w:val="0"/>
           <w:bCs w:val="0"/>
           <w:lang w:val="pt-BR"/>
@@ -929,14 +856,14 @@
       </w:pPr>
       <w:r>
         <w:rPr>
-          <w:rFonts w:ascii="Arial" w:eastAsiaTheme="minorEastAsia" w:hAnsi="Arial" w:cs="Arial" w:hint="default"/>
+          <w:rFonts w:hint="default" w:ascii="Arial" w:hAnsi="Arial" w:cs="Arial" w:eastAsiaTheme="minorEastAsia"/>
           <w:lang w:val="pt-BR"/>
         </w:rPr>
         <w:t>Caso de Teste 2</w:t>
       </w:r>
       <w:r>
         <w:rPr>
-          <w:rFonts w:ascii="Arial" w:eastAsiaTheme="minorEastAsia" w:hAnsi="Arial" w:cs="Arial" w:hint="default"/>
+          <w:rFonts w:hint="default" w:ascii="Arial" w:hAnsi="Arial" w:cs="Arial" w:eastAsiaTheme="minorEastAsia"/>
           <w:b w:val="0"/>
           <w:bCs w:val="0"/>
           <w:lang w:val="pt-BR"/>
@@ -946,7 +873,7 @@
     </w:p>
     <w:p>
       <w:pPr>
-        <w:pStyle w:val="NormalWeb"/>
+        <w:pStyle w:val="5"/>
         <w:spacing w:line="360" w:lineRule="auto"/>
         <w:ind w:firstLine="720"/>
         <w:jc w:val="both"/>
@@ -971,7 +898,7 @@
     </w:p>
     <w:p>
       <w:pPr>
-        <w:pStyle w:val="NormalWeb"/>
+        <w:pStyle w:val="5"/>
         <w:spacing w:line="360" w:lineRule="auto"/>
         <w:ind w:left="720"/>
         <w:jc w:val="both"/>
@@ -996,7 +923,7 @@
     </w:p>
     <w:p>
       <w:pPr>
-        <w:pStyle w:val="NormalWeb"/>
+        <w:pStyle w:val="5"/>
         <w:spacing w:line="360" w:lineRule="auto"/>
         <w:ind w:left="720"/>
         <w:jc w:val="both"/>
@@ -1021,7 +948,7 @@
     </w:p>
     <w:p>
       <w:pPr>
-        <w:pStyle w:val="NormalWeb"/>
+        <w:pStyle w:val="5"/>
         <w:spacing w:line="360" w:lineRule="auto"/>
         <w:ind w:left="720"/>
         <w:jc w:val="both"/>
@@ -1046,7 +973,7 @@
     </w:p>
     <w:p>
       <w:pPr>
-        <w:pStyle w:val="NormalWeb"/>
+        <w:pStyle w:val="5"/>
         <w:spacing w:line="360" w:lineRule="auto"/>
         <w:ind w:left="720"/>
         <w:jc w:val="both"/>
@@ -1071,7 +998,7 @@
     </w:p>
     <w:p>
       <w:pPr>
-        <w:pStyle w:val="NormalWeb"/>
+        <w:pStyle w:val="5"/>
         <w:spacing w:line="360" w:lineRule="auto"/>
         <w:ind w:left="720"/>
         <w:jc w:val="both"/>
@@ -1361,6 +1288,7 @@
           <w:szCs w:val="24"/>
         </w:rPr>
       </w:pPr>
+      <w:bookmarkStart w:id="0" w:name="_GoBack"/>
       <w:r>
         <w:rPr>
           <w:rFonts w:ascii="Arial" w:hAnsi="Arial" w:cs="Arial"/>
@@ -1369,6 +1297,7 @@
         </w:rPr>
         <w:t>Apresentar o nome e o sexo informados;</w:t>
       </w:r>
+      <w:bookmarkEnd w:id="0"/>
     </w:p>
     <w:p>
       <w:pPr>
@@ -1395,7 +1324,32 @@
     </w:p>
     <w:p>
       <w:pPr>
-        <w:pStyle w:val="PargrafodaLista"/>
+        <w:pStyle w:val="7"/>
+        <w:numPr>
+          <w:ilvl w:val="0"/>
+          <w:numId w:val="6"/>
+        </w:numPr>
+        <w:spacing w:line="360" w:lineRule="auto"/>
+        <w:ind w:left="0" w:firstLine="0"/>
+        <w:jc w:val="both"/>
+        <w:rPr>
+          <w:rFonts w:ascii="Arial" w:hAnsi="Arial" w:cs="Arial"/>
+          <w:sz w:val="24"/>
+          <w:szCs w:val="24"/>
+        </w:rPr>
+      </w:pPr>
+      <w:r>
+        <w:rPr>
+          <w:rFonts w:ascii="Arial" w:hAnsi="Arial" w:cs="Arial"/>
+          <w:sz w:val="24"/>
+          <w:szCs w:val="24"/>
+        </w:rPr>
+        <w:t>Dadas as equações matemáticas a seguir, estabeleça para cada uma delas a respectiva expressão aritmética em estilo computacional.</w:t>
+      </w:r>
+    </w:p>
+    <w:p>
+      <w:pPr>
+        <w:pStyle w:val="7"/>
         <w:numPr>
           <w:ilvl w:val="0"/>
           <w:numId w:val="7"/>
@@ -1409,48 +1363,15 @@
           <w:szCs w:val="24"/>
         </w:rPr>
       </w:pPr>
-      <w:r>
-        <w:rPr>
-          <w:rFonts w:ascii="Arial" w:hAnsi="Arial" w:cs="Arial"/>
-          <w:sz w:val="24"/>
-          <w:szCs w:val="24"/>
-        </w:rPr>
-        <w:t>Dadas as equações matemáticas a seguir, estabeleça para cada uma delas a respectiva expressão aritmética em estilo computacional.</w:t>
-      </w:r>
-    </w:p>
-    <w:p>
-      <w:pPr>
-        <w:pStyle w:val="PargrafodaLista"/>
-        <w:numPr>
-          <w:ilvl w:val="0"/>
-          <w:numId w:val="6"/>
-        </w:numPr>
-        <w:spacing w:line="360" w:lineRule="auto"/>
-        <w:ind w:left="0" w:firstLine="0"/>
-        <w:jc w:val="both"/>
-        <w:rPr>
-          <w:rFonts w:ascii="Arial" w:hAnsi="Arial" w:cs="Arial"/>
-          <w:sz w:val="24"/>
-          <w:szCs w:val="24"/>
-        </w:rPr>
-      </w:pPr>
       <m:oMath>
         <m:r>
+          <m:rPr/>
           <w:rPr>
             <w:rFonts w:ascii="Cambria Math" w:hAnsi="Cambria Math" w:cs="Arial"/>
             <w:sz w:val="24"/>
             <w:szCs w:val="24"/>
           </w:rPr>
-          <w:lastRenderedPageBreak/>
-          <m:t>f=</m:t>
-        </m:r>
-        <m:r>
-          <w:rPr>
-            <w:rFonts w:ascii="Cambria Math" w:hAnsi="Cambria Math" w:cs="Arial"/>
-            <w:sz w:val="24"/>
-            <w:szCs w:val="24"/>
-          </w:rPr>
-          <m:t xml:space="preserve"> </m:t>
+          <m:t xml:space="preserve">f= </m:t>
         </m:r>
         <m:rad>
           <m:radPr>
@@ -1464,7 +1385,16 @@
               </w:rPr>
             </m:ctrlPr>
           </m:radPr>
-          <m:deg/>
+          <m:deg>
+            <m:ctrlPr>
+              <w:rPr>
+                <w:rFonts w:ascii="Cambria Math" w:hAnsi="Cambria Math" w:cs="Arial"/>
+                <w:i/>
+                <w:sz w:val="24"/>
+                <w:szCs w:val="24"/>
+              </w:rPr>
+            </m:ctrlPr>
+          </m:deg>
           <m:e>
             <m:eqArr>
               <m:eqArrPr>
@@ -1491,6 +1421,7 @@
                   </m:fPr>
                   <m:num>
                     <m:r>
+                      <m:rPr/>
                       <w:rPr>
                         <w:rFonts w:ascii="Cambria Math" w:hAnsi="Cambria Math" w:cs="Arial"/>
                         <w:sz w:val="24"/>
@@ -1498,9 +1429,18 @@
                       </w:rPr>
                       <m:t>1</m:t>
                     </m:r>
+                    <m:ctrlPr>
+                      <w:rPr>
+                        <w:rFonts w:ascii="Cambria Math" w:hAnsi="Cambria Math" w:cs="Arial"/>
+                        <w:i/>
+                        <w:sz w:val="24"/>
+                        <w:szCs w:val="24"/>
+                      </w:rPr>
+                    </m:ctrlPr>
                   </m:num>
                   <m:den>
                     <m:r>
+                      <m:rPr/>
                       <w:rPr>
                         <w:rFonts w:ascii="Cambria Math" w:hAnsi="Cambria Math" w:cs="Arial"/>
                         <w:sz w:val="24"/>
@@ -1508,15 +1448,24 @@
                       </w:rPr>
                       <m:t>1c</m:t>
                     </m:r>
+                    <m:ctrlPr>
+                      <w:rPr>
+                        <w:rFonts w:ascii="Cambria Math" w:hAnsi="Cambria Math" w:cs="Arial"/>
+                        <w:i/>
+                        <w:sz w:val="24"/>
+                        <w:szCs w:val="24"/>
+                      </w:rPr>
+                    </m:ctrlPr>
                   </m:den>
                 </m:f>
                 <m:r>
+                  <m:rPr/>
                   <w:rPr>
                     <w:rFonts w:ascii="Cambria Math" w:hAnsi="Cambria Math" w:cs="Arial"/>
                     <w:sz w:val="24"/>
                     <w:szCs w:val="24"/>
                   </w:rPr>
-                  <m:t>-</m:t>
+                  <m:t>−</m:t>
                 </m:r>
                 <m:f>
                   <m:fPr>
@@ -1543,6 +1492,7 @@
                       </m:sSupPr>
                       <m:e>
                         <m:r>
+                          <m:rPr/>
                           <w:rPr>
                             <w:rFonts w:ascii="Cambria Math" w:hAnsi="Cambria Math" w:cs="Arial"/>
                             <w:sz w:val="24"/>
@@ -1550,9 +1500,18 @@
                           </w:rPr>
                           <m:t>r</m:t>
                         </m:r>
+                        <m:ctrlPr>
+                          <w:rPr>
+                            <w:rFonts w:ascii="Cambria Math" w:hAnsi="Cambria Math" w:cs="Arial"/>
+                            <w:i/>
+                            <w:sz w:val="24"/>
+                            <w:szCs w:val="24"/>
+                          </w:rPr>
+                        </m:ctrlPr>
                       </m:e>
                       <m:sup>
                         <m:r>
+                          <m:rPr/>
                           <w:rPr>
                             <w:rFonts w:ascii="Cambria Math" w:hAnsi="Cambria Math" w:cs="Arial"/>
                             <w:sz w:val="24"/>
@@ -1560,11 +1519,28 @@
                           </w:rPr>
                           <m:t>2</m:t>
                         </m:r>
+                        <m:ctrlPr>
+                          <w:rPr>
+                            <w:rFonts w:ascii="Cambria Math" w:hAnsi="Cambria Math" w:cs="Arial"/>
+                            <w:i/>
+                            <w:sz w:val="24"/>
+                            <w:szCs w:val="24"/>
+                          </w:rPr>
+                        </m:ctrlPr>
                       </m:sup>
                     </m:sSup>
+                    <m:ctrlPr>
+                      <w:rPr>
+                        <w:rFonts w:ascii="Cambria Math" w:hAnsi="Cambria Math" w:cs="Arial"/>
+                        <w:i/>
+                        <w:sz w:val="24"/>
+                        <w:szCs w:val="24"/>
+                      </w:rPr>
+                    </m:ctrlPr>
                   </m:num>
                   <m:den>
                     <m:r>
+                      <m:rPr/>
                       <w:rPr>
                         <w:rFonts w:ascii="Cambria Math" w:hAnsi="Cambria Math" w:cs="Arial"/>
                         <w:sz w:val="24"/>
@@ -1585,6 +1561,7 @@
                       </m:sSupPr>
                       <m:e>
                         <m:r>
+                          <m:rPr/>
                           <w:rPr>
                             <w:rFonts w:ascii="Cambria Math" w:hAnsi="Cambria Math" w:cs="Arial"/>
                             <w:sz w:val="24"/>
@@ -1592,9 +1569,18 @@
                           </w:rPr>
                           <m:t>c</m:t>
                         </m:r>
+                        <m:ctrlPr>
+                          <w:rPr>
+                            <w:rFonts w:ascii="Cambria Math" w:hAnsi="Cambria Math" w:cs="Arial"/>
+                            <w:i/>
+                            <w:sz w:val="24"/>
+                            <w:szCs w:val="24"/>
+                          </w:rPr>
+                        </m:ctrlPr>
                       </m:e>
                       <m:sup>
                         <m:r>
+                          <m:rPr/>
                           <w:rPr>
                             <w:rFonts w:ascii="Cambria Math" w:hAnsi="Cambria Math" w:cs="Arial"/>
                             <w:sz w:val="24"/>
@@ -1602,23 +1588,110 @@
                           </w:rPr>
                           <m:t>2</m:t>
                         </m:r>
+                        <m:ctrlPr>
+                          <w:rPr>
+                            <w:rFonts w:ascii="Cambria Math" w:hAnsi="Cambria Math" w:cs="Arial"/>
+                            <w:i/>
+                            <w:sz w:val="24"/>
+                            <w:szCs w:val="24"/>
+                          </w:rPr>
+                        </m:ctrlPr>
                       </m:sup>
                     </m:sSup>
+                    <m:ctrlPr>
+                      <w:rPr>
+                        <w:rFonts w:ascii="Cambria Math" w:hAnsi="Cambria Math" w:cs="Arial"/>
+                        <w:i/>
+                        <w:sz w:val="24"/>
+                        <w:szCs w:val="24"/>
+                      </w:rPr>
+                    </m:ctrlPr>
                   </m:den>
                 </m:f>
+                <m:ctrlPr>
+                  <w:rPr>
+                    <w:rFonts w:ascii="Cambria Math" w:hAnsi="Cambria Math" w:cs="Arial"/>
+                    <w:i/>
+                    <w:sz w:val="24"/>
+                    <w:szCs w:val="24"/>
+                  </w:rPr>
+                </m:ctrlPr>
               </m:e>
-              <m:e/>
+              <m:e>
+                <m:ctrlPr>
+                  <w:rPr>
+                    <w:rFonts w:ascii="Cambria Math" w:hAnsi="Cambria Math" w:cs="Arial"/>
+                    <w:i/>
+                    <w:sz w:val="24"/>
+                    <w:szCs w:val="24"/>
+                  </w:rPr>
+                </m:ctrlPr>
+              </m:e>
             </m:eqArr>
+            <m:ctrlPr>
+              <w:rPr>
+                <w:rFonts w:ascii="Cambria Math" w:hAnsi="Cambria Math" w:cs="Arial"/>
+                <w:i/>
+                <w:sz w:val="24"/>
+                <w:szCs w:val="24"/>
+              </w:rPr>
+            </m:ctrlPr>
           </m:e>
         </m:rad>
       </m:oMath>
     </w:p>
     <w:p>
       <w:pPr>
-        <w:pStyle w:val="PargrafodaLista"/>
+        <w:pStyle w:val="7"/>
+        <w:numPr>
+          <w:numId w:val="0"/>
+        </w:numPr>
+        <w:spacing w:line="360" w:lineRule="auto"/>
+        <w:ind w:leftChars="0"/>
+        <w:jc w:val="both"/>
+        <w:rPr>
+          <w:rFonts w:ascii="Arial" w:hAnsi="Arial" w:cs="Arial"/>
+          <w:b/>
+          <w:bCs/>
+          <w:sz w:val="24"/>
+          <w:szCs w:val="24"/>
+        </w:rPr>
+      </w:pPr>
+      <w:r>
+        <w:rPr>
+          <w:rFonts w:ascii="Arial" w:hAnsi="Arial" w:cs="Arial"/>
+          <w:b/>
+          <w:bCs/>
+          <w:sz w:val="24"/>
+          <w:szCs w:val="24"/>
+        </w:rPr>
+        <w:t>Entendimento</w:t>
+      </w:r>
+    </w:p>
+    <w:p>
+      <w:pPr>
+        <w:pStyle w:val="7"/>
+        <w:numPr>
+          <w:numId w:val="0"/>
+        </w:numPr>
+        <w:spacing w:line="360" w:lineRule="auto"/>
+        <w:ind w:leftChars="0"/>
+        <w:jc w:val="both"/>
+        <w:rPr>
+          <w:rFonts w:ascii="Arial" w:hAnsi="Arial" w:cs="Arial"/>
+          <w:b/>
+          <w:bCs/>
+          <w:sz w:val="24"/>
+          <w:szCs w:val="24"/>
+        </w:rPr>
+      </w:pPr>
+    </w:p>
+    <w:p>
+      <w:pPr>
+        <w:pStyle w:val="7"/>
         <w:numPr>
           <w:ilvl w:val="0"/>
-          <w:numId w:val="6"/>
+          <w:numId w:val="7"/>
         </w:numPr>
         <w:spacing w:line="360" w:lineRule="auto"/>
         <w:ind w:left="0" w:firstLine="0"/>
@@ -1631,6 +1704,7 @@
       </w:pPr>
       <m:oMath>
         <m:r>
+          <m:rPr/>
           <w:rPr>
             <w:rFonts w:ascii="Cambria Math" w:hAnsi="Cambria Math" w:cs="Arial"/>
             <w:sz w:val="24"/>
@@ -1651,6 +1725,7 @@
           </m:fPr>
           <m:num>
             <m:r>
+              <m:rPr/>
               <w:rPr>
                 <w:rFonts w:ascii="Cambria Math" w:hAnsi="Cambria Math" w:cs="Arial"/>
                 <w:sz w:val="24"/>
@@ -1658,26 +1733,59 @@
               </w:rPr>
               <m:t>a</m:t>
             </m:r>
+            <m:ctrlPr>
+              <w:rPr>
+                <w:rFonts w:ascii="Cambria Math" w:hAnsi="Cambria Math" w:cs="Arial"/>
+                <w:i/>
+                <w:sz w:val="24"/>
+                <w:szCs w:val="24"/>
+              </w:rPr>
+            </m:ctrlPr>
           </m:num>
           <m:den>
             <m:r>
+              <m:rPr/>
               <w:rPr>
                 <w:rFonts w:ascii="Cambria Math" w:hAnsi="Cambria Math" w:cs="Arial"/>
                 <w:sz w:val="24"/>
                 <w:szCs w:val="24"/>
               </w:rPr>
-              <m:t>b-c</m:t>
+              <m:t>b−c</m:t>
             </m:r>
+            <m:ctrlPr>
+              <w:rPr>
+                <w:rFonts w:ascii="Cambria Math" w:hAnsi="Cambria Math" w:cs="Arial"/>
+                <w:i/>
+                <w:sz w:val="24"/>
+                <w:szCs w:val="24"/>
+              </w:rPr>
+            </m:ctrlPr>
           </m:den>
         </m:f>
       </m:oMath>
     </w:p>
     <w:p>
       <w:pPr>
-        <w:pStyle w:val="PargrafodaLista"/>
+        <w:pStyle w:val="7"/>
+        <w:numPr>
+          <w:numId w:val="0"/>
+        </w:numPr>
+        <w:spacing w:line="360" w:lineRule="auto"/>
+        <w:ind w:leftChars="0"/>
+        <w:jc w:val="both"/>
+        <w:rPr>
+          <w:rFonts w:ascii="Arial" w:hAnsi="Arial" w:cs="Arial"/>
+          <w:sz w:val="24"/>
+          <w:szCs w:val="24"/>
+        </w:rPr>
+      </w:pPr>
+    </w:p>
+    <w:p>
+      <w:pPr>
+        <w:pStyle w:val="7"/>
         <w:numPr>
           <w:ilvl w:val="0"/>
-          <w:numId w:val="6"/>
+          <w:numId w:val="7"/>
         </w:numPr>
         <w:spacing w:line="360" w:lineRule="auto"/>
         <w:ind w:left="0" w:firstLine="0"/>
@@ -1690,12 +1798,13 @@
       </w:pPr>
       <m:oMath>
         <m:r>
+          <m:rPr/>
           <w:rPr>
             <w:rFonts w:ascii="Cambria Math" w:hAnsi="Cambria Math" w:cs="Arial"/>
             <w:sz w:val="24"/>
             <w:szCs w:val="24"/>
           </w:rPr>
-          <m:t>x=m[ah+</m:t>
+          <m:t>x=m[aℎ+</m:t>
         </m:r>
         <m:f>
           <m:fPr>
@@ -1722,6 +1831,7 @@
               </m:sSupPr>
               <m:e>
                 <m:r>
+                  <m:rPr/>
                   <w:rPr>
                     <w:rFonts w:ascii="Cambria Math" w:hAnsi="Cambria Math" w:cs="Arial"/>
                     <w:sz w:val="24"/>
@@ -1729,9 +1839,18 @@
                   </w:rPr>
                   <m:t>v</m:t>
                 </m:r>
+                <m:ctrlPr>
+                  <w:rPr>
+                    <w:rFonts w:ascii="Cambria Math" w:hAnsi="Cambria Math" w:cs="Arial"/>
+                    <w:i/>
+                    <w:sz w:val="24"/>
+                    <w:szCs w:val="24"/>
+                  </w:rPr>
+                </m:ctrlPr>
               </m:e>
               <m:sup>
                 <m:r>
+                  <m:rPr/>
                   <w:rPr>
                     <w:rFonts w:ascii="Cambria Math" w:hAnsi="Cambria Math" w:cs="Arial"/>
                     <w:sz w:val="24"/>
@@ -1739,11 +1858,28 @@
                   </w:rPr>
                   <m:t>2</m:t>
                 </m:r>
+                <m:ctrlPr>
+                  <w:rPr>
+                    <w:rFonts w:ascii="Cambria Math" w:hAnsi="Cambria Math" w:cs="Arial"/>
+                    <w:i/>
+                    <w:sz w:val="24"/>
+                    <w:szCs w:val="24"/>
+                  </w:rPr>
+                </m:ctrlPr>
               </m:sup>
             </m:sSup>
+            <m:ctrlPr>
+              <w:rPr>
+                <w:rFonts w:ascii="Cambria Math" w:hAnsi="Cambria Math" w:cs="Arial"/>
+                <w:i/>
+                <w:sz w:val="24"/>
+                <w:szCs w:val="24"/>
+              </w:rPr>
+            </m:ctrlPr>
           </m:num>
           <m:den>
             <m:r>
+              <m:rPr/>
               <w:rPr>
                 <w:rFonts w:ascii="Cambria Math" w:hAnsi="Cambria Math" w:cs="Arial"/>
                 <w:sz w:val="24"/>
@@ -1751,6 +1887,14 @@
               </w:rPr>
               <m:t>2</m:t>
             </m:r>
+            <m:ctrlPr>
+              <w:rPr>
+                <w:rFonts w:ascii="Cambria Math" w:hAnsi="Cambria Math" w:cs="Arial"/>
+                <w:i/>
+                <w:sz w:val="24"/>
+                <w:szCs w:val="24"/>
+              </w:rPr>
+            </m:ctrlPr>
           </m:den>
         </m:f>
       </m:oMath>
@@ -1765,10 +1909,26 @@
     </w:p>
     <w:p>
       <w:pPr>
-        <w:pStyle w:val="PargrafodaLista"/>
+        <w:pStyle w:val="7"/>
+        <w:numPr>
+          <w:numId w:val="0"/>
+        </w:numPr>
+        <w:spacing w:line="360" w:lineRule="auto"/>
+        <w:ind w:leftChars="0"/>
+        <w:jc w:val="both"/>
+        <w:rPr>
+          <w:rFonts w:ascii="Arial" w:hAnsi="Arial" w:cs="Arial"/>
+          <w:sz w:val="24"/>
+          <w:szCs w:val="24"/>
+        </w:rPr>
+      </w:pPr>
+    </w:p>
+    <w:p>
+      <w:pPr>
+        <w:pStyle w:val="7"/>
         <w:numPr>
           <w:ilvl w:val="0"/>
-          <w:numId w:val="6"/>
+          <w:numId w:val="7"/>
         </w:numPr>
         <w:spacing w:line="360" w:lineRule="auto"/>
         <w:ind w:left="0" w:firstLine="0"/>
@@ -1781,6 +1941,7 @@
       </w:pPr>
       <m:oMath>
         <m:r>
+          <m:rPr/>
           <w:rPr>
             <w:rFonts w:ascii="Cambria Math" w:hAnsi="Cambria Math" w:cs="Arial"/>
             <w:sz w:val="24"/>
@@ -1801,6 +1962,7 @@
           </m:fPr>
           <m:num>
             <m:r>
+              <m:rPr/>
               <w:rPr>
                 <w:rFonts w:ascii="Cambria Math" w:hAnsi="Cambria Math" w:cs="Arial"/>
                 <w:sz w:val="24"/>
@@ -1821,6 +1983,7 @@
               </m:sSupPr>
               <m:e>
                 <m:r>
+                  <m:rPr/>
                   <w:rPr>
                     <w:rFonts w:ascii="Cambria Math" w:hAnsi="Cambria Math" w:cs="Arial"/>
                     <w:sz w:val="24"/>
@@ -1828,9 +1991,18 @@
                   </w:rPr>
                   <m:t>t</m:t>
                 </m:r>
+                <m:ctrlPr>
+                  <w:rPr>
+                    <w:rFonts w:ascii="Cambria Math" w:hAnsi="Cambria Math" w:cs="Arial"/>
+                    <w:i/>
+                    <w:sz w:val="24"/>
+                    <w:szCs w:val="24"/>
+                  </w:rPr>
+                </m:ctrlPr>
               </m:e>
               <m:sup>
                 <m:r>
+                  <m:rPr/>
                   <w:rPr>
                     <w:rFonts w:ascii="Cambria Math" w:hAnsi="Cambria Math" w:cs="Arial"/>
                     <w:sz w:val="24"/>
@@ -1838,11 +2010,28 @@
                   </w:rPr>
                   <m:t>2</m:t>
                 </m:r>
+                <m:ctrlPr>
+                  <w:rPr>
+                    <w:rFonts w:ascii="Cambria Math" w:hAnsi="Cambria Math" w:cs="Arial"/>
+                    <w:i/>
+                    <w:sz w:val="24"/>
+                    <w:szCs w:val="24"/>
+                  </w:rPr>
+                </m:ctrlPr>
               </m:sup>
             </m:sSup>
+            <m:ctrlPr>
+              <w:rPr>
+                <w:rFonts w:ascii="Cambria Math" w:hAnsi="Cambria Math" w:cs="Arial"/>
+                <w:i/>
+                <w:sz w:val="24"/>
+                <w:szCs w:val="24"/>
+              </w:rPr>
+            </m:ctrlPr>
           </m:num>
           <m:den>
             <m:r>
+              <m:rPr/>
               <w:rPr>
                 <w:rFonts w:ascii="Cambria Math" w:hAnsi="Cambria Math" w:cs="Arial"/>
                 <w:sz w:val="24"/>
@@ -1850,16 +2039,40 @@
               </w:rPr>
               <m:t>2</m:t>
             </m:r>
+            <m:ctrlPr>
+              <w:rPr>
+                <w:rFonts w:ascii="Cambria Math" w:hAnsi="Cambria Math" w:cs="Arial"/>
+                <w:i/>
+                <w:sz w:val="24"/>
+                <w:szCs w:val="24"/>
+              </w:rPr>
+            </m:ctrlPr>
           </m:den>
         </m:f>
       </m:oMath>
     </w:p>
     <w:p>
       <w:pPr>
-        <w:pStyle w:val="PargrafodaLista"/>
+        <w:pStyle w:val="7"/>
+        <w:numPr>
+          <w:numId w:val="0"/>
+        </w:numPr>
+        <w:spacing w:line="360" w:lineRule="auto"/>
+        <w:ind w:leftChars="0"/>
+        <w:jc w:val="both"/>
+        <w:rPr>
+          <w:rFonts w:ascii="Arial" w:hAnsi="Arial" w:cs="Arial"/>
+          <w:sz w:val="24"/>
+          <w:szCs w:val="24"/>
+        </w:rPr>
+      </w:pPr>
+    </w:p>
+    <w:p>
+      <w:pPr>
+        <w:pStyle w:val="7"/>
         <w:numPr>
           <w:ilvl w:val="0"/>
-          <w:numId w:val="6"/>
+          <w:numId w:val="7"/>
         </w:numPr>
         <w:spacing w:line="360" w:lineRule="auto"/>
         <w:ind w:left="0" w:firstLine="0"/>
@@ -1872,12 +2085,13 @@
       </w:pPr>
       <m:oMath>
         <m:r>
+          <m:rPr/>
           <w:rPr>
             <w:rFonts w:ascii="Cambria Math" w:hAnsi="Cambria Math" w:cs="Arial"/>
             <w:sz w:val="24"/>
             <w:szCs w:val="24"/>
           </w:rPr>
-          <m:t>d=p-</m:t>
+          <m:t>d=p−</m:t>
         </m:r>
         <m:f>
           <m:fPr>
@@ -1892,6 +2106,7 @@
           </m:fPr>
           <m:num>
             <m:r>
+              <m:rPr/>
               <w:rPr>
                 <w:rFonts w:ascii="Cambria Math" w:hAnsi="Cambria Math" w:cs="Arial"/>
                 <w:sz w:val="24"/>
@@ -1899,9 +2114,18 @@
               </w:rPr>
               <m:t>r</m:t>
             </m:r>
+            <m:ctrlPr>
+              <w:rPr>
+                <w:rFonts w:ascii="Cambria Math" w:hAnsi="Cambria Math" w:cs="Arial"/>
+                <w:i/>
+                <w:sz w:val="24"/>
+                <w:szCs w:val="24"/>
+              </w:rPr>
+            </m:ctrlPr>
           </m:num>
           <m:den>
             <m:r>
+              <m:rPr/>
               <w:rPr>
                 <w:rFonts w:ascii="Cambria Math" w:hAnsi="Cambria Math" w:cs="Arial"/>
                 <w:sz w:val="24"/>
@@ -1909,16 +2133,40 @@
               </w:rPr>
               <m:t>n</m:t>
             </m:r>
+            <m:ctrlPr>
+              <w:rPr>
+                <w:rFonts w:ascii="Cambria Math" w:hAnsi="Cambria Math" w:cs="Arial"/>
+                <w:i/>
+                <w:sz w:val="24"/>
+                <w:szCs w:val="24"/>
+              </w:rPr>
+            </m:ctrlPr>
           </m:den>
         </m:f>
       </m:oMath>
     </w:p>
     <w:p>
       <w:pPr>
-        <w:pStyle w:val="PargrafodaLista"/>
+        <w:pStyle w:val="7"/>
+        <w:numPr>
+          <w:numId w:val="0"/>
+        </w:numPr>
+        <w:spacing w:line="360" w:lineRule="auto"/>
+        <w:ind w:leftChars="0"/>
+        <w:jc w:val="both"/>
+        <w:rPr>
+          <w:rFonts w:ascii="Arial" w:hAnsi="Arial" w:cs="Arial"/>
+          <w:sz w:val="24"/>
+          <w:szCs w:val="24"/>
+        </w:rPr>
+      </w:pPr>
+    </w:p>
+    <w:p>
+      <w:pPr>
+        <w:pStyle w:val="7"/>
         <w:numPr>
           <w:ilvl w:val="0"/>
-          <w:numId w:val="6"/>
+          <w:numId w:val="7"/>
         </w:numPr>
         <w:spacing w:line="360" w:lineRule="auto"/>
         <w:ind w:left="0" w:firstLine="0"/>
@@ -1931,6 +2179,7 @@
       </w:pPr>
       <m:oMath>
         <m:r>
+          <m:rPr/>
           <w:rPr>
             <w:rFonts w:ascii="Cambria Math" w:hAnsi="Cambria Math" w:cs="Arial"/>
             <w:sz w:val="24"/>
@@ -1951,6 +2200,7 @@
           </m:fPr>
           <m:num>
             <m:r>
+              <m:rPr/>
               <w:rPr>
                 <w:rFonts w:ascii="Cambria Math" w:hAnsi="Cambria Math" w:cs="Arial"/>
                 <w:sz w:val="24"/>
@@ -1958,9 +2208,18 @@
               </w:rPr>
               <m:t>9</m:t>
             </m:r>
+            <m:ctrlPr>
+              <w:rPr>
+                <w:rFonts w:ascii="Cambria Math" w:hAnsi="Cambria Math" w:cs="Arial"/>
+                <w:i/>
+                <w:sz w:val="24"/>
+                <w:szCs w:val="24"/>
+              </w:rPr>
+            </m:ctrlPr>
           </m:num>
           <m:den>
             <m:r>
+              <m:rPr/>
               <w:rPr>
                 <w:rFonts w:ascii="Cambria Math" w:hAnsi="Cambria Math" w:cs="Arial"/>
                 <w:sz w:val="24"/>
@@ -1968,9 +2227,18 @@
               </w:rPr>
               <m:t>5</m:t>
             </m:r>
+            <m:ctrlPr>
+              <w:rPr>
+                <w:rFonts w:ascii="Cambria Math" w:hAnsi="Cambria Math" w:cs="Arial"/>
+                <w:i/>
+                <w:sz w:val="24"/>
+                <w:szCs w:val="24"/>
+              </w:rPr>
+            </m:ctrlPr>
           </m:den>
         </m:f>
         <m:r>
+          <m:rPr/>
           <w:rPr>
             <w:rFonts w:ascii="Cambria Math" w:hAnsi="Cambria Math" w:cs="Arial"/>
             <w:sz w:val="24"/>
@@ -1982,10 +2250,26 @@
     </w:p>
     <w:p>
       <w:pPr>
-        <w:pStyle w:val="PargrafodaLista"/>
+        <w:pStyle w:val="7"/>
+        <w:numPr>
+          <w:numId w:val="0"/>
+        </w:numPr>
+        <w:spacing w:line="360" w:lineRule="auto"/>
+        <w:ind w:leftChars="0"/>
+        <w:jc w:val="both"/>
+        <w:rPr>
+          <w:rFonts w:ascii="Arial" w:hAnsi="Arial" w:cs="Arial"/>
+          <w:sz w:val="24"/>
+          <w:szCs w:val="24"/>
+        </w:rPr>
+      </w:pPr>
+    </w:p>
+    <w:p>
+      <w:pPr>
+        <w:pStyle w:val="7"/>
         <w:numPr>
           <w:ilvl w:val="0"/>
-          <w:numId w:val="6"/>
+          <w:numId w:val="7"/>
         </w:numPr>
         <w:spacing w:line="360" w:lineRule="auto"/>
         <w:ind w:left="0" w:firstLine="0"/>
@@ -1998,6 +2282,7 @@
       </w:pPr>
       <m:oMath>
         <m:r>
+          <m:rPr/>
           <w:rPr>
             <w:rFonts w:ascii="Cambria Math" w:hAnsi="Cambria Math" w:cs="Arial"/>
             <w:sz w:val="24"/>
@@ -2018,13 +2303,22 @@
           </m:dPr>
           <m:e>
             <m:r>
+              <m:rPr/>
               <w:rPr>
                 <w:rFonts w:ascii="Cambria Math" w:hAnsi="Cambria Math" w:cs="Arial"/>
                 <w:sz w:val="24"/>
                 <w:szCs w:val="24"/>
               </w:rPr>
-              <m:t>f-32</m:t>
+              <m:t>f−32</m:t>
             </m:r>
+            <m:ctrlPr>
+              <w:rPr>
+                <w:rFonts w:ascii="Cambria Math" w:hAnsi="Cambria Math" w:cs="Arial"/>
+                <w:i/>
+                <w:sz w:val="24"/>
+                <w:szCs w:val="24"/>
+              </w:rPr>
+            </m:ctrlPr>
           </m:e>
         </m:d>
         <m:f>
@@ -2040,6 +2334,7 @@
           </m:fPr>
           <m:num>
             <m:r>
+              <m:rPr/>
               <w:rPr>
                 <w:rFonts w:ascii="Cambria Math" w:hAnsi="Cambria Math" w:cs="Arial"/>
                 <w:sz w:val="24"/>
@@ -2047,9 +2342,18 @@
               </w:rPr>
               <m:t>5</m:t>
             </m:r>
+            <m:ctrlPr>
+              <w:rPr>
+                <w:rFonts w:ascii="Cambria Math" w:hAnsi="Cambria Math" w:cs="Arial"/>
+                <w:i/>
+                <w:sz w:val="24"/>
+                <w:szCs w:val="24"/>
+              </w:rPr>
+            </m:ctrlPr>
           </m:num>
           <m:den>
             <m:r>
+              <m:rPr/>
               <w:rPr>
                 <w:rFonts w:ascii="Cambria Math" w:hAnsi="Cambria Math" w:cs="Arial"/>
                 <w:sz w:val="24"/>
@@ -2057,16 +2361,40 @@
               </w:rPr>
               <m:t>9</m:t>
             </m:r>
+            <m:ctrlPr>
+              <w:rPr>
+                <w:rFonts w:ascii="Cambria Math" w:hAnsi="Cambria Math" w:cs="Arial"/>
+                <w:i/>
+                <w:sz w:val="24"/>
+                <w:szCs w:val="24"/>
+              </w:rPr>
+            </m:ctrlPr>
           </m:den>
         </m:f>
       </m:oMath>
     </w:p>
     <w:p>
       <w:pPr>
-        <w:pStyle w:val="PargrafodaLista"/>
+        <w:pStyle w:val="7"/>
+        <w:numPr>
+          <w:numId w:val="0"/>
+        </w:numPr>
+        <w:spacing w:line="360" w:lineRule="auto"/>
+        <w:ind w:leftChars="0"/>
+        <w:jc w:val="both"/>
+        <w:rPr>
+          <w:rFonts w:ascii="Arial" w:hAnsi="Arial" w:cs="Arial"/>
+          <w:sz w:val="24"/>
+          <w:szCs w:val="24"/>
+        </w:rPr>
+      </w:pPr>
+    </w:p>
+    <w:p>
+      <w:pPr>
+        <w:pStyle w:val="7"/>
         <w:numPr>
           <w:ilvl w:val="0"/>
-          <w:numId w:val="7"/>
+          <w:numId w:val="6"/>
         </w:numPr>
         <w:spacing w:line="360" w:lineRule="auto"/>
         <w:ind w:left="0" w:firstLine="0"/>
@@ -2083,59 +2411,1048 @@
           <w:sz w:val="24"/>
           <w:szCs w:val="24"/>
         </w:rPr>
-        <w:t>Desenvolver os diagramas de bloco</w:t>
-      </w:r>
-      <w:r>
-        <w:rPr>
-          <w:rFonts w:ascii="Arial" w:hAnsi="Arial" w:cs="Arial"/>
-          <w:sz w:val="24"/>
-          <w:szCs w:val="24"/>
-        </w:rPr>
-        <w:t xml:space="preserve"> e a codificação em português estruturado dos problemas computacionais elencados de a até z, ficando a cargo do professor selecionar a ordem e os problemas a serem resolvidos.</w:t>
-      </w:r>
-    </w:p>
-    <w:p>
-      <w:pPr>
-        <w:pStyle w:val="PargrafodaLista"/>
+        <w:t>Desenvolver os diagramas de bloco e a codificação em português estruturado dos problemas computacionais elencados de a até z, ficando a cargo do professor selecionar a ordem e os problemas a serem resolvidos.</w:t>
+      </w:r>
+    </w:p>
+    <w:p>
+      <w:pPr>
+        <w:pStyle w:val="5"/>
+        <w:keepNext w:val="0"/>
+        <w:keepLines w:val="0"/>
+        <w:pageBreakBefore w:val="0"/>
+        <w:widowControl/>
+        <w:suppressLineNumbers w:val="0"/>
+        <w:kinsoku/>
+        <w:wordWrap/>
+        <w:overflowPunct/>
+        <w:topLinePunct w:val="0"/>
+        <w:autoSpaceDE/>
+        <w:autoSpaceDN/>
+        <w:bidi w:val="0"/>
+        <w:adjustRightInd/>
+        <w:snapToGrid/>
+        <w:spacing w:before="240" w:beforeAutospacing="0" w:after="240" w:afterAutospacing="0" w:line="360" w:lineRule="auto"/>
+        <w:jc w:val="both"/>
+        <w:textAlignment w:val="auto"/>
+        <w:rPr>
+          <w:rFonts w:ascii="Arial" w:hAnsi="Arial" w:cs="Arial" w:eastAsiaTheme="minorEastAsia"/>
+          <w:kern w:val="0"/>
+          <w:sz w:val="24"/>
+          <w:szCs w:val="24"/>
+          <w:lang w:val="pt-BR" w:eastAsia="zh-CN" w:bidi="ar-SA"/>
+        </w:rPr>
+      </w:pPr>
+      <w:r>
+        <w:rPr>
+          <w:rFonts w:ascii="Arial" w:hAnsi="Arial" w:cs="Arial" w:eastAsiaTheme="minorEastAsia"/>
+          <w:kern w:val="0"/>
+          <w:sz w:val="24"/>
+          <w:szCs w:val="24"/>
+          <w:lang w:val="pt-BR" w:eastAsia="zh-CN" w:bidi="ar-SA"/>
+        </w:rPr>
+        <w:t>a. Ler uma temperatura em graus Celsius e apresentá-la convertida em graus Fahrenheit. A fórmula de conversão é F = C * 9 / 5 + 32, sendo F a temperatura em Fahrenheit e C a temperatura em Celsius.</w:t>
+      </w:r>
+      <w:r>
+        <w:rPr>
+          <w:rFonts w:hint="default" w:ascii="Arial" w:hAnsi="Arial" w:cs="Arial" w:eastAsiaTheme="minorEastAsia"/>
+          <w:kern w:val="0"/>
+          <w:sz w:val="24"/>
+          <w:szCs w:val="24"/>
+          <w:lang w:val="pt-BR" w:eastAsia="zh-CN" w:bidi="ar-SA"/>
+        </w:rPr>
+        <w:t>  </w:t>
+      </w:r>
+    </w:p>
+    <w:p>
+      <w:pPr>
+        <w:pStyle w:val="5"/>
+        <w:keepNext w:val="0"/>
+        <w:keepLines w:val="0"/>
+        <w:pageBreakBefore w:val="0"/>
+        <w:widowControl/>
+        <w:suppressLineNumbers w:val="0"/>
+        <w:kinsoku/>
+        <w:wordWrap/>
+        <w:overflowPunct/>
+        <w:topLinePunct w:val="0"/>
+        <w:autoSpaceDE/>
+        <w:autoSpaceDN/>
+        <w:bidi w:val="0"/>
+        <w:adjustRightInd/>
+        <w:snapToGrid/>
+        <w:spacing w:before="0" w:beforeAutospacing="0" w:after="100" w:afterAutospacing="0" w:line="360" w:lineRule="auto"/>
+        <w:jc w:val="both"/>
+        <w:textAlignment w:val="auto"/>
+        <w:rPr>
+          <w:rFonts w:ascii="Arial" w:hAnsi="Arial" w:cs="Arial" w:eastAsiaTheme="minorEastAsia"/>
+          <w:kern w:val="0"/>
+          <w:sz w:val="24"/>
+          <w:szCs w:val="24"/>
+          <w:lang w:val="pt-BR" w:eastAsia="zh-CN" w:bidi="ar-SA"/>
+        </w:rPr>
+      </w:pPr>
+      <w:r>
+        <w:rPr>
+          <w:rFonts w:hint="default" w:ascii="Arial" w:hAnsi="Arial" w:cs="Arial" w:eastAsiaTheme="minorEastAsia"/>
+          <w:kern w:val="0"/>
+          <w:sz w:val="24"/>
+          <w:szCs w:val="24"/>
+          <w:lang w:val="pt-BR" w:eastAsia="zh-CN" w:bidi="ar-SA"/>
+        </w:rPr>
+        <w:t>b. Ler uma temperatura em graus Fahrenheit e apresentá-la convertida em graus Celsius. A fórmula de conversão é C = ((F - 32) * 5) / 9, sendo F a temperatura em Fahrenheit e C a temperatura em Celsius.   </w:t>
+      </w:r>
+    </w:p>
+    <w:p>
+      <w:pPr>
+        <w:pStyle w:val="5"/>
+        <w:keepNext w:val="0"/>
+        <w:keepLines w:val="0"/>
+        <w:pageBreakBefore w:val="0"/>
+        <w:widowControl/>
+        <w:suppressLineNumbers w:val="0"/>
+        <w:kinsoku/>
+        <w:wordWrap/>
+        <w:overflowPunct/>
+        <w:topLinePunct w:val="0"/>
+        <w:autoSpaceDE/>
+        <w:autoSpaceDN/>
+        <w:bidi w:val="0"/>
+        <w:adjustRightInd/>
+        <w:snapToGrid/>
+        <w:spacing w:before="0" w:beforeAutospacing="0" w:after="100" w:afterAutospacing="0" w:line="360" w:lineRule="auto"/>
+        <w:jc w:val="both"/>
+        <w:textAlignment w:val="auto"/>
+        <w:rPr>
+          <w:rFonts w:ascii="Arial" w:hAnsi="Arial" w:cs="Arial" w:eastAsiaTheme="minorEastAsia"/>
+          <w:kern w:val="0"/>
+          <w:sz w:val="24"/>
+          <w:szCs w:val="24"/>
+          <w:lang w:val="pt-BR" w:eastAsia="zh-CN" w:bidi="ar-SA"/>
+        </w:rPr>
+      </w:pPr>
+      <w:r>
+        <w:rPr>
+          <w:rFonts w:hint="default" w:ascii="Arial" w:hAnsi="Arial" w:cs="Arial" w:eastAsiaTheme="minorEastAsia"/>
+          <w:kern w:val="0"/>
+          <w:sz w:val="24"/>
+          <w:szCs w:val="24"/>
+          <w:lang w:val="pt-BR" w:eastAsia="zh-CN" w:bidi="ar-SA"/>
+        </w:rPr>
+        <w:t>c. Calcular e apresentar o valor do volume de uma lata de óleo, utilizando a fórmula VOLUME = 3.14159 * R † 2 * ALTURA.   </w:t>
+      </w:r>
+    </w:p>
+    <w:p>
+      <w:pPr>
+        <w:pStyle w:val="5"/>
+        <w:keepNext w:val="0"/>
+        <w:keepLines w:val="0"/>
+        <w:pageBreakBefore w:val="0"/>
+        <w:widowControl/>
+        <w:suppressLineNumbers w:val="0"/>
+        <w:kinsoku/>
+        <w:wordWrap/>
+        <w:overflowPunct/>
+        <w:topLinePunct w:val="0"/>
+        <w:autoSpaceDE/>
+        <w:autoSpaceDN/>
+        <w:bidi w:val="0"/>
+        <w:adjustRightInd/>
+        <w:snapToGrid/>
+        <w:spacing w:before="0" w:beforeAutospacing="0" w:after="100" w:afterAutospacing="0" w:line="360" w:lineRule="auto"/>
+        <w:jc w:val="both"/>
+        <w:textAlignment w:val="auto"/>
+        <w:rPr>
+          <w:rFonts w:ascii="Arial" w:hAnsi="Arial" w:cs="Arial" w:eastAsiaTheme="minorEastAsia"/>
+          <w:kern w:val="0"/>
+          <w:sz w:val="24"/>
+          <w:szCs w:val="24"/>
+          <w:lang w:val="pt-BR" w:eastAsia="zh-CN" w:bidi="ar-SA"/>
+        </w:rPr>
+      </w:pPr>
+      <w:r>
+        <w:rPr>
+          <w:rFonts w:hint="default" w:ascii="Arial" w:hAnsi="Arial" w:cs="Arial" w:eastAsiaTheme="minorEastAsia"/>
+          <w:kern w:val="0"/>
+          <w:sz w:val="24"/>
+          <w:szCs w:val="24"/>
+          <w:lang w:val="pt-BR" w:eastAsia="zh-CN" w:bidi="ar-SA"/>
+        </w:rPr>
+        <w:t>d. Efetuar o cálculo da quantidade de litros de combustível gasta em uma viagem, utilizando um automóvel que faz 12 quilômetros por litro. Para obter o cálculo, o usuário deve fornecer o tempo gasto (variável 1 TEMPO) e a velocidade média (variável VELOCIDADE) durante a viagem. Dessa 2 forma, será possível obter a distância percorrida com a fórmula DISTANCIA = TEMPO * VELOCIDADE. A partir do valor da distância, basta calcular a quantidade de litros de combustível 3 utilizada na viagem com a fórmula LITROS = DISTANCIA / 12. Apresentar os valores da distância percorrida e a quantidade de litros de combustível utilizada na viagem.</w:t>
+      </w:r>
+    </w:p>
+    <w:p>
+      <w:pPr>
+        <w:pStyle w:val="5"/>
+        <w:keepNext w:val="0"/>
+        <w:keepLines w:val="0"/>
+        <w:pageBreakBefore w:val="0"/>
+        <w:widowControl/>
+        <w:suppressLineNumbers w:val="0"/>
+        <w:kinsoku/>
+        <w:wordWrap/>
+        <w:overflowPunct/>
+        <w:topLinePunct w:val="0"/>
+        <w:autoSpaceDE/>
+        <w:autoSpaceDN/>
+        <w:bidi w:val="0"/>
+        <w:adjustRightInd/>
+        <w:snapToGrid/>
+        <w:spacing w:before="0" w:beforeAutospacing="0" w:after="100" w:afterAutospacing="0" w:line="360" w:lineRule="auto"/>
+        <w:jc w:val="both"/>
+        <w:textAlignment w:val="auto"/>
+        <w:rPr>
+          <w:rFonts w:ascii="Arial" w:hAnsi="Arial" w:cs="Arial" w:eastAsiaTheme="minorEastAsia"/>
+          <w:kern w:val="0"/>
+          <w:sz w:val="24"/>
+          <w:szCs w:val="24"/>
+          <w:lang w:val="pt-BR" w:eastAsia="zh-CN" w:bidi="ar-SA"/>
+        </w:rPr>
+      </w:pPr>
+      <w:r>
+        <w:rPr>
+          <w:rFonts w:hint="default" w:ascii="Arial" w:hAnsi="Arial" w:cs="Arial" w:eastAsiaTheme="minorEastAsia"/>
+          <w:kern w:val="0"/>
+          <w:sz w:val="24"/>
+          <w:szCs w:val="24"/>
+          <w:lang w:val="pt-BR" w:eastAsia="zh-CN" w:bidi="ar-SA"/>
+        </w:rPr>
+        <w:t>e. Efetuar o cálculo e apresentar o valor de uma prestação de um bem em atraso, utilizando a fórmula PRESTAÇÃO = VALOR + (VALOR * (TAXA / 100) * TEMPO).</w:t>
+      </w:r>
+    </w:p>
+    <w:p>
+      <w:pPr>
+        <w:pStyle w:val="5"/>
+        <w:keepNext w:val="0"/>
+        <w:keepLines w:val="0"/>
+        <w:pageBreakBefore w:val="0"/>
+        <w:widowControl/>
+        <w:suppressLineNumbers w:val="0"/>
+        <w:kinsoku/>
+        <w:wordWrap/>
+        <w:overflowPunct/>
+        <w:topLinePunct w:val="0"/>
+        <w:autoSpaceDE/>
+        <w:autoSpaceDN/>
+        <w:bidi w:val="0"/>
+        <w:adjustRightInd/>
+        <w:snapToGrid/>
+        <w:spacing w:before="0" w:beforeAutospacing="0" w:after="100" w:afterAutospacing="0" w:line="360" w:lineRule="auto"/>
+        <w:jc w:val="both"/>
+        <w:textAlignment w:val="auto"/>
+        <w:rPr>
+          <w:rFonts w:ascii="Arial" w:hAnsi="Arial" w:cs="Arial" w:eastAsiaTheme="minorEastAsia"/>
+          <w:kern w:val="0"/>
+          <w:sz w:val="24"/>
+          <w:szCs w:val="24"/>
+          <w:lang w:val="pt-BR" w:eastAsia="zh-CN" w:bidi="ar-SA"/>
+        </w:rPr>
+      </w:pPr>
+      <w:r>
+        <w:rPr>
+          <w:rFonts w:hint="default" w:ascii="Arial" w:hAnsi="Arial" w:cs="Arial" w:eastAsiaTheme="minorEastAsia"/>
+          <w:kern w:val="0"/>
+          <w:sz w:val="24"/>
+          <w:szCs w:val="24"/>
+          <w:lang w:val="pt-BR" w:eastAsia="zh-CN" w:bidi="ar-SA"/>
+        </w:rPr>
+        <w:t>f. Ler dois valores para as variáveis A e B e efetuar a troca dos valores de forma que a variável A passe a possuir o valor da variável B e a variável B passe a possuir o valor da variável A. Apresentar os valores após a efetivação do processamento da troca.</w:t>
+      </w:r>
+    </w:p>
+    <w:p>
+      <w:pPr>
+        <w:pStyle w:val="5"/>
+        <w:keepNext w:val="0"/>
+        <w:keepLines w:val="0"/>
+        <w:pageBreakBefore w:val="0"/>
+        <w:widowControl/>
+        <w:suppressLineNumbers w:val="0"/>
+        <w:kinsoku/>
+        <w:wordWrap/>
+        <w:overflowPunct/>
+        <w:topLinePunct w:val="0"/>
+        <w:autoSpaceDE/>
+        <w:autoSpaceDN/>
+        <w:bidi w:val="0"/>
+        <w:adjustRightInd/>
+        <w:snapToGrid/>
+        <w:spacing w:before="0" w:beforeAutospacing="0" w:after="100" w:afterAutospacing="0" w:line="360" w:lineRule="auto"/>
+        <w:jc w:val="both"/>
+        <w:textAlignment w:val="auto"/>
+        <w:rPr>
+          <w:rFonts w:ascii="Arial" w:hAnsi="Arial" w:cs="Arial" w:eastAsiaTheme="minorEastAsia"/>
+          <w:kern w:val="0"/>
+          <w:sz w:val="24"/>
+          <w:szCs w:val="24"/>
+          <w:lang w:val="pt-BR" w:eastAsia="zh-CN" w:bidi="ar-SA"/>
+        </w:rPr>
+      </w:pPr>
+      <w:r>
+        <w:rPr>
+          <w:rFonts w:hint="default" w:ascii="Arial" w:hAnsi="Arial" w:cs="Arial" w:eastAsiaTheme="minorEastAsia"/>
+          <w:kern w:val="0"/>
+          <w:sz w:val="24"/>
+          <w:szCs w:val="24"/>
+          <w:lang w:val="pt-BR" w:eastAsia="zh-CN" w:bidi="ar-SA"/>
+        </w:rPr>
+        <w:t>g. Ler quatro valores numéricos inteiros e apresentar os resultados armazenados em memória das adições e multiplicações utilizando o mesmo raciocínio aplicado quando do uso de propriedades distributivas para a máxima combinação possível entre as quatro variáveis. Não é para calcular a propriedade distributiva, deve-se apenas usar a sua forma de combinação. Considerando a leitura de valores para as variáveis A, B, C e D, devem ser feitas seis adições e seis multiplicações, ou seja, deve ser combinada a variável A com a variável B, a variável A com a variável C, a variável A com a variável D. Depois, é necessário combinar a variável B com a variável C e a variável B com a variável D e, por fim, a variável C será combinada com a variável D.</w:t>
+      </w:r>
+    </w:p>
+    <w:p>
+      <w:pPr>
+        <w:pStyle w:val="5"/>
+        <w:keepNext w:val="0"/>
+        <w:keepLines w:val="0"/>
+        <w:pageBreakBefore w:val="0"/>
+        <w:widowControl/>
+        <w:suppressLineNumbers w:val="0"/>
+        <w:kinsoku/>
+        <w:wordWrap/>
+        <w:overflowPunct/>
+        <w:topLinePunct w:val="0"/>
+        <w:autoSpaceDE/>
+        <w:autoSpaceDN/>
+        <w:bidi w:val="0"/>
+        <w:adjustRightInd/>
+        <w:snapToGrid/>
+        <w:spacing w:before="0" w:beforeAutospacing="0" w:after="100" w:afterAutospacing="0" w:line="360" w:lineRule="auto"/>
+        <w:jc w:val="both"/>
+        <w:textAlignment w:val="auto"/>
+        <w:rPr>
+          <w:rFonts w:ascii="Arial" w:hAnsi="Arial" w:cs="Arial" w:eastAsiaTheme="minorEastAsia"/>
+          <w:kern w:val="0"/>
+          <w:sz w:val="24"/>
+          <w:szCs w:val="24"/>
+          <w:lang w:val="pt-BR" w:eastAsia="zh-CN" w:bidi="ar-SA"/>
+        </w:rPr>
+      </w:pPr>
+      <w:r>
+        <w:rPr>
+          <w:rFonts w:hint="default" w:ascii="Arial" w:hAnsi="Arial" w:cs="Arial" w:eastAsiaTheme="minorEastAsia"/>
+          <w:kern w:val="0"/>
+          <w:sz w:val="24"/>
+          <w:szCs w:val="24"/>
+          <w:lang w:val="pt-BR" w:eastAsia="zh-CN" w:bidi="ar-SA"/>
+        </w:rPr>
+        <w:t>h. Elaborar um programa que calcule e apresente o valor do volume de uma caixa retangular, utilizando a fórmula VOLUME = COMPRIMENTO * LARGURA * ALTURA. </w:t>
+      </w:r>
+    </w:p>
+    <w:p>
+      <w:pPr>
+        <w:pStyle w:val="5"/>
+        <w:keepNext w:val="0"/>
+        <w:keepLines w:val="0"/>
+        <w:pageBreakBefore w:val="0"/>
+        <w:widowControl/>
+        <w:suppressLineNumbers w:val="0"/>
+        <w:kinsoku/>
+        <w:wordWrap/>
+        <w:overflowPunct/>
+        <w:topLinePunct w:val="0"/>
+        <w:autoSpaceDE/>
+        <w:autoSpaceDN/>
+        <w:bidi w:val="0"/>
+        <w:adjustRightInd/>
+        <w:snapToGrid/>
+        <w:spacing w:before="0" w:beforeAutospacing="0" w:after="100" w:afterAutospacing="0" w:line="360" w:lineRule="auto"/>
+        <w:jc w:val="both"/>
+        <w:textAlignment w:val="auto"/>
+        <w:rPr>
+          <w:rFonts w:ascii="Arial" w:hAnsi="Arial" w:cs="Arial" w:eastAsiaTheme="minorEastAsia"/>
+          <w:kern w:val="0"/>
+          <w:sz w:val="24"/>
+          <w:szCs w:val="24"/>
+          <w:lang w:val="pt-BR" w:eastAsia="zh-CN" w:bidi="ar-SA"/>
+        </w:rPr>
+      </w:pPr>
+      <w:r>
+        <w:rPr>
+          <w:rFonts w:hint="default" w:ascii="Arial" w:hAnsi="Arial" w:cs="Arial" w:eastAsiaTheme="minorEastAsia"/>
+          <w:kern w:val="0"/>
+          <w:sz w:val="24"/>
+          <w:szCs w:val="24"/>
+          <w:lang w:val="pt-BR" w:eastAsia="zh-CN" w:bidi="ar-SA"/>
+        </w:rPr>
+        <w:t>i. Efetuar a leitura de um valor numérico inteiro e apresentar o resultado do valor lido elevado ao quadrado, sem efetuar o armazenamento do resultado em memória. </w:t>
+      </w:r>
+    </w:p>
+    <w:p>
+      <w:pPr>
+        <w:pStyle w:val="5"/>
+        <w:keepNext w:val="0"/>
+        <w:keepLines w:val="0"/>
+        <w:pageBreakBefore w:val="0"/>
+        <w:widowControl/>
+        <w:suppressLineNumbers w:val="0"/>
+        <w:kinsoku/>
+        <w:wordWrap/>
+        <w:overflowPunct/>
+        <w:topLinePunct w:val="0"/>
+        <w:autoSpaceDE/>
+        <w:autoSpaceDN/>
+        <w:bidi w:val="0"/>
+        <w:adjustRightInd/>
+        <w:snapToGrid/>
+        <w:spacing w:before="0" w:beforeAutospacing="0" w:after="100" w:afterAutospacing="0" w:line="360" w:lineRule="auto"/>
+        <w:jc w:val="both"/>
+        <w:textAlignment w:val="auto"/>
+        <w:rPr>
+          <w:rFonts w:ascii="Arial" w:hAnsi="Arial" w:cs="Arial" w:eastAsiaTheme="minorEastAsia"/>
+          <w:kern w:val="0"/>
+          <w:sz w:val="24"/>
+          <w:szCs w:val="24"/>
+          <w:lang w:val="pt-BR" w:eastAsia="zh-CN" w:bidi="ar-SA"/>
+        </w:rPr>
+      </w:pPr>
+      <w:r>
+        <w:rPr>
+          <w:rFonts w:hint="default" w:ascii="Arial" w:hAnsi="Arial" w:cs="Arial" w:eastAsiaTheme="minorEastAsia"/>
+          <w:kern w:val="0"/>
+          <w:sz w:val="24"/>
+          <w:szCs w:val="24"/>
+          <w:lang w:val="pt-BR" w:eastAsia="zh-CN" w:bidi="ar-SA"/>
+        </w:rPr>
+        <w:t>j. Ler dois valores numéricos inteiros (representados pelas variáveis A e B) e apresentar o resultado armazenado em memória do quadrado da diferença do primeiro valor (variável A) em relação ao segundo valor (variável B).</w:t>
+      </w:r>
+    </w:p>
+    <w:p>
+      <w:pPr>
+        <w:pStyle w:val="5"/>
+        <w:keepNext w:val="0"/>
+        <w:keepLines w:val="0"/>
+        <w:pageBreakBefore w:val="0"/>
+        <w:widowControl/>
+        <w:suppressLineNumbers w:val="0"/>
+        <w:kinsoku/>
+        <w:wordWrap/>
+        <w:overflowPunct/>
+        <w:topLinePunct w:val="0"/>
+        <w:autoSpaceDE/>
+        <w:autoSpaceDN/>
+        <w:bidi w:val="0"/>
+        <w:adjustRightInd/>
+        <w:snapToGrid/>
+        <w:spacing w:before="0" w:beforeAutospacing="0" w:after="100" w:afterAutospacing="0" w:line="360" w:lineRule="auto"/>
+        <w:jc w:val="both"/>
+        <w:textAlignment w:val="auto"/>
+        <w:rPr>
+          <w:rFonts w:ascii="Arial" w:hAnsi="Arial" w:cs="Arial" w:eastAsiaTheme="minorEastAsia"/>
+          <w:kern w:val="0"/>
+          <w:sz w:val="24"/>
+          <w:szCs w:val="24"/>
+          <w:lang w:val="pt-BR" w:eastAsia="zh-CN" w:bidi="ar-SA"/>
+        </w:rPr>
+      </w:pPr>
+      <w:r>
+        <w:rPr>
+          <w:rFonts w:hint="default" w:ascii="Arial" w:hAnsi="Arial" w:cs="Arial" w:eastAsiaTheme="minorEastAsia"/>
+          <w:kern w:val="0"/>
+          <w:sz w:val="24"/>
+          <w:szCs w:val="24"/>
+          <w:lang w:val="pt-BR" w:eastAsia="zh-CN" w:bidi="ar-SA"/>
+        </w:rPr>
+        <w:t>k. Elaborar um programa que apresente o valor da conversão em real (R$) de um valor lido em dólar (US$). O programa deve solicitar o valor da cotação do dólar e também a quantidade de dólares disponível com o usuário e armazenar em memória o valor da conversão antes da apresentação. </w:t>
+      </w:r>
+    </w:p>
+    <w:p>
+      <w:pPr>
+        <w:pStyle w:val="5"/>
+        <w:keepNext w:val="0"/>
+        <w:keepLines w:val="0"/>
+        <w:pageBreakBefore w:val="0"/>
+        <w:widowControl/>
+        <w:suppressLineNumbers w:val="0"/>
+        <w:kinsoku/>
+        <w:wordWrap/>
+        <w:overflowPunct/>
+        <w:topLinePunct w:val="0"/>
+        <w:autoSpaceDE/>
+        <w:autoSpaceDN/>
+        <w:bidi w:val="0"/>
+        <w:adjustRightInd/>
+        <w:snapToGrid/>
+        <w:spacing w:before="0" w:beforeAutospacing="0" w:after="100" w:afterAutospacing="0" w:line="360" w:lineRule="auto"/>
+        <w:jc w:val="both"/>
+        <w:textAlignment w:val="auto"/>
+        <w:rPr>
+          <w:rFonts w:ascii="Arial" w:hAnsi="Arial" w:cs="Arial" w:eastAsiaTheme="minorEastAsia"/>
+          <w:kern w:val="0"/>
+          <w:sz w:val="24"/>
+          <w:szCs w:val="24"/>
+          <w:lang w:val="pt-BR" w:eastAsia="zh-CN" w:bidi="ar-SA"/>
+        </w:rPr>
+      </w:pPr>
+      <w:r>
+        <w:rPr>
+          <w:rFonts w:hint="default" w:ascii="Arial" w:hAnsi="Arial" w:cs="Arial" w:eastAsiaTheme="minorEastAsia"/>
+          <w:kern w:val="0"/>
+          <w:sz w:val="24"/>
+          <w:szCs w:val="24"/>
+          <w:lang w:val="pt-BR" w:eastAsia="zh-CN" w:bidi="ar-SA"/>
+        </w:rPr>
+        <w:t>l. Elaborar um programa que apresente o valor da conversão em dólar (US$) de um valor lido em real (R$). O programa deve solicitar o valor da cotação do dólar e também a quantidade de reais disponível com o usuário e armazenar em memória o valor da conversão antes da apresentação. </w:t>
+      </w:r>
+    </w:p>
+    <w:p>
+      <w:pPr>
+        <w:pStyle w:val="5"/>
+        <w:keepNext w:val="0"/>
+        <w:keepLines w:val="0"/>
+        <w:pageBreakBefore w:val="0"/>
+        <w:widowControl/>
+        <w:suppressLineNumbers w:val="0"/>
+        <w:kinsoku/>
+        <w:wordWrap/>
+        <w:overflowPunct/>
+        <w:topLinePunct w:val="0"/>
+        <w:autoSpaceDE/>
+        <w:autoSpaceDN/>
+        <w:bidi w:val="0"/>
+        <w:adjustRightInd/>
+        <w:snapToGrid/>
+        <w:spacing w:before="0" w:beforeAutospacing="0" w:after="100" w:afterAutospacing="0" w:line="360" w:lineRule="auto"/>
+        <w:jc w:val="both"/>
+        <w:textAlignment w:val="auto"/>
+        <w:rPr>
+          <w:rFonts w:ascii="Arial" w:hAnsi="Arial" w:cs="Arial" w:eastAsiaTheme="minorEastAsia"/>
+          <w:kern w:val="0"/>
+          <w:sz w:val="24"/>
+          <w:szCs w:val="24"/>
+          <w:lang w:val="pt-BR" w:eastAsia="zh-CN" w:bidi="ar-SA"/>
+        </w:rPr>
+      </w:pPr>
+      <w:r>
+        <w:rPr>
+          <w:rFonts w:hint="default" w:ascii="Arial" w:hAnsi="Arial" w:cs="Arial" w:eastAsiaTheme="minorEastAsia"/>
+          <w:kern w:val="0"/>
+          <w:sz w:val="24"/>
+          <w:szCs w:val="24"/>
+          <w:lang w:val="pt-BR" w:eastAsia="zh-CN" w:bidi="ar-SA"/>
+        </w:rPr>
+        <w:t>m. Construir um programa que leia três valores numéricos inteiros (representados pelas variáveis A, B e C) e apresentar como resultado final, armazenado em memória, o valor da soma dos quadrados dos três valores lidos. </w:t>
+      </w:r>
+    </w:p>
+    <w:p>
+      <w:pPr>
+        <w:pStyle w:val="5"/>
+        <w:keepNext w:val="0"/>
+        <w:keepLines w:val="0"/>
+        <w:pageBreakBefore w:val="0"/>
+        <w:widowControl/>
+        <w:suppressLineNumbers w:val="0"/>
+        <w:kinsoku/>
+        <w:wordWrap/>
+        <w:overflowPunct/>
+        <w:topLinePunct w:val="0"/>
+        <w:autoSpaceDE/>
+        <w:autoSpaceDN/>
+        <w:bidi w:val="0"/>
+        <w:adjustRightInd/>
+        <w:snapToGrid/>
+        <w:spacing w:before="0" w:beforeAutospacing="0" w:after="100" w:afterAutospacing="0" w:line="360" w:lineRule="auto"/>
+        <w:jc w:val="both"/>
+        <w:textAlignment w:val="auto"/>
+        <w:rPr>
+          <w:rFonts w:ascii="Arial" w:hAnsi="Arial" w:cs="Arial" w:eastAsiaTheme="minorEastAsia"/>
+          <w:kern w:val="0"/>
+          <w:sz w:val="24"/>
+          <w:szCs w:val="24"/>
+          <w:lang w:val="pt-BR" w:eastAsia="zh-CN" w:bidi="ar-SA"/>
+        </w:rPr>
+      </w:pPr>
+      <w:r>
+        <w:rPr>
+          <w:rFonts w:hint="default" w:ascii="Arial" w:hAnsi="Arial" w:cs="Arial" w:eastAsiaTheme="minorEastAsia"/>
+          <w:kern w:val="0"/>
+          <w:sz w:val="24"/>
+          <w:szCs w:val="24"/>
+          <w:lang w:val="pt-BR" w:eastAsia="zh-CN" w:bidi="ar-SA"/>
+        </w:rPr>
+        <w:t>n. Construir um programa que leia três valores numéricos inteiros (representados pelas variáveis A, B e C) e apresentar como resultado final, armazenado em memória, o valor do quadrado da soma dos três valores lidos. </w:t>
+      </w:r>
+    </w:p>
+    <w:p>
+      <w:pPr>
+        <w:pStyle w:val="5"/>
+        <w:keepNext w:val="0"/>
+        <w:keepLines w:val="0"/>
+        <w:pageBreakBefore w:val="0"/>
+        <w:widowControl/>
+        <w:suppressLineNumbers w:val="0"/>
+        <w:kinsoku/>
+        <w:wordWrap/>
+        <w:overflowPunct/>
+        <w:topLinePunct w:val="0"/>
+        <w:autoSpaceDE/>
+        <w:autoSpaceDN/>
+        <w:bidi w:val="0"/>
+        <w:adjustRightInd/>
+        <w:snapToGrid/>
+        <w:spacing w:before="0" w:beforeAutospacing="0" w:after="100" w:afterAutospacing="0" w:line="360" w:lineRule="auto"/>
+        <w:jc w:val="both"/>
+        <w:textAlignment w:val="auto"/>
+        <w:rPr>
+          <w:rFonts w:ascii="Arial" w:hAnsi="Arial" w:cs="Arial" w:eastAsiaTheme="minorEastAsia"/>
+          <w:kern w:val="0"/>
+          <w:sz w:val="24"/>
+          <w:szCs w:val="24"/>
+          <w:lang w:val="pt-BR" w:eastAsia="zh-CN" w:bidi="ar-SA"/>
+        </w:rPr>
+      </w:pPr>
+      <w:r>
+        <w:rPr>
+          <w:rFonts w:hint="default" w:ascii="Arial" w:hAnsi="Arial" w:cs="Arial" w:eastAsiaTheme="minorEastAsia"/>
+          <w:kern w:val="0"/>
+          <w:sz w:val="24"/>
+          <w:szCs w:val="24"/>
+          <w:lang w:val="pt-BR" w:eastAsia="zh-CN" w:bidi="ar-SA"/>
+        </w:rPr>
+        <w:t>o. Elaborar um programa que leia quatro valores numéricos inteiros (variáveis A, B, C e D). Ao final, o programa deve apresentar o resultado, armazenado em memória, do produto (variável P) do primeiro com o terceiro valor, e o resultado da soma (variável S) do segundo com o quarto valor.</w:t>
+      </w:r>
+    </w:p>
+    <w:p>
+      <w:pPr>
+        <w:pStyle w:val="5"/>
+        <w:keepNext w:val="0"/>
+        <w:keepLines w:val="0"/>
+        <w:pageBreakBefore w:val="0"/>
+        <w:widowControl/>
+        <w:suppressLineNumbers w:val="0"/>
+        <w:kinsoku/>
+        <w:wordWrap/>
+        <w:overflowPunct/>
+        <w:topLinePunct w:val="0"/>
+        <w:autoSpaceDE/>
+        <w:autoSpaceDN/>
+        <w:bidi w:val="0"/>
+        <w:adjustRightInd/>
+        <w:snapToGrid/>
+        <w:spacing w:before="0" w:beforeAutospacing="0" w:after="100" w:afterAutospacing="0" w:line="360" w:lineRule="auto"/>
+        <w:jc w:val="both"/>
+        <w:textAlignment w:val="auto"/>
+        <w:rPr>
+          <w:rFonts w:ascii="Arial" w:hAnsi="Arial" w:cs="Arial" w:eastAsiaTheme="minorEastAsia"/>
+          <w:kern w:val="0"/>
+          <w:sz w:val="24"/>
+          <w:szCs w:val="24"/>
+          <w:lang w:val="pt-BR" w:eastAsia="zh-CN" w:bidi="ar-SA"/>
+        </w:rPr>
+      </w:pPr>
+      <w:r>
+        <w:rPr>
+          <w:rFonts w:hint="default" w:ascii="Arial" w:hAnsi="Arial" w:cs="Arial" w:eastAsiaTheme="minorEastAsia"/>
+          <w:kern w:val="0"/>
+          <w:sz w:val="24"/>
+          <w:szCs w:val="24"/>
+          <w:lang w:val="pt-BR" w:eastAsia="zh-CN" w:bidi="ar-SA"/>
+        </w:rPr>
+        <w:t>p. Elaborar um programa que leia o valor numérico correspondente ao salário mensal (variável SM) de um trabalhador e também leia o valor do percentual de reajuste (variável PR) a ser atribuído. Apresentar o valor do novo salário (variável NS) após o armazenamento do cálculo em memória.</w:t>
+      </w:r>
+    </w:p>
+    <w:p>
+      <w:pPr>
+        <w:pStyle w:val="5"/>
+        <w:keepNext w:val="0"/>
+        <w:keepLines w:val="0"/>
+        <w:pageBreakBefore w:val="0"/>
+        <w:widowControl/>
+        <w:suppressLineNumbers w:val="0"/>
+        <w:kinsoku/>
+        <w:wordWrap/>
+        <w:overflowPunct/>
+        <w:topLinePunct w:val="0"/>
+        <w:autoSpaceDE/>
+        <w:autoSpaceDN/>
+        <w:bidi w:val="0"/>
+        <w:adjustRightInd/>
+        <w:snapToGrid/>
+        <w:spacing w:before="0" w:beforeAutospacing="0" w:after="100" w:afterAutospacing="0" w:line="360" w:lineRule="auto"/>
+        <w:jc w:val="both"/>
+        <w:textAlignment w:val="auto"/>
+        <w:rPr>
+          <w:rFonts w:ascii="Arial" w:hAnsi="Arial" w:cs="Arial" w:eastAsiaTheme="minorEastAsia"/>
+          <w:kern w:val="0"/>
+          <w:sz w:val="24"/>
+          <w:szCs w:val="24"/>
+          <w:lang w:val="pt-BR" w:eastAsia="zh-CN" w:bidi="ar-SA"/>
+        </w:rPr>
+      </w:pPr>
+      <w:r>
+        <w:rPr>
+          <w:rFonts w:hint="default" w:ascii="Arial" w:hAnsi="Arial" w:cs="Arial" w:eastAsiaTheme="minorEastAsia"/>
+          <w:kern w:val="0"/>
+          <w:sz w:val="24"/>
+          <w:szCs w:val="24"/>
+          <w:lang w:val="pt-BR" w:eastAsia="zh-CN" w:bidi="ar-SA"/>
+        </w:rPr>
+        <w:t>q. Elaborar um programa que calcule e apresente o valor do resultado da área de uma circunferência (variável A). O programa deve solicitar a entrada do valor do raio da circunferência (variável R). Para a execução deste problema, utilize a fórmula A = 3.14159265 * R².</w:t>
+      </w:r>
+    </w:p>
+    <w:p>
+      <w:pPr>
+        <w:pStyle w:val="5"/>
+        <w:keepNext w:val="0"/>
+        <w:keepLines w:val="0"/>
+        <w:pageBreakBefore w:val="0"/>
+        <w:widowControl/>
+        <w:suppressLineNumbers w:val="0"/>
+        <w:kinsoku/>
+        <w:wordWrap/>
+        <w:overflowPunct/>
+        <w:topLinePunct w:val="0"/>
+        <w:autoSpaceDE/>
+        <w:autoSpaceDN/>
+        <w:bidi w:val="0"/>
+        <w:adjustRightInd/>
+        <w:snapToGrid/>
+        <w:spacing w:before="0" w:beforeAutospacing="0" w:after="100" w:afterAutospacing="0" w:line="360" w:lineRule="auto"/>
+        <w:jc w:val="both"/>
+        <w:textAlignment w:val="auto"/>
+        <w:rPr>
+          <w:rFonts w:ascii="Arial" w:hAnsi="Arial" w:cs="Arial" w:eastAsiaTheme="minorEastAsia"/>
+          <w:kern w:val="0"/>
+          <w:sz w:val="24"/>
+          <w:szCs w:val="24"/>
+          <w:lang w:val="pt-BR" w:eastAsia="zh-CN" w:bidi="ar-SA"/>
+        </w:rPr>
+      </w:pPr>
+      <w:r>
+        <w:rPr>
+          <w:rFonts w:hint="default" w:ascii="Arial" w:hAnsi="Arial" w:cs="Arial" w:eastAsiaTheme="minorEastAsia"/>
+          <w:kern w:val="0"/>
+          <w:sz w:val="24"/>
+          <w:szCs w:val="24"/>
+          <w:lang w:val="pt-BR" w:eastAsia="zh-CN" w:bidi="ar-SA"/>
+        </w:rPr>
+        <w:t>r. Em uma eleição sindical, concorreram ao cargo de presidente três candidatos (representados pelas variáveis A, B e C). Durante a apuração dos votos, foram computados votos nulos e em branco, além dos votos válidos para cada candidato. Deve ser criado um programa de computador 1 que leia a quantidade de votos válidos para cada candidato, além de ler também a quantidade de votos nulos e em branco. Ao final, o programa deve apresentar o número total de eleitores, considerando votos válidos, nulos e em branco; o percentual correspondente de votos válidos em relação à quantidade de eleitores; o percentual correspondente de votos válidos do candidato A em relação à quantidade de eleitores; o percentual correspondente de votos válidos do candidato B em relação à quantidade de eleitores; o percentual correspondente de votos válidos do candidato C em relação à quantidade de eleitores; o percentual correspondente de votos nulos em relação à quantidade de eleitores; e, por último, o percentual correspondente de votos em branco em relação à quantidade de eleitores. Todos os cálculos devem ser armazenados em memória.</w:t>
+      </w:r>
+    </w:p>
+    <w:p>
+      <w:pPr>
+        <w:pStyle w:val="5"/>
+        <w:keepNext w:val="0"/>
+        <w:keepLines w:val="0"/>
+        <w:pageBreakBefore w:val="0"/>
+        <w:widowControl/>
+        <w:suppressLineNumbers w:val="0"/>
+        <w:kinsoku/>
+        <w:wordWrap/>
+        <w:overflowPunct/>
+        <w:topLinePunct w:val="0"/>
+        <w:autoSpaceDE/>
+        <w:autoSpaceDN/>
+        <w:bidi w:val="0"/>
+        <w:adjustRightInd/>
+        <w:snapToGrid/>
+        <w:spacing w:before="0" w:beforeAutospacing="0" w:after="100" w:afterAutospacing="0" w:line="360" w:lineRule="auto"/>
+        <w:jc w:val="both"/>
+        <w:textAlignment w:val="auto"/>
+        <w:rPr>
+          <w:rFonts w:ascii="Arial" w:hAnsi="Arial" w:cs="Arial" w:eastAsiaTheme="minorEastAsia"/>
+          <w:kern w:val="0"/>
+          <w:sz w:val="24"/>
+          <w:szCs w:val="24"/>
+          <w:lang w:val="pt-BR" w:eastAsia="zh-CN" w:bidi="ar-SA"/>
+        </w:rPr>
+      </w:pPr>
+      <w:r>
+        <w:rPr>
+          <w:rFonts w:hint="default" w:ascii="Arial" w:hAnsi="Arial" w:cs="Arial" w:eastAsiaTheme="minorEastAsia"/>
+          <w:kern w:val="0"/>
+          <w:sz w:val="24"/>
+          <w:szCs w:val="24"/>
+          <w:lang w:val="pt-BR" w:eastAsia="zh-CN" w:bidi="ar-SA"/>
+        </w:rPr>
+        <w:t>s. Elaborar um programa que leia dois valores numéricos reais desconhecidos, representados pelas variáveis A e B. Calcular, armazenar e apresentar os resultados das quatro operações aritméticas básicas.</w:t>
+      </w:r>
+    </w:p>
+    <w:p>
+      <w:pPr>
+        <w:pStyle w:val="5"/>
+        <w:keepNext w:val="0"/>
+        <w:keepLines w:val="0"/>
+        <w:pageBreakBefore w:val="0"/>
+        <w:widowControl/>
+        <w:suppressLineNumbers w:val="0"/>
+        <w:kinsoku/>
+        <w:wordWrap/>
+        <w:overflowPunct/>
+        <w:topLinePunct w:val="0"/>
+        <w:autoSpaceDE/>
+        <w:autoSpaceDN/>
+        <w:bidi w:val="0"/>
+        <w:adjustRightInd/>
+        <w:snapToGrid/>
+        <w:spacing w:before="0" w:beforeAutospacing="0" w:after="100" w:afterAutospacing="0" w:line="360" w:lineRule="auto"/>
+        <w:jc w:val="both"/>
+        <w:textAlignment w:val="auto"/>
+        <w:rPr>
+          <w:rFonts w:ascii="Arial" w:hAnsi="Arial" w:cs="Arial" w:eastAsiaTheme="minorEastAsia"/>
+          <w:kern w:val="0"/>
+          <w:sz w:val="24"/>
+          <w:szCs w:val="24"/>
+          <w:lang w:val="pt-BR" w:eastAsia="zh-CN" w:bidi="ar-SA"/>
+        </w:rPr>
+      </w:pPr>
+      <w:r>
+        <w:rPr>
+          <w:rFonts w:hint="default" w:ascii="Arial" w:hAnsi="Arial" w:cs="Arial" w:eastAsiaTheme="minorEastAsia"/>
+          <w:kern w:val="0"/>
+          <w:sz w:val="24"/>
+          <w:szCs w:val="24"/>
+          <w:lang w:val="pt-BR" w:eastAsia="zh-CN" w:bidi="ar-SA"/>
+        </w:rPr>
+        <w:t>t. Construir um programa que calcule, armazene e apresente, em metros por segundo, o valor da velocidade de um projétil que percorre uma distância em quilômetros em um espaço de tempo em minutos. Utilize a fórmula VELOCIDADE = (DISTÂNCIA * 1000) / (TEMPO * 60).</w:t>
+      </w:r>
+    </w:p>
+    <w:p>
+      <w:pPr>
+        <w:pStyle w:val="5"/>
+        <w:keepNext w:val="0"/>
+        <w:keepLines w:val="0"/>
+        <w:pageBreakBefore w:val="0"/>
+        <w:widowControl/>
+        <w:suppressLineNumbers w:val="0"/>
+        <w:kinsoku/>
+        <w:wordWrap/>
+        <w:overflowPunct/>
+        <w:topLinePunct w:val="0"/>
+        <w:autoSpaceDE/>
+        <w:autoSpaceDN/>
+        <w:bidi w:val="0"/>
+        <w:adjustRightInd/>
+        <w:snapToGrid/>
+        <w:spacing w:before="0" w:beforeAutospacing="0" w:after="100" w:afterAutospacing="0" w:line="360" w:lineRule="auto"/>
+        <w:jc w:val="both"/>
+        <w:textAlignment w:val="auto"/>
+        <w:rPr>
+          <w:rFonts w:ascii="Arial" w:hAnsi="Arial" w:cs="Arial" w:eastAsiaTheme="minorEastAsia"/>
+          <w:kern w:val="0"/>
+          <w:sz w:val="24"/>
+          <w:szCs w:val="24"/>
+          <w:lang w:val="pt-BR" w:eastAsia="zh-CN" w:bidi="ar-SA"/>
+        </w:rPr>
+      </w:pPr>
+      <w:r>
+        <w:rPr>
+          <w:rFonts w:hint="default" w:ascii="Arial" w:hAnsi="Arial" w:cs="Arial" w:eastAsiaTheme="minorEastAsia"/>
+          <w:kern w:val="0"/>
+          <w:sz w:val="24"/>
+          <w:szCs w:val="24"/>
+          <w:lang w:val="pt-BR" w:eastAsia="zh-CN" w:bidi="ar-SA"/>
+        </w:rPr>
+        <w:t>u. Elaborar um programa de computador que calcule e apresente o valor do volume de uma esfera. Utilize a fórmula VOLUME = (4/3) * 3.14159 * (RAIO³).</w:t>
+      </w:r>
+    </w:p>
+    <w:p>
+      <w:pPr>
+        <w:pStyle w:val="5"/>
+        <w:keepNext w:val="0"/>
+        <w:keepLines w:val="0"/>
+        <w:pageBreakBefore w:val="0"/>
+        <w:widowControl/>
+        <w:suppressLineNumbers w:val="0"/>
+        <w:kinsoku/>
+        <w:wordWrap/>
+        <w:overflowPunct/>
+        <w:topLinePunct w:val="0"/>
+        <w:autoSpaceDE/>
+        <w:autoSpaceDN/>
+        <w:bidi w:val="0"/>
+        <w:adjustRightInd/>
+        <w:snapToGrid/>
+        <w:spacing w:before="0" w:beforeAutospacing="0" w:after="100" w:afterAutospacing="0" w:line="360" w:lineRule="auto"/>
+        <w:jc w:val="both"/>
+        <w:textAlignment w:val="auto"/>
+        <w:rPr>
+          <w:rFonts w:ascii="Arial" w:hAnsi="Arial" w:cs="Arial" w:eastAsiaTheme="minorEastAsia"/>
+          <w:kern w:val="0"/>
+          <w:sz w:val="24"/>
+          <w:szCs w:val="24"/>
+          <w:lang w:val="pt-BR" w:eastAsia="zh-CN" w:bidi="ar-SA"/>
+        </w:rPr>
+      </w:pPr>
+      <w:r>
+        <w:rPr>
+          <w:rFonts w:hint="default" w:ascii="Arial" w:hAnsi="Arial" w:cs="Arial" w:eastAsiaTheme="minorEastAsia"/>
+          <w:kern w:val="0"/>
+          <w:sz w:val="24"/>
+          <w:szCs w:val="24"/>
+          <w:lang w:val="pt-BR" w:eastAsia="zh-CN" w:bidi="ar-SA"/>
+        </w:rPr>
+        <w:t>v. Elaborar um programa que leia dois valores numéricos inteiros, os quais devem representar a base e o expoente de uma potência. Calcular a potência, armazenar em memória o resultado calculado e apresentar o resultado obtido.</w:t>
+      </w:r>
+    </w:p>
+    <w:p>
+      <w:pPr>
+        <w:pStyle w:val="5"/>
+        <w:keepNext w:val="0"/>
+        <w:keepLines w:val="0"/>
+        <w:pageBreakBefore w:val="0"/>
+        <w:widowControl/>
+        <w:suppressLineNumbers w:val="0"/>
+        <w:kinsoku/>
+        <w:wordWrap/>
+        <w:overflowPunct/>
+        <w:topLinePunct w:val="0"/>
+        <w:autoSpaceDE/>
+        <w:autoSpaceDN/>
+        <w:bidi w:val="0"/>
+        <w:adjustRightInd/>
+        <w:snapToGrid/>
+        <w:spacing w:before="0" w:beforeAutospacing="0" w:after="100" w:afterAutospacing="0" w:line="360" w:lineRule="auto"/>
+        <w:jc w:val="both"/>
+        <w:textAlignment w:val="auto"/>
+        <w:rPr>
+          <w:rFonts w:ascii="Arial" w:hAnsi="Arial" w:cs="Arial" w:eastAsiaTheme="minorEastAsia"/>
+          <w:kern w:val="0"/>
+          <w:sz w:val="24"/>
+          <w:szCs w:val="24"/>
+          <w:lang w:val="pt-BR" w:eastAsia="zh-CN" w:bidi="ar-SA"/>
+        </w:rPr>
+      </w:pPr>
+      <w:r>
+        <w:rPr>
+          <w:rFonts w:hint="default" w:ascii="Arial" w:hAnsi="Arial" w:cs="Arial" w:eastAsiaTheme="minorEastAsia"/>
+          <w:kern w:val="0"/>
+          <w:sz w:val="24"/>
+          <w:szCs w:val="24"/>
+          <w:lang w:val="pt-BR" w:eastAsia="zh-CN" w:bidi="ar-SA"/>
+        </w:rPr>
+        <w:t>w. Elaborar um programa que leia uma medida em pés, calcular, armazenar e apresentar o seu valor convertido em metros, lembrando que um pé mede 0,3048 metro, ou seja, um pé é igual a 30,48 centímetros.</w:t>
+      </w:r>
+    </w:p>
+    <w:p>
+      <w:pPr>
+        <w:pStyle w:val="5"/>
+        <w:keepNext w:val="0"/>
+        <w:keepLines w:val="0"/>
+        <w:pageBreakBefore w:val="0"/>
+        <w:widowControl/>
+        <w:suppressLineNumbers w:val="0"/>
+        <w:kinsoku/>
+        <w:wordWrap/>
+        <w:overflowPunct/>
+        <w:topLinePunct w:val="0"/>
+        <w:autoSpaceDE/>
+        <w:autoSpaceDN/>
+        <w:bidi w:val="0"/>
+        <w:adjustRightInd/>
+        <w:snapToGrid/>
+        <w:spacing w:before="0" w:beforeAutospacing="0" w:after="100" w:afterAutospacing="0" w:line="360" w:lineRule="auto"/>
+        <w:jc w:val="both"/>
+        <w:textAlignment w:val="auto"/>
+        <w:rPr>
+          <w:rFonts w:ascii="Arial" w:hAnsi="Arial" w:cs="Arial" w:eastAsiaTheme="minorEastAsia"/>
+          <w:kern w:val="0"/>
+          <w:sz w:val="24"/>
+          <w:szCs w:val="24"/>
+          <w:lang w:val="pt-BR" w:eastAsia="zh-CN" w:bidi="ar-SA"/>
+        </w:rPr>
+      </w:pPr>
+      <w:r>
+        <w:rPr>
+          <w:rFonts w:hint="default" w:ascii="Arial" w:hAnsi="Arial" w:cs="Arial" w:eastAsiaTheme="minorEastAsia"/>
+          <w:kern w:val="0"/>
+          <w:sz w:val="24"/>
+          <w:szCs w:val="24"/>
+          <w:lang w:val="pt-BR" w:eastAsia="zh-CN" w:bidi="ar-SA"/>
+        </w:rPr>
+        <w:t>x. Elaborar um programa que calcule e armazene uma raiz de base qualquer com índice qualquer.</w:t>
+      </w:r>
+    </w:p>
+    <w:p>
+      <w:pPr>
+        <w:pStyle w:val="5"/>
+        <w:keepNext w:val="0"/>
+        <w:keepLines w:val="0"/>
+        <w:pageBreakBefore w:val="0"/>
+        <w:widowControl/>
+        <w:suppressLineNumbers w:val="0"/>
+        <w:kinsoku/>
+        <w:wordWrap/>
+        <w:overflowPunct/>
+        <w:topLinePunct w:val="0"/>
+        <w:autoSpaceDE/>
+        <w:autoSpaceDN/>
+        <w:bidi w:val="0"/>
+        <w:adjustRightInd/>
+        <w:snapToGrid/>
+        <w:spacing w:before="0" w:beforeAutospacing="0" w:after="100" w:afterAutospacing="0" w:line="360" w:lineRule="auto"/>
+        <w:jc w:val="both"/>
+        <w:textAlignment w:val="auto"/>
+        <w:rPr>
+          <w:rFonts w:ascii="Arial" w:hAnsi="Arial" w:cs="Arial" w:eastAsiaTheme="minorEastAsia"/>
+          <w:kern w:val="0"/>
+          <w:sz w:val="24"/>
+          <w:szCs w:val="24"/>
+          <w:lang w:val="pt-BR" w:eastAsia="zh-CN" w:bidi="ar-SA"/>
+        </w:rPr>
+      </w:pPr>
+      <w:r>
+        <w:rPr>
+          <w:rFonts w:hint="default" w:ascii="Arial" w:hAnsi="Arial" w:cs="Arial" w:eastAsiaTheme="minorEastAsia"/>
+          <w:kern w:val="0"/>
+          <w:sz w:val="24"/>
+          <w:szCs w:val="24"/>
+          <w:lang w:val="pt-BR" w:eastAsia="zh-CN" w:bidi="ar-SA"/>
+        </w:rPr>
+        <w:t>y. Construir um programa que leia um valor numérico inteiro e apresente como resultado armazenado em memória os seus valores sucessor e antecessor.</w:t>
+      </w:r>
+    </w:p>
+    <w:p>
+      <w:pPr>
+        <w:pStyle w:val="5"/>
+        <w:keepNext w:val="0"/>
+        <w:keepLines w:val="0"/>
+        <w:pageBreakBefore w:val="0"/>
+        <w:widowControl/>
+        <w:suppressLineNumbers w:val="0"/>
+        <w:kinsoku/>
+        <w:wordWrap/>
+        <w:overflowPunct/>
+        <w:topLinePunct w:val="0"/>
+        <w:autoSpaceDE/>
+        <w:autoSpaceDN/>
+        <w:bidi w:val="0"/>
+        <w:adjustRightInd/>
+        <w:snapToGrid/>
+        <w:spacing w:before="0" w:beforeAutospacing="0" w:after="100" w:afterAutospacing="0" w:line="360" w:lineRule="auto"/>
+        <w:jc w:val="both"/>
+        <w:textAlignment w:val="auto"/>
+        <w:rPr>
+          <w:rFonts w:ascii="Arial" w:hAnsi="Arial" w:cs="Arial" w:eastAsiaTheme="minorEastAsia"/>
+          <w:kern w:val="0"/>
+          <w:sz w:val="24"/>
+          <w:szCs w:val="24"/>
+          <w:lang w:val="pt-BR" w:eastAsia="zh-CN" w:bidi="ar-SA"/>
+        </w:rPr>
+      </w:pPr>
+      <w:r>
+        <w:rPr>
+          <w:rFonts w:hint="default" w:ascii="Arial" w:hAnsi="Arial" w:cs="Arial" w:eastAsiaTheme="minorEastAsia"/>
+          <w:kern w:val="0"/>
+          <w:sz w:val="24"/>
+          <w:szCs w:val="24"/>
+          <w:lang w:val="pt-BR" w:eastAsia="zh-CN" w:bidi="ar-SA"/>
+        </w:rPr>
+        <w:t>z. Ler dois valores numéricos inteiros (representados pelas variáveis A e B) e apresentar o resultado inteiro do quadrado da divisão do valor da variável A em relação ao valor da variável B, armazenado em memória.</w:t>
+      </w:r>
+    </w:p>
+    <w:p>
+      <w:pPr>
+        <w:pStyle w:val="7"/>
         <w:numPr>
-          <w:ilvl w:val="0"/>
-          <w:numId w:val="8"/>
+          <w:numId w:val="0"/>
         </w:numPr>
         <w:spacing w:line="360" w:lineRule="auto"/>
-        <w:ind w:left="0" w:firstLine="0"/>
-        <w:jc w:val="both"/>
-        <w:rPr>
-          <w:rFonts w:ascii="Arial" w:hAnsi="Arial" w:cs="Arial"/>
-          <w:sz w:val="24"/>
-          <w:szCs w:val="24"/>
-        </w:rPr>
-      </w:pPr>
-      <w:r>
-        <w:rPr>
-          <w:rFonts w:ascii="Arial" w:hAnsi="Arial" w:cs="Arial"/>
-          <w:sz w:val="24"/>
-          <w:szCs w:val="24"/>
-        </w:rPr>
-        <w:t xml:space="preserve">Ler uma temperatura em graus Celsius e </w:t>
-      </w:r>
-      <w:proofErr w:type="gramStart"/>
-      <w:r>
-        <w:rPr>
-          <w:rFonts w:ascii="Arial" w:hAnsi="Arial" w:cs="Arial"/>
-          <w:sz w:val="24"/>
-          <w:szCs w:val="24"/>
-        </w:rPr>
-        <w:t>apresenta-la</w:t>
-      </w:r>
-      <w:proofErr w:type="gramEnd"/>
-      <w:r>
-        <w:rPr>
-          <w:rFonts w:ascii="Arial" w:hAnsi="Arial" w:cs="Arial"/>
-          <w:sz w:val="24"/>
-          <w:szCs w:val="24"/>
-        </w:rPr>
-        <w:t xml:space="preserve"> convertida em graus Fahrenheit. A fórmula de conversão é</w:t>
-      </w:r>
+        <w:ind w:leftChars="0"/>
+        <w:jc w:val="both"/>
+        <w:rPr>
+          <w:rFonts w:ascii="Arial" w:hAnsi="Arial" w:cs="Arial"/>
+          <w:sz w:val="24"/>
+          <w:szCs w:val="24"/>
+        </w:rPr>
+      </w:pPr>
     </w:p>
     <w:p>
       <w:pPr>
@@ -2151,20 +3468,20 @@
     <w:sectPr>
       <w:pgSz w:w="11906" w:h="16838"/>
       <w:pgMar w:top="1440" w:right="1800" w:bottom="1440" w:left="1800" w:header="720" w:footer="720" w:gutter="0"/>
-      <w:cols w:space="720"/>
-      <w:docGrid w:linePitch="360"/>
+      <w:cols w:space="720" w:num="1"/>
+      <w:docGrid w:linePitch="360" w:charSpace="0"/>
     </w:sectPr>
   </w:body>
 </w:document>
 </file>
 
 <file path=word/numbering.xml><?xml version="1.0" encoding="utf-8"?>
-<w:numbering xmlns:wpc="http://schemas.microsoft.com/office/word/2010/wordprocessingCanvas" xmlns:cx="http://schemas.microsoft.com/office/drawing/2014/chartex" xmlns:cx1="http://schemas.microsoft.com/office/drawing/2015/9/8/chartex" xmlns:cx2="http://schemas.microsoft.com/office/drawing/2015/10/21/chartex" xmlns:cx3="http://schemas.microsoft.com/office/drawing/2016/5/9/chartex" xmlns:cx4="http://schemas.microsoft.com/office/drawing/2016/5/10/chartex" xmlns:cx5="http://schemas.microsoft.com/office/drawing/2016/5/11/chartex" xmlns:cx6="http://schemas.microsoft.com/office/drawing/2016/5/12/chartex" xmlns:cx7="http://schemas.microsoft.com/office/drawing/2016/5/13/chartex" xmlns:cx8="http://schemas.microsoft.com/office/drawing/2016/5/14/chartex" xmlns:mc="http://schemas.openxmlformats.org/markup-compatibility/2006" xmlns:aink="http://schemas.microsoft.com/office/drawing/2016/ink" xmlns:am3d="http://schemas.microsoft.com/office/drawing/2017/model3d" xmlns:o="urn:schemas-microsoft-com:office:office" xmlns:oel="http://schemas.microsoft.com/office/2019/extlst" xmlns:r="http://schemas.openxmlformats.org/officeDocument/2006/relationships" xmlns:m="http://schemas.openxmlformats.org/officeDocument/2006/math" xmlns:v="urn:schemas-microsoft-com:vml" xmlns:wp14="http://schemas.microsoft.com/office/word/2010/wordprocessingDrawing" xmlns:wp="http://schemas.openxmlformats.org/drawingml/2006/wordprocessingDrawing" xmlns:w10="urn:schemas-microsoft-com:office:word" xmlns:w="http://schemas.openxmlformats.org/wordprocessingml/2006/main" xmlns:w14="http://schemas.microsoft.com/office/word/2010/wordml" xmlns:w15="http://schemas.microsoft.com/office/word/2012/wordml" xmlns:w16cex="http://schemas.microsoft.com/office/word/2018/wordml/cex" xmlns:w16cid="http://schemas.microsoft.com/office/word/2016/wordml/cid" xmlns:w16="http://schemas.microsoft.com/office/word/2018/wordml" xmlns:w16du="http://schemas.microsoft.com/office/word/2023/wordml/word16du" xmlns:w16sdtdh="http://schemas.microsoft.com/office/word/2020/wordml/sdtdatahash" xmlns:w16sdtfl="http://schemas.microsoft.com/office/word/2024/wordml/sdtformatlock" xmlns:w16se="http://schemas.microsoft.com/office/word/2015/wordml/symex" xmlns:wpg="http://schemas.microsoft.com/office/word/2010/wordprocessingGroup" xmlns:wpi="http://schemas.microsoft.com/office/word/2010/wordprocessingInk" xmlns:wne="http://schemas.microsoft.com/office/word/2006/wordml" xmlns:wps="http://schemas.microsoft.com/office/word/2010/wordprocessingShape" mc:Ignorable="w14 w15 w16se w16cid w16 w16cex w16sdtdh w16sdtfl w16du wp14">
-  <w:abstractNum w:abstractNumId="0" w15:restartNumberingAfterBreak="0">
+<w:numbering xmlns:wpc="http://schemas.microsoft.com/office/word/2010/wordprocessingCanvas" xmlns:mc="http://schemas.openxmlformats.org/markup-compatibility/2006" xmlns:o="urn:schemas-microsoft-com:office:office" xmlns:r="http://schemas.openxmlformats.org/officeDocument/2006/relationships" xmlns:m="http://schemas.openxmlformats.org/officeDocument/2006/math" xmlns:v="urn:schemas-microsoft-com:vml" xmlns:wp14="http://schemas.microsoft.com/office/word/2010/wordprocessingDrawing" xmlns:wp="http://schemas.openxmlformats.org/drawingml/2006/wordprocessingDrawing" xmlns:w10="urn:schemas-microsoft-com:office:word" xmlns:w="http://schemas.openxmlformats.org/wordprocessingml/2006/main" xmlns:w14="http://schemas.microsoft.com/office/word/2010/wordml" xmlns:wpg="http://schemas.microsoft.com/office/word/2010/wordprocessingGroup" xmlns:wpi="http://schemas.microsoft.com/office/word/2010/wordprocessingInk" xmlns:wne="http://schemas.microsoft.com/office/word/2006/wordml" xmlns:wps="http://schemas.microsoft.com/office/word/2010/wordprocessingShape" xmlns:wpsCustomData="http://www.wps.cn/officeDocument/2013/wpsCustomData" mc:Ignorable="w14 wp14">
+  <w:abstractNum w:abstractNumId="0">
     <w:nsid w:val="9CF7019F"/>
     <w:multiLevelType w:val="singleLevel"/>
     <w:tmpl w:val="9CF7019F"/>
-    <w:lvl w:ilvl="0">
+    <w:lvl w:ilvl="0" w:tentative="0">
       <w:start w:val="1"/>
       <w:numFmt w:val="lowerLetter"/>
       <w:suff w:val="space"/>
@@ -2172,11 +3489,11 @@
       <w:lvlJc w:val="left"/>
     </w:lvl>
   </w:abstractNum>
-  <w:abstractNum w:abstractNumId="1" w15:restartNumberingAfterBreak="0">
+  <w:abstractNum w:abstractNumId="1">
     <w:nsid w:val="9D7F4E25"/>
     <w:multiLevelType w:val="singleLevel"/>
     <w:tmpl w:val="9D7F4E25"/>
-    <w:lvl w:ilvl="0">
+    <w:lvl w:ilvl="0" w:tentative="0">
       <w:start w:val="1"/>
       <w:numFmt w:val="lowerLetter"/>
       <w:suff w:val="space"/>
@@ -2184,11 +3501,11 @@
       <w:lvlJc w:val="left"/>
     </w:lvl>
   </w:abstractNum>
-  <w:abstractNum w:abstractNumId="2" w15:restartNumberingAfterBreak="0">
+  <w:abstractNum w:abstractNumId="2">
     <w:nsid w:val="B5FC28B2"/>
     <w:multiLevelType w:val="singleLevel"/>
     <w:tmpl w:val="B5FC28B2"/>
-    <w:lvl w:ilvl="0">
+    <w:lvl w:ilvl="0" w:tentative="0">
       <w:start w:val="1"/>
       <w:numFmt w:val="lowerLetter"/>
       <w:suff w:val="space"/>
@@ -2196,11 +3513,11 @@
       <w:lvlJc w:val="left"/>
     </w:lvl>
   </w:abstractNum>
-  <w:abstractNum w:abstractNumId="3" w15:restartNumberingAfterBreak="0">
+  <w:abstractNum w:abstractNumId="3">
     <w:nsid w:val="B70EBDE8"/>
     <w:multiLevelType w:val="singleLevel"/>
     <w:tmpl w:val="B70EBDE8"/>
-    <w:lvl w:ilvl="0">
+    <w:lvl w:ilvl="0" w:tentative="0">
       <w:start w:val="1"/>
       <w:numFmt w:val="decimal"/>
       <w:suff w:val="space"/>
@@ -2208,11 +3525,11 @@
       <w:lvlJc w:val="left"/>
     </w:lvl>
   </w:abstractNum>
-  <w:abstractNum w:abstractNumId="4" w15:restartNumberingAfterBreak="0">
+  <w:abstractNum w:abstractNumId="4">
     <w:nsid w:val="F7AA3AAB"/>
     <w:multiLevelType w:val="singleLevel"/>
     <w:tmpl w:val="F7AA3AAB"/>
-    <w:lvl w:ilvl="0">
+    <w:lvl w:ilvl="0" w:tentative="0">
       <w:start w:val="1"/>
       <w:numFmt w:val="lowerLetter"/>
       <w:suff w:val="space"/>
@@ -2220,11 +3537,100 @@
       <w:lvlJc w:val="left"/>
     </w:lvl>
   </w:abstractNum>
-  <w:abstractNum w:abstractNumId="5" w15:restartNumberingAfterBreak="0">
-    <w:nsid w:val="0A481C4E"/>
-    <w:multiLevelType w:val="hybridMultilevel"/>
-    <w:tmpl w:val="BBB6A976"/>
-    <w:lvl w:ilvl="0" w:tplc="04160019">
+  <w:abstractNum w:abstractNumId="5">
+    <w:nsid w:val="0CB35B79"/>
+    <w:multiLevelType w:val="multilevel"/>
+    <w:tmpl w:val="0CB35B79"/>
+    <w:lvl w:ilvl="0" w:tentative="0">
+      <w:start w:val="3"/>
+      <w:numFmt w:val="decimal"/>
+      <w:lvlText w:val="%1."/>
+      <w:lvlJc w:val="left"/>
+      <w:pPr>
+        <w:ind w:left="720" w:hanging="360"/>
+      </w:pPr>
+      <w:rPr>
+        <w:rFonts w:hint="default"/>
+      </w:rPr>
+    </w:lvl>
+    <w:lvl w:ilvl="1" w:tentative="0">
+      <w:start w:val="1"/>
+      <w:numFmt w:val="lowerLetter"/>
+      <w:lvlText w:val="%2."/>
+      <w:lvlJc w:val="left"/>
+      <w:pPr>
+        <w:ind w:left="1440" w:hanging="360"/>
+      </w:pPr>
+    </w:lvl>
+    <w:lvl w:ilvl="2" w:tentative="0">
+      <w:start w:val="1"/>
+      <w:numFmt w:val="lowerRoman"/>
+      <w:lvlText w:val="%3."/>
+      <w:lvlJc w:val="right"/>
+      <w:pPr>
+        <w:ind w:left="2160" w:hanging="180"/>
+      </w:pPr>
+    </w:lvl>
+    <w:lvl w:ilvl="3" w:tentative="0">
+      <w:start w:val="1"/>
+      <w:numFmt w:val="decimal"/>
+      <w:lvlText w:val="%4."/>
+      <w:lvlJc w:val="left"/>
+      <w:pPr>
+        <w:ind w:left="2880" w:hanging="360"/>
+      </w:pPr>
+    </w:lvl>
+    <w:lvl w:ilvl="4" w:tentative="0">
+      <w:start w:val="1"/>
+      <w:numFmt w:val="lowerLetter"/>
+      <w:lvlText w:val="%5."/>
+      <w:lvlJc w:val="left"/>
+      <w:pPr>
+        <w:ind w:left="3600" w:hanging="360"/>
+      </w:pPr>
+    </w:lvl>
+    <w:lvl w:ilvl="5" w:tentative="0">
+      <w:start w:val="1"/>
+      <w:numFmt w:val="lowerRoman"/>
+      <w:lvlText w:val="%6."/>
+      <w:lvlJc w:val="right"/>
+      <w:pPr>
+        <w:ind w:left="4320" w:hanging="180"/>
+      </w:pPr>
+    </w:lvl>
+    <w:lvl w:ilvl="6" w:tentative="0">
+      <w:start w:val="1"/>
+      <w:numFmt w:val="decimal"/>
+      <w:lvlText w:val="%7."/>
+      <w:lvlJc w:val="left"/>
+      <w:pPr>
+        <w:ind w:left="5040" w:hanging="360"/>
+      </w:pPr>
+    </w:lvl>
+    <w:lvl w:ilvl="7" w:tentative="0">
+      <w:start w:val="1"/>
+      <w:numFmt w:val="lowerLetter"/>
+      <w:lvlText w:val="%8."/>
+      <w:lvlJc w:val="left"/>
+      <w:pPr>
+        <w:ind w:left="5760" w:hanging="360"/>
+      </w:pPr>
+    </w:lvl>
+    <w:lvl w:ilvl="8" w:tentative="0">
+      <w:start w:val="1"/>
+      <w:numFmt w:val="lowerRoman"/>
+      <w:lvlText w:val="%9."/>
+      <w:lvlJc w:val="right"/>
+      <w:pPr>
+        <w:ind w:left="6480" w:hanging="180"/>
+      </w:pPr>
+    </w:lvl>
+  </w:abstractNum>
+  <w:abstractNum w:abstractNumId="6">
+    <w:nsid w:val="541D18DB"/>
+    <w:multiLevelType w:val="multilevel"/>
+    <w:tmpl w:val="541D18DB"/>
+    <w:lvl w:ilvl="0" w:tentative="0">
       <w:start w:val="1"/>
       <w:numFmt w:val="lowerLetter"/>
       <w:lvlText w:val="%1."/>
@@ -2236,7 +3642,7 @@
         <w:rFonts w:hint="default"/>
       </w:rPr>
     </w:lvl>
-    <w:lvl w:ilvl="1" w:tplc="04160019" w:tentative="1">
+    <w:lvl w:ilvl="1" w:tentative="0">
       <w:start w:val="1"/>
       <w:numFmt w:val="lowerLetter"/>
       <w:lvlText w:val="%2."/>
@@ -2245,7 +3651,7 @@
         <w:ind w:left="1440" w:hanging="360"/>
       </w:pPr>
     </w:lvl>
-    <w:lvl w:ilvl="2" w:tplc="0416001B" w:tentative="1">
+    <w:lvl w:ilvl="2" w:tentative="0">
       <w:start w:val="1"/>
       <w:numFmt w:val="lowerRoman"/>
       <w:lvlText w:val="%3."/>
@@ -2254,7 +3660,7 @@
         <w:ind w:left="2160" w:hanging="180"/>
       </w:pPr>
     </w:lvl>
-    <w:lvl w:ilvl="3" w:tplc="0416000F" w:tentative="1">
+    <w:lvl w:ilvl="3" w:tentative="0">
       <w:start w:val="1"/>
       <w:numFmt w:val="decimal"/>
       <w:lvlText w:val="%4."/>
@@ -2263,7 +3669,7 @@
         <w:ind w:left="2880" w:hanging="360"/>
       </w:pPr>
     </w:lvl>
-    <w:lvl w:ilvl="4" w:tplc="04160019" w:tentative="1">
+    <w:lvl w:ilvl="4" w:tentative="0">
       <w:start w:val="1"/>
       <w:numFmt w:val="lowerLetter"/>
       <w:lvlText w:val="%5."/>
@@ -2272,7 +3678,7 @@
         <w:ind w:left="3600" w:hanging="360"/>
       </w:pPr>
     </w:lvl>
-    <w:lvl w:ilvl="5" w:tplc="0416001B" w:tentative="1">
+    <w:lvl w:ilvl="5" w:tentative="0">
       <w:start w:val="1"/>
       <w:numFmt w:val="lowerRoman"/>
       <w:lvlText w:val="%6."/>
@@ -2281,7 +3687,7 @@
         <w:ind w:left="4320" w:hanging="180"/>
       </w:pPr>
     </w:lvl>
-    <w:lvl w:ilvl="6" w:tplc="0416000F" w:tentative="1">
+    <w:lvl w:ilvl="6" w:tentative="0">
       <w:start w:val="1"/>
       <w:numFmt w:val="decimal"/>
       <w:lvlText w:val="%7."/>
@@ -2290,7 +3696,7 @@
         <w:ind w:left="5040" w:hanging="360"/>
       </w:pPr>
     </w:lvl>
-    <w:lvl w:ilvl="7" w:tplc="04160019" w:tentative="1">
+    <w:lvl w:ilvl="7" w:tentative="0">
       <w:start w:val="1"/>
       <w:numFmt w:val="lowerLetter"/>
       <w:lvlText w:val="%8."/>
@@ -2299,7 +3705,7 @@
         <w:ind w:left="5760" w:hanging="360"/>
       </w:pPr>
     </w:lvl>
-    <w:lvl w:ilvl="8" w:tplc="0416001B" w:tentative="1">
+    <w:lvl w:ilvl="8" w:tentative="0">
       <w:start w:val="1"/>
       <w:numFmt w:val="lowerRoman"/>
       <w:lvlText w:val="%9."/>
@@ -2309,550 +3715,333 @@
       </w:pPr>
     </w:lvl>
   </w:abstractNum>
-  <w:abstractNum w:abstractNumId="6" w15:restartNumberingAfterBreak="0">
-    <w:nsid w:val="0CB35B79"/>
-    <w:multiLevelType w:val="hybridMultilevel"/>
-    <w:tmpl w:val="25F8E42E"/>
-    <w:lvl w:ilvl="0" w:tplc="0416000F">
-      <w:start w:val="3"/>
-      <w:numFmt w:val="decimal"/>
-      <w:lvlText w:val="%1."/>
-      <w:lvlJc w:val="left"/>
-      <w:pPr>
-        <w:ind w:left="720" w:hanging="360"/>
-      </w:pPr>
-      <w:rPr>
-        <w:rFonts w:hint="default"/>
-      </w:rPr>
-    </w:lvl>
-    <w:lvl w:ilvl="1" w:tplc="04160019" w:tentative="1">
-      <w:start w:val="1"/>
-      <w:numFmt w:val="lowerLetter"/>
-      <w:lvlText w:val="%2."/>
-      <w:lvlJc w:val="left"/>
-      <w:pPr>
-        <w:ind w:left="1440" w:hanging="360"/>
-      </w:pPr>
-    </w:lvl>
-    <w:lvl w:ilvl="2" w:tplc="0416001B" w:tentative="1">
-      <w:start w:val="1"/>
-      <w:numFmt w:val="lowerRoman"/>
-      <w:lvlText w:val="%3."/>
-      <w:lvlJc w:val="right"/>
-      <w:pPr>
-        <w:ind w:left="2160" w:hanging="180"/>
-      </w:pPr>
-    </w:lvl>
-    <w:lvl w:ilvl="3" w:tplc="0416000F" w:tentative="1">
-      <w:start w:val="1"/>
-      <w:numFmt w:val="decimal"/>
-      <w:lvlText w:val="%4."/>
-      <w:lvlJc w:val="left"/>
-      <w:pPr>
-        <w:ind w:left="2880" w:hanging="360"/>
-      </w:pPr>
-    </w:lvl>
-    <w:lvl w:ilvl="4" w:tplc="04160019" w:tentative="1">
-      <w:start w:val="1"/>
-      <w:numFmt w:val="lowerLetter"/>
-      <w:lvlText w:val="%5."/>
-      <w:lvlJc w:val="left"/>
-      <w:pPr>
-        <w:ind w:left="3600" w:hanging="360"/>
-      </w:pPr>
-    </w:lvl>
-    <w:lvl w:ilvl="5" w:tplc="0416001B" w:tentative="1">
-      <w:start w:val="1"/>
-      <w:numFmt w:val="lowerRoman"/>
-      <w:lvlText w:val="%6."/>
-      <w:lvlJc w:val="right"/>
-      <w:pPr>
-        <w:ind w:left="4320" w:hanging="180"/>
-      </w:pPr>
-    </w:lvl>
-    <w:lvl w:ilvl="6" w:tplc="0416000F" w:tentative="1">
-      <w:start w:val="1"/>
-      <w:numFmt w:val="decimal"/>
-      <w:lvlText w:val="%7."/>
-      <w:lvlJc w:val="left"/>
-      <w:pPr>
-        <w:ind w:left="5040" w:hanging="360"/>
-      </w:pPr>
-    </w:lvl>
-    <w:lvl w:ilvl="7" w:tplc="04160019" w:tentative="1">
-      <w:start w:val="1"/>
-      <w:numFmt w:val="lowerLetter"/>
-      <w:lvlText w:val="%8."/>
-      <w:lvlJc w:val="left"/>
-      <w:pPr>
-        <w:ind w:left="5760" w:hanging="360"/>
-      </w:pPr>
-    </w:lvl>
-    <w:lvl w:ilvl="8" w:tplc="0416001B" w:tentative="1">
-      <w:start w:val="1"/>
-      <w:numFmt w:val="lowerRoman"/>
-      <w:lvlText w:val="%9."/>
-      <w:lvlJc w:val="right"/>
-      <w:pPr>
-        <w:ind w:left="6480" w:hanging="180"/>
-      </w:pPr>
-    </w:lvl>
-  </w:abstractNum>
-  <w:abstractNum w:abstractNumId="7" w15:restartNumberingAfterBreak="0">
-    <w:nsid w:val="541D18DB"/>
-    <w:multiLevelType w:val="hybridMultilevel"/>
-    <w:tmpl w:val="B2863988"/>
-    <w:lvl w:ilvl="0" w:tplc="04160019">
-      <w:start w:val="1"/>
-      <w:numFmt w:val="lowerLetter"/>
-      <w:lvlText w:val="%1."/>
-      <w:lvlJc w:val="left"/>
-      <w:pPr>
-        <w:ind w:left="720" w:hanging="360"/>
-      </w:pPr>
-      <w:rPr>
-        <w:rFonts w:hint="default"/>
-      </w:rPr>
-    </w:lvl>
-    <w:lvl w:ilvl="1" w:tplc="04160019" w:tentative="1">
-      <w:start w:val="1"/>
-      <w:numFmt w:val="lowerLetter"/>
-      <w:lvlText w:val="%2."/>
-      <w:lvlJc w:val="left"/>
-      <w:pPr>
-        <w:ind w:left="1440" w:hanging="360"/>
-      </w:pPr>
-    </w:lvl>
-    <w:lvl w:ilvl="2" w:tplc="0416001B" w:tentative="1">
-      <w:start w:val="1"/>
-      <w:numFmt w:val="lowerRoman"/>
-      <w:lvlText w:val="%3."/>
-      <w:lvlJc w:val="right"/>
-      <w:pPr>
-        <w:ind w:left="2160" w:hanging="180"/>
-      </w:pPr>
-    </w:lvl>
-    <w:lvl w:ilvl="3" w:tplc="0416000F" w:tentative="1">
-      <w:start w:val="1"/>
-      <w:numFmt w:val="decimal"/>
-      <w:lvlText w:val="%4."/>
-      <w:lvlJc w:val="left"/>
-      <w:pPr>
-        <w:ind w:left="2880" w:hanging="360"/>
-      </w:pPr>
-    </w:lvl>
-    <w:lvl w:ilvl="4" w:tplc="04160019" w:tentative="1">
-      <w:start w:val="1"/>
-      <w:numFmt w:val="lowerLetter"/>
-      <w:lvlText w:val="%5."/>
-      <w:lvlJc w:val="left"/>
-      <w:pPr>
-        <w:ind w:left="3600" w:hanging="360"/>
-      </w:pPr>
-    </w:lvl>
-    <w:lvl w:ilvl="5" w:tplc="0416001B" w:tentative="1">
-      <w:start w:val="1"/>
-      <w:numFmt w:val="lowerRoman"/>
-      <w:lvlText w:val="%6."/>
-      <w:lvlJc w:val="right"/>
-      <w:pPr>
-        <w:ind w:left="4320" w:hanging="180"/>
-      </w:pPr>
-    </w:lvl>
-    <w:lvl w:ilvl="6" w:tplc="0416000F" w:tentative="1">
-      <w:start w:val="1"/>
-      <w:numFmt w:val="decimal"/>
-      <w:lvlText w:val="%7."/>
-      <w:lvlJc w:val="left"/>
-      <w:pPr>
-        <w:ind w:left="5040" w:hanging="360"/>
-      </w:pPr>
-    </w:lvl>
-    <w:lvl w:ilvl="7" w:tplc="04160019" w:tentative="1">
-      <w:start w:val="1"/>
-      <w:numFmt w:val="lowerLetter"/>
-      <w:lvlText w:val="%8."/>
-      <w:lvlJc w:val="left"/>
-      <w:pPr>
-        <w:ind w:left="5760" w:hanging="360"/>
-      </w:pPr>
-    </w:lvl>
-    <w:lvl w:ilvl="8" w:tplc="0416001B" w:tentative="1">
-      <w:start w:val="1"/>
-      <w:numFmt w:val="lowerRoman"/>
-      <w:lvlText w:val="%9."/>
-      <w:lvlJc w:val="right"/>
-      <w:pPr>
-        <w:ind w:left="6480" w:hanging="180"/>
-      </w:pPr>
-    </w:lvl>
-  </w:abstractNum>
-  <w:num w:numId="1" w16cid:durableId="224990351">
+  <w:num w:numId="1">
     <w:abstractNumId w:val="3"/>
   </w:num>
-  <w:num w:numId="2" w16cid:durableId="1844467812">
+  <w:num w:numId="2">
     <w:abstractNumId w:val="0"/>
   </w:num>
-  <w:num w:numId="3" w16cid:durableId="80881175">
+  <w:num w:numId="3">
     <w:abstractNumId w:val="1"/>
   </w:num>
-  <w:num w:numId="4" w16cid:durableId="1886790502">
+  <w:num w:numId="4">
     <w:abstractNumId w:val="4"/>
   </w:num>
-  <w:num w:numId="5" w16cid:durableId="331760039">
+  <w:num w:numId="5">
     <w:abstractNumId w:val="2"/>
   </w:num>
-  <w:num w:numId="6" w16cid:durableId="468593458">
-    <w:abstractNumId w:val="7"/>
+  <w:num w:numId="6">
+    <w:abstractNumId w:val="5"/>
   </w:num>
-  <w:num w:numId="7" w16cid:durableId="532765528">
+  <w:num w:numId="7">
     <w:abstractNumId w:val="6"/>
-  </w:num>
-  <w:num w:numId="8" w16cid:durableId="1764566117">
-    <w:abstractNumId w:val="5"/>
   </w:num>
 </w:numbering>
 </file>
 
 <file path=word/styles.xml><?xml version="1.0" encoding="utf-8"?>
-<w:styles xmlns:mc="http://schemas.openxmlformats.org/markup-compatibility/2006" xmlns:r="http://schemas.openxmlformats.org/officeDocument/2006/relationships" xmlns:w="http://schemas.openxmlformats.org/wordprocessingml/2006/main" xmlns:w14="http://schemas.microsoft.com/office/word/2010/wordml" xmlns:w15="http://schemas.microsoft.com/office/word/2012/wordml" xmlns:w16cex="http://schemas.microsoft.com/office/word/2018/wordml/cex" xmlns:w16cid="http://schemas.microsoft.com/office/word/2016/wordml/cid" xmlns:w16="http://schemas.microsoft.com/office/word/2018/wordml" xmlns:w16du="http://schemas.microsoft.com/office/word/2023/wordml/word16du" xmlns:w16sdtdh="http://schemas.microsoft.com/office/word/2020/wordml/sdtdatahash" xmlns:w16sdtfl="http://schemas.microsoft.com/office/word/2024/wordml/sdtformatlock" xmlns:w16se="http://schemas.microsoft.com/office/word/2015/wordml/symex" mc:Ignorable="w14 w15 w16se w16cid w16 w16cex w16sdtdh w16sdtfl w16du">
+<w:styles xmlns:mc="http://schemas.openxmlformats.org/markup-compatibility/2006" xmlns:o="urn:schemas-microsoft-com:office:office" xmlns:r="http://schemas.openxmlformats.org/officeDocument/2006/relationships" xmlns:m="http://schemas.openxmlformats.org/officeDocument/2006/math" xmlns:v="urn:schemas-microsoft-com:vml" xmlns:w="http://schemas.openxmlformats.org/wordprocessingml/2006/main" xmlns:w14="http://schemas.microsoft.com/office/word/2010/wordml" xmlns:w10="urn:schemas-microsoft-com:office:word" xmlns:sl="http://schemas.openxmlformats.org/schemaLibrary/2006/main" xmlns:wpsCustomData="http://www.wps.cn/officeDocument/2013/wpsCustomData" mc:Ignorable="w14">
   <w:docDefaults>
     <w:rPrDefault>
       <w:rPr>
-        <w:rFonts w:ascii="Times New Roman" w:eastAsia="SimSun" w:hAnsi="Times New Roman" w:cs="Times New Roman"/>
-        <w:lang w:val="pt-BR" w:eastAsia="pt-BR" w:bidi="ar-SA"/>
+        <w:rFonts w:ascii="Times New Roman" w:hAnsi="Times New Roman" w:eastAsia="SimSun" w:cs="Times New Roman"/>
       </w:rPr>
     </w:rPrDefault>
     <w:pPrDefault/>
   </w:docDefaults>
-  <w:latentStyles w:defLockedState="0" w:defUIPriority="0" w:defSemiHidden="0" w:defUnhideWhenUsed="0" w:defQFormat="0" w:count="376">
-    <w:lsdException w:name="Normal" w:qFormat="1"/>
-    <w:lsdException w:name="heading 1" w:qFormat="1"/>
-    <w:lsdException w:name="heading 2" w:semiHidden="1" w:unhideWhenUsed="1" w:qFormat="1"/>
-    <w:lsdException w:name="heading 3" w:semiHidden="1" w:unhideWhenUsed="1" w:qFormat="1"/>
-    <w:lsdException w:name="heading 4" w:semiHidden="1" w:unhideWhenUsed="1" w:qFormat="1"/>
-    <w:lsdException w:name="heading 5" w:semiHidden="1" w:unhideWhenUsed="1" w:qFormat="1"/>
-    <w:lsdException w:name="heading 6" w:semiHidden="1" w:unhideWhenUsed="1" w:qFormat="1"/>
-    <w:lsdException w:name="heading 7" w:semiHidden="1" w:unhideWhenUsed="1" w:qFormat="1"/>
-    <w:lsdException w:name="heading 8" w:semiHidden="1" w:unhideWhenUsed="1" w:qFormat="1"/>
-    <w:lsdException w:name="heading 9" w:semiHidden="1" w:unhideWhenUsed="1" w:qFormat="1"/>
-    <w:lsdException w:name="caption" w:semiHidden="1" w:unhideWhenUsed="1" w:qFormat="1"/>
-    <w:lsdException w:name="Title" w:qFormat="1"/>
-    <w:lsdException w:name="Default Paragraph Font" w:semiHidden="1" w:qFormat="1"/>
-    <w:lsdException w:name="Subtitle" w:qFormat="1"/>
-    <w:lsdException w:name="Strong" w:qFormat="1"/>
-    <w:lsdException w:name="Emphasis" w:qFormat="1"/>
-    <w:lsdException w:name="HTML Top of Form" w:semiHidden="1" w:uiPriority="99" w:unhideWhenUsed="1"/>
-    <w:lsdException w:name="HTML Bottom of Form" w:semiHidden="1" w:uiPriority="99" w:unhideWhenUsed="1"/>
-    <w:lsdException w:name="Normal Table" w:semiHidden="1" w:unhideWhenUsed="1" w:qFormat="1"/>
-    <w:lsdException w:name="No List" w:semiHidden="1" w:uiPriority="99" w:unhideWhenUsed="1"/>
-    <w:lsdException w:name="Outline List 1" w:semiHidden="1" w:uiPriority="99" w:unhideWhenUsed="1"/>
-    <w:lsdException w:name="Outline List 2" w:semiHidden="1" w:uiPriority="99" w:unhideWhenUsed="1"/>
-    <w:lsdException w:name="Outline List 3" w:semiHidden="1" w:uiPriority="99" w:unhideWhenUsed="1"/>
-    <w:lsdException w:name="Table Simple 1" w:semiHidden="1" w:unhideWhenUsed="1"/>
-    <w:lsdException w:name="Table Simple 2" w:semiHidden="1" w:unhideWhenUsed="1"/>
-    <w:lsdException w:name="Table Simple 3" w:semiHidden="1" w:unhideWhenUsed="1"/>
-    <w:lsdException w:name="Table Classic 1" w:semiHidden="1" w:unhideWhenUsed="1"/>
-    <w:lsdException w:name="Table Classic 2" w:semiHidden="1" w:unhideWhenUsed="1"/>
-    <w:lsdException w:name="Table Classic 3" w:semiHidden="1" w:unhideWhenUsed="1"/>
-    <w:lsdException w:name="Table Classic 4" w:semiHidden="1" w:unhideWhenUsed="1"/>
-    <w:lsdException w:name="Table Colorful 1" w:semiHidden="1" w:unhideWhenUsed="1"/>
-    <w:lsdException w:name="Table Colorful 2" w:semiHidden="1" w:unhideWhenUsed="1"/>
-    <w:lsdException w:name="Table Colorful 3" w:semiHidden="1" w:unhideWhenUsed="1"/>
-    <w:lsdException w:name="Table Columns 1" w:semiHidden="1" w:unhideWhenUsed="1"/>
-    <w:lsdException w:name="Table Columns 2" w:semiHidden="1" w:unhideWhenUsed="1"/>
-    <w:lsdException w:name="Table Columns 3" w:semiHidden="1" w:unhideWhenUsed="1"/>
-    <w:lsdException w:name="Table Columns 4" w:semiHidden="1" w:unhideWhenUsed="1"/>
-    <w:lsdException w:name="Table Columns 5" w:semiHidden="1" w:unhideWhenUsed="1"/>
-    <w:lsdException w:name="Table Grid 1" w:semiHidden="1" w:unhideWhenUsed="1"/>
-    <w:lsdException w:name="Table Grid 2" w:semiHidden="1" w:unhideWhenUsed="1"/>
-    <w:lsdException w:name="Table Grid 3" w:semiHidden="1" w:unhideWhenUsed="1"/>
-    <w:lsdException w:name="Table Grid 4" w:semiHidden="1" w:unhideWhenUsed="1"/>
-    <w:lsdException w:name="Table Grid 5" w:semiHidden="1" w:unhideWhenUsed="1"/>
-    <w:lsdException w:name="Table Grid 6" w:semiHidden="1" w:unhideWhenUsed="1"/>
-    <w:lsdException w:name="Table Grid 7" w:semiHidden="1" w:unhideWhenUsed="1"/>
-    <w:lsdException w:name="Table Grid 8" w:semiHidden="1" w:unhideWhenUsed="1"/>
-    <w:lsdException w:name="Table List 1" w:semiHidden="1" w:unhideWhenUsed="1"/>
-    <w:lsdException w:name="Table List 2" w:semiHidden="1" w:unhideWhenUsed="1"/>
-    <w:lsdException w:name="Table List 3" w:semiHidden="1" w:unhideWhenUsed="1"/>
-    <w:lsdException w:name="Table List 4" w:semiHidden="1" w:unhideWhenUsed="1"/>
-    <w:lsdException w:name="Table List 5" w:semiHidden="1" w:unhideWhenUsed="1"/>
-    <w:lsdException w:name="Table List 6" w:semiHidden="1" w:unhideWhenUsed="1"/>
-    <w:lsdException w:name="Table List 7" w:semiHidden="1" w:unhideWhenUsed="1"/>
-    <w:lsdException w:name="Table List 8" w:semiHidden="1" w:unhideWhenUsed="1"/>
-    <w:lsdException w:name="Table 3D effects 1" w:semiHidden="1" w:unhideWhenUsed="1"/>
-    <w:lsdException w:name="Table 3D effects 2" w:semiHidden="1" w:unhideWhenUsed="1"/>
-    <w:lsdException w:name="Table 3D effects 3" w:semiHidden="1" w:unhideWhenUsed="1"/>
-    <w:lsdException w:name="Table Contemporary" w:semiHidden="1" w:unhideWhenUsed="1"/>
-    <w:lsdException w:name="Table Elegant" w:semiHidden="1" w:unhideWhenUsed="1"/>
-    <w:lsdException w:name="Table Professional" w:semiHidden="1" w:unhideWhenUsed="1"/>
-    <w:lsdException w:name="Table Subtle 1" w:semiHidden="1" w:unhideWhenUsed="1"/>
-    <w:lsdException w:name="Table Subtle 2" w:semiHidden="1" w:unhideWhenUsed="1"/>
-    <w:lsdException w:name="Table Web 1" w:semiHidden="1" w:unhideWhenUsed="1"/>
-    <w:lsdException w:name="Table Web 2" w:semiHidden="1" w:unhideWhenUsed="1"/>
-    <w:lsdException w:name="Table Web 3" w:semiHidden="1" w:unhideWhenUsed="1"/>
-    <w:lsdException w:name="Table Theme" w:semiHidden="1" w:unhideWhenUsed="1"/>
-    <w:lsdException w:name="Placeholder Text" w:semiHidden="1" w:uiPriority="99" w:unhideWhenUsed="1"/>
-    <w:lsdException w:name="No Spacing" w:semiHidden="1" w:uiPriority="99" w:unhideWhenUsed="1"/>
-    <w:lsdException w:name="Light Shading" w:uiPriority="60"/>
-    <w:lsdException w:name="Light List" w:uiPriority="61"/>
-    <w:lsdException w:name="Light Grid" w:uiPriority="62"/>
-    <w:lsdException w:name="Medium Shading 1" w:uiPriority="63"/>
-    <w:lsdException w:name="Medium Shading 2" w:uiPriority="64"/>
-    <w:lsdException w:name="Medium List 1" w:uiPriority="65"/>
-    <w:lsdException w:name="Medium List 2" w:uiPriority="66"/>
-    <w:lsdException w:name="Medium Grid 1" w:uiPriority="67"/>
-    <w:lsdException w:name="Medium Grid 2" w:uiPriority="68"/>
-    <w:lsdException w:name="Medium Grid 3" w:uiPriority="69"/>
-    <w:lsdException w:name="Dark List" w:uiPriority="70"/>
-    <w:lsdException w:name="Colorful Shading" w:uiPriority="71"/>
-    <w:lsdException w:name="Colorful List" w:uiPriority="72"/>
-    <w:lsdException w:name="Colorful Grid" w:uiPriority="73"/>
-    <w:lsdException w:name="Light Shading Accent 1" w:uiPriority="60"/>
-    <w:lsdException w:name="Light List Accent 1" w:uiPriority="61"/>
-    <w:lsdException w:name="Light Grid Accent 1" w:uiPriority="62"/>
-    <w:lsdException w:name="Medium Shading 1 Accent 1" w:uiPriority="63"/>
-    <w:lsdException w:name="Medium Shading 2 Accent 1" w:uiPriority="64"/>
-    <w:lsdException w:name="Medium List 1 Accent 1" w:uiPriority="65"/>
-    <w:lsdException w:name="Revision" w:semiHidden="1" w:uiPriority="99" w:unhideWhenUsed="1"/>
-    <w:lsdException w:name="List Paragraph" w:semiHidden="1" w:uiPriority="99" w:unhideWhenUsed="1"/>
-    <w:lsdException w:name="Quote" w:semiHidden="1" w:uiPriority="99" w:unhideWhenUsed="1"/>
-    <w:lsdException w:name="Intense Quote" w:semiHidden="1" w:uiPriority="99" w:unhideWhenUsed="1"/>
-    <w:lsdException w:name="Medium List 2 Accent 1" w:uiPriority="66"/>
-    <w:lsdException w:name="Medium Grid 1 Accent 1" w:uiPriority="67"/>
-    <w:lsdException w:name="Medium Grid 2 Accent 1" w:uiPriority="68"/>
-    <w:lsdException w:name="Medium Grid 3 Accent 1" w:uiPriority="69"/>
-    <w:lsdException w:name="Dark List Accent 1" w:uiPriority="70"/>
-    <w:lsdException w:name="Colorful Shading Accent 1" w:uiPriority="71"/>
-    <w:lsdException w:name="Colorful List Accent 1" w:uiPriority="72"/>
-    <w:lsdException w:name="Colorful Grid Accent 1" w:uiPriority="73"/>
-    <w:lsdException w:name="Light Shading Accent 2" w:uiPriority="60"/>
-    <w:lsdException w:name="Light List Accent 2" w:uiPriority="61"/>
-    <w:lsdException w:name="Light Grid Accent 2" w:uiPriority="62"/>
-    <w:lsdException w:name="Medium Shading 1 Accent 2" w:uiPriority="63"/>
-    <w:lsdException w:name="Medium Shading 2 Accent 2" w:uiPriority="64"/>
-    <w:lsdException w:name="Medium List 1 Accent 2" w:uiPriority="65"/>
-    <w:lsdException w:name="Medium List 2 Accent 2" w:uiPriority="66"/>
-    <w:lsdException w:name="Medium Grid 1 Accent 2" w:uiPriority="67"/>
-    <w:lsdException w:name="Medium Grid 2 Accent 2" w:uiPriority="68"/>
-    <w:lsdException w:name="Medium Grid 3 Accent 2" w:uiPriority="69"/>
-    <w:lsdException w:name="Dark List Accent 2" w:uiPriority="70"/>
-    <w:lsdException w:name="Colorful Shading Accent 2" w:uiPriority="71"/>
-    <w:lsdException w:name="Colorful List Accent 2" w:uiPriority="72"/>
-    <w:lsdException w:name="Colorful Grid Accent 2" w:uiPriority="73"/>
-    <w:lsdException w:name="Light Shading Accent 3" w:uiPriority="60"/>
-    <w:lsdException w:name="Light List Accent 3" w:uiPriority="61"/>
-    <w:lsdException w:name="Light Grid Accent 3" w:uiPriority="62"/>
-    <w:lsdException w:name="Medium Shading 1 Accent 3" w:uiPriority="63"/>
-    <w:lsdException w:name="Medium Shading 2 Accent 3" w:uiPriority="64"/>
-    <w:lsdException w:name="Medium List 1 Accent 3" w:uiPriority="65"/>
-    <w:lsdException w:name="Medium List 2 Accent 3" w:uiPriority="66"/>
-    <w:lsdException w:name="Medium Grid 1 Accent 3" w:uiPriority="67"/>
-    <w:lsdException w:name="Medium Grid 2 Accent 3" w:uiPriority="68"/>
-    <w:lsdException w:name="Medium Grid 3 Accent 3" w:uiPriority="69"/>
-    <w:lsdException w:name="Dark List Accent 3" w:uiPriority="70"/>
-    <w:lsdException w:name="Colorful Shading Accent 3" w:uiPriority="71"/>
-    <w:lsdException w:name="Colorful List Accent 3" w:uiPriority="72"/>
-    <w:lsdException w:name="Colorful Grid Accent 3" w:uiPriority="73"/>
-    <w:lsdException w:name="Light Shading Accent 4" w:uiPriority="60"/>
-    <w:lsdException w:name="Light List Accent 4" w:uiPriority="61"/>
-    <w:lsdException w:name="Light Grid Accent 4" w:uiPriority="62"/>
-    <w:lsdException w:name="Medium Shading 1 Accent 4" w:uiPriority="63"/>
-    <w:lsdException w:name="Medium Shading 2 Accent 4" w:uiPriority="64"/>
-    <w:lsdException w:name="Medium List 1 Accent 4" w:uiPriority="65"/>
-    <w:lsdException w:name="Medium List 2 Accent 4" w:uiPriority="66"/>
-    <w:lsdException w:name="Medium Grid 1 Accent 4" w:uiPriority="67"/>
-    <w:lsdException w:name="Medium Grid 2 Accent 4" w:uiPriority="68"/>
-    <w:lsdException w:name="Medium Grid 3 Accent 4" w:uiPriority="69"/>
-    <w:lsdException w:name="Dark List Accent 4" w:uiPriority="70"/>
-    <w:lsdException w:name="Colorful Shading Accent 4" w:uiPriority="71"/>
-    <w:lsdException w:name="Colorful List Accent 4" w:uiPriority="72"/>
-    <w:lsdException w:name="Colorful Grid Accent 4" w:uiPriority="73"/>
-    <w:lsdException w:name="Light Shading Accent 5" w:uiPriority="60"/>
-    <w:lsdException w:name="Light List Accent 5" w:uiPriority="61"/>
-    <w:lsdException w:name="Light Grid Accent 5" w:uiPriority="62"/>
-    <w:lsdException w:name="Medium Shading 1 Accent 5" w:uiPriority="63"/>
-    <w:lsdException w:name="Medium Shading 2 Accent 5" w:uiPriority="64"/>
-    <w:lsdException w:name="Medium List 1 Accent 5" w:uiPriority="65"/>
-    <w:lsdException w:name="Medium List 2 Accent 5" w:uiPriority="66"/>
-    <w:lsdException w:name="Medium Grid 1 Accent 5" w:uiPriority="67"/>
-    <w:lsdException w:name="Medium Grid 2 Accent 5" w:uiPriority="68"/>
-    <w:lsdException w:name="Medium Grid 3 Accent 5" w:uiPriority="69"/>
-    <w:lsdException w:name="Dark List Accent 5" w:uiPriority="70"/>
-    <w:lsdException w:name="Colorful Shading Accent 5" w:uiPriority="71"/>
-    <w:lsdException w:name="Colorful List Accent 5" w:uiPriority="72"/>
-    <w:lsdException w:name="Colorful Grid Accent 5" w:uiPriority="73"/>
-    <w:lsdException w:name="Light Shading Accent 6" w:uiPriority="60"/>
-    <w:lsdException w:name="Light List Accent 6" w:uiPriority="61"/>
-    <w:lsdException w:name="Light Grid Accent 6" w:uiPriority="62"/>
-    <w:lsdException w:name="Medium Shading 1 Accent 6" w:uiPriority="63"/>
-    <w:lsdException w:name="Medium Shading 2 Accent 6" w:uiPriority="64"/>
-    <w:lsdException w:name="Medium List 1 Accent 6" w:uiPriority="65"/>
-    <w:lsdException w:name="Medium List 2 Accent 6" w:uiPriority="66"/>
-    <w:lsdException w:name="Medium Grid 1 Accent 6" w:uiPriority="67"/>
-    <w:lsdException w:name="Medium Grid 2 Accent 6" w:uiPriority="68"/>
-    <w:lsdException w:name="Medium Grid 3 Accent 6" w:uiPriority="69"/>
-    <w:lsdException w:name="Dark List Accent 6" w:uiPriority="70"/>
-    <w:lsdException w:name="Colorful Shading Accent 6" w:uiPriority="71"/>
-    <w:lsdException w:name="Colorful List Accent 6" w:uiPriority="72"/>
-    <w:lsdException w:name="Colorful Grid Accent 6" w:uiPriority="73"/>
-    <w:lsdException w:name="Subtle Emphasis" w:uiPriority="19" w:qFormat="1"/>
-    <w:lsdException w:name="Intense Emphasis" w:uiPriority="21" w:qFormat="1"/>
-    <w:lsdException w:name="Subtle Reference" w:uiPriority="31" w:qFormat="1"/>
-    <w:lsdException w:name="Intense Reference" w:uiPriority="32" w:qFormat="1"/>
-    <w:lsdException w:name="Book Title" w:uiPriority="33" w:qFormat="1"/>
-    <w:lsdException w:name="Bibliography" w:semiHidden="1" w:uiPriority="37" w:unhideWhenUsed="1"/>
-    <w:lsdException w:name="TOC Heading" w:semiHidden="1" w:uiPriority="39" w:unhideWhenUsed="1" w:qFormat="1"/>
-    <w:lsdException w:name="Plain Table 1" w:uiPriority="41"/>
-    <w:lsdException w:name="Plain Table 2" w:uiPriority="42"/>
-    <w:lsdException w:name="Plain Table 3" w:uiPriority="43"/>
-    <w:lsdException w:name="Plain Table 4" w:uiPriority="44"/>
-    <w:lsdException w:name="Plain Table 5" w:uiPriority="45"/>
-    <w:lsdException w:name="Grid Table Light" w:uiPriority="40"/>
-    <w:lsdException w:name="Grid Table 1 Light" w:uiPriority="46"/>
-    <w:lsdException w:name="Grid Table 2" w:uiPriority="47"/>
-    <w:lsdException w:name="Grid Table 3" w:uiPriority="48"/>
-    <w:lsdException w:name="Grid Table 4" w:uiPriority="49"/>
-    <w:lsdException w:name="Grid Table 5 Dark" w:uiPriority="50"/>
-    <w:lsdException w:name="Grid Table 6 Colorful" w:uiPriority="51"/>
-    <w:lsdException w:name="Grid Table 7 Colorful" w:uiPriority="52"/>
-    <w:lsdException w:name="Grid Table 1 Light Accent 1" w:uiPriority="46"/>
-    <w:lsdException w:name="Grid Table 2 Accent 1" w:uiPriority="47"/>
-    <w:lsdException w:name="Grid Table 3 Accent 1" w:uiPriority="48"/>
-    <w:lsdException w:name="Grid Table 4 Accent 1" w:uiPriority="49"/>
-    <w:lsdException w:name="Grid Table 5 Dark Accent 1" w:uiPriority="50"/>
-    <w:lsdException w:name="Grid Table 6 Colorful Accent 1" w:uiPriority="51"/>
-    <w:lsdException w:name="Grid Table 7 Colorful Accent 1" w:uiPriority="52"/>
-    <w:lsdException w:name="Grid Table 1 Light Accent 2" w:uiPriority="46"/>
-    <w:lsdException w:name="Grid Table 2 Accent 2" w:uiPriority="47"/>
-    <w:lsdException w:name="Grid Table 3 Accent 2" w:uiPriority="48"/>
-    <w:lsdException w:name="Grid Table 4 Accent 2" w:uiPriority="49"/>
-    <w:lsdException w:name="Grid Table 5 Dark Accent 2" w:uiPriority="50"/>
-    <w:lsdException w:name="Grid Table 6 Colorful Accent 2" w:uiPriority="51"/>
-    <w:lsdException w:name="Grid Table 7 Colorful Accent 2" w:uiPriority="52"/>
-    <w:lsdException w:name="Grid Table 1 Light Accent 3" w:uiPriority="46"/>
-    <w:lsdException w:name="Grid Table 2 Accent 3" w:uiPriority="47"/>
-    <w:lsdException w:name="Grid Table 3 Accent 3" w:uiPriority="48"/>
-    <w:lsdException w:name="Grid Table 4 Accent 3" w:uiPriority="49"/>
-    <w:lsdException w:name="Grid Table 5 Dark Accent 3" w:uiPriority="50"/>
-    <w:lsdException w:name="Grid Table 6 Colorful Accent 3" w:uiPriority="51"/>
-    <w:lsdException w:name="Grid Table 7 Colorful Accent 3" w:uiPriority="52"/>
-    <w:lsdException w:name="Grid Table 1 Light Accent 4" w:uiPriority="46"/>
-    <w:lsdException w:name="Grid Table 2 Accent 4" w:uiPriority="47"/>
-    <w:lsdException w:name="Grid Table 3 Accent 4" w:uiPriority="48"/>
-    <w:lsdException w:name="Grid Table 4 Accent 4" w:uiPriority="49"/>
-    <w:lsdException w:name="Grid Table 5 Dark Accent 4" w:uiPriority="50"/>
-    <w:lsdException w:name="Grid Table 6 Colorful Accent 4" w:uiPriority="51"/>
-    <w:lsdException w:name="Grid Table 7 Colorful Accent 4" w:uiPriority="52"/>
-    <w:lsdException w:name="Grid Table 1 Light Accent 5" w:uiPriority="46"/>
-    <w:lsdException w:name="Grid Table 2 Accent 5" w:uiPriority="47"/>
-    <w:lsdException w:name="Grid Table 3 Accent 5" w:uiPriority="48"/>
-    <w:lsdException w:name="Grid Table 4 Accent 5" w:uiPriority="49"/>
-    <w:lsdException w:name="Grid Table 5 Dark Accent 5" w:uiPriority="50"/>
-    <w:lsdException w:name="Grid Table 6 Colorful Accent 5" w:uiPriority="51"/>
-    <w:lsdException w:name="Grid Table 7 Colorful Accent 5" w:uiPriority="52"/>
-    <w:lsdException w:name="Grid Table 1 Light Accent 6" w:uiPriority="46"/>
-    <w:lsdException w:name="Grid Table 2 Accent 6" w:uiPriority="47"/>
-    <w:lsdException w:name="Grid Table 3 Accent 6" w:uiPriority="48"/>
-    <w:lsdException w:name="Grid Table 4 Accent 6" w:uiPriority="49"/>
-    <w:lsdException w:name="Grid Table 5 Dark Accent 6" w:uiPriority="50"/>
-    <w:lsdException w:name="Grid Table 6 Colorful Accent 6" w:uiPriority="51"/>
-    <w:lsdException w:name="Grid Table 7 Colorful Accent 6" w:uiPriority="52"/>
-    <w:lsdException w:name="List Table 1 Light" w:uiPriority="46"/>
-    <w:lsdException w:name="List Table 2" w:uiPriority="47"/>
-    <w:lsdException w:name="List Table 3" w:uiPriority="48"/>
-    <w:lsdException w:name="List Table 4" w:uiPriority="49"/>
-    <w:lsdException w:name="List Table 5 Dark" w:uiPriority="50"/>
-    <w:lsdException w:name="List Table 6 Colorful" w:uiPriority="51"/>
-    <w:lsdException w:name="List Table 7 Colorful" w:uiPriority="52"/>
-    <w:lsdException w:name="List Table 1 Light Accent 1" w:uiPriority="46"/>
-    <w:lsdException w:name="List Table 2 Accent 1" w:uiPriority="47"/>
-    <w:lsdException w:name="List Table 3 Accent 1" w:uiPriority="48"/>
-    <w:lsdException w:name="List Table 4 Accent 1" w:uiPriority="49"/>
-    <w:lsdException w:name="List Table 5 Dark Accent 1" w:uiPriority="50"/>
-    <w:lsdException w:name="List Table 6 Colorful Accent 1" w:uiPriority="51"/>
-    <w:lsdException w:name="List Table 7 Colorful Accent 1" w:uiPriority="52"/>
-    <w:lsdException w:name="List Table 1 Light Accent 2" w:uiPriority="46"/>
-    <w:lsdException w:name="List Table 2 Accent 2" w:uiPriority="47"/>
-    <w:lsdException w:name="List Table 3 Accent 2" w:uiPriority="48"/>
-    <w:lsdException w:name="List Table 4 Accent 2" w:uiPriority="49"/>
-    <w:lsdException w:name="List Table 5 Dark Accent 2" w:uiPriority="50"/>
-    <w:lsdException w:name="List Table 6 Colorful Accent 2" w:uiPriority="51"/>
-    <w:lsdException w:name="List Table 7 Colorful Accent 2" w:uiPriority="52"/>
-    <w:lsdException w:name="List Table 1 Light Accent 3" w:uiPriority="46"/>
-    <w:lsdException w:name="List Table 2 Accent 3" w:uiPriority="47"/>
-    <w:lsdException w:name="List Table 3 Accent 3" w:uiPriority="48"/>
-    <w:lsdException w:name="List Table 4 Accent 3" w:uiPriority="49"/>
-    <w:lsdException w:name="List Table 5 Dark Accent 3" w:uiPriority="50"/>
-    <w:lsdException w:name="List Table 6 Colorful Accent 3" w:uiPriority="51"/>
-    <w:lsdException w:name="List Table 7 Colorful Accent 3" w:uiPriority="52"/>
-    <w:lsdException w:name="List Table 1 Light Accent 4" w:uiPriority="46"/>
-    <w:lsdException w:name="List Table 2 Accent 4" w:uiPriority="47"/>
-    <w:lsdException w:name="List Table 3 Accent 4" w:uiPriority="48"/>
-    <w:lsdException w:name="List Table 4 Accent 4" w:uiPriority="49"/>
-    <w:lsdException w:name="List Table 5 Dark Accent 4" w:uiPriority="50"/>
-    <w:lsdException w:name="List Table 6 Colorful Accent 4" w:uiPriority="51"/>
-    <w:lsdException w:name="List Table 7 Colorful Accent 4" w:uiPriority="52"/>
-    <w:lsdException w:name="List Table 1 Light Accent 5" w:uiPriority="46"/>
-    <w:lsdException w:name="List Table 2 Accent 5" w:uiPriority="47"/>
-    <w:lsdException w:name="List Table 3 Accent 5" w:uiPriority="48"/>
-    <w:lsdException w:name="List Table 4 Accent 5" w:uiPriority="49"/>
-    <w:lsdException w:name="List Table 5 Dark Accent 5" w:uiPriority="50"/>
-    <w:lsdException w:name="List Table 6 Colorful Accent 5" w:uiPriority="51"/>
-    <w:lsdException w:name="List Table 7 Colorful Accent 5" w:uiPriority="52"/>
-    <w:lsdException w:name="List Table 1 Light Accent 6" w:uiPriority="46"/>
-    <w:lsdException w:name="List Table 2 Accent 6" w:uiPriority="47"/>
-    <w:lsdException w:name="List Table 3 Accent 6" w:uiPriority="48"/>
-    <w:lsdException w:name="List Table 4 Accent 6" w:uiPriority="49"/>
-    <w:lsdException w:name="List Table 5 Dark Accent 6" w:uiPriority="50"/>
-    <w:lsdException w:name="List Table 6 Colorful Accent 6" w:uiPriority="51"/>
-    <w:lsdException w:name="List Table 7 Colorful Accent 6" w:uiPriority="52"/>
-    <w:lsdException w:name="Mention" w:semiHidden="1" w:uiPriority="99" w:unhideWhenUsed="1"/>
-    <w:lsdException w:name="Smart Hyperlink" w:semiHidden="1" w:uiPriority="99" w:unhideWhenUsed="1"/>
-    <w:lsdException w:name="Hashtag" w:semiHidden="1" w:uiPriority="99" w:unhideWhenUsed="1"/>
-    <w:lsdException w:name="Unresolved Mention" w:semiHidden="1" w:uiPriority="99" w:unhideWhenUsed="1"/>
-    <w:lsdException w:name="Smart Link" w:semiHidden="1" w:uiPriority="99" w:unhideWhenUsed="1"/>
+  <w:latentStyles w:count="260" w:defQFormat="0" w:defUnhideWhenUsed="1" w:defSemiHidden="1" w:defUIPriority="99" w:defLockedState="0">
+    <w:lsdException w:qFormat="1" w:unhideWhenUsed="0" w:uiPriority="0" w:semiHidden="0" w:name="Normal"/>
+    <w:lsdException w:qFormat="1" w:unhideWhenUsed="0" w:uiPriority="0" w:semiHidden="0" w:name="heading 1"/>
+    <w:lsdException w:qFormat="1" w:uiPriority="0" w:name="heading 2"/>
+    <w:lsdException w:qFormat="1" w:uiPriority="0" w:name="heading 3"/>
+    <w:lsdException w:qFormat="1" w:uiPriority="0" w:name="heading 4"/>
+    <w:lsdException w:qFormat="1" w:uiPriority="0" w:name="heading 5"/>
+    <w:lsdException w:qFormat="1" w:uiPriority="0" w:name="heading 6"/>
+    <w:lsdException w:qFormat="1" w:uiPriority="0" w:name="heading 7"/>
+    <w:lsdException w:qFormat="1" w:uiPriority="0" w:name="heading 8"/>
+    <w:lsdException w:qFormat="1" w:uiPriority="0" w:name="heading 9"/>
+    <w:lsdException w:unhideWhenUsed="0" w:uiPriority="0" w:semiHidden="0" w:name="index 1"/>
+    <w:lsdException w:unhideWhenUsed="0" w:uiPriority="0" w:semiHidden="0" w:name="index 2"/>
+    <w:lsdException w:unhideWhenUsed="0" w:uiPriority="0" w:semiHidden="0" w:name="index 3"/>
+    <w:lsdException w:unhideWhenUsed="0" w:uiPriority="0" w:semiHidden="0" w:name="index 4"/>
+    <w:lsdException w:unhideWhenUsed="0" w:uiPriority="0" w:semiHidden="0" w:name="index 5"/>
+    <w:lsdException w:unhideWhenUsed="0" w:uiPriority="0" w:semiHidden="0" w:name="index 6"/>
+    <w:lsdException w:unhideWhenUsed="0" w:uiPriority="0" w:semiHidden="0" w:name="index 7"/>
+    <w:lsdException w:unhideWhenUsed="0" w:uiPriority="0" w:semiHidden="0" w:name="index 8"/>
+    <w:lsdException w:unhideWhenUsed="0" w:uiPriority="0" w:semiHidden="0" w:name="index 9"/>
+    <w:lsdException w:unhideWhenUsed="0" w:uiPriority="0" w:semiHidden="0" w:name="toc 1"/>
+    <w:lsdException w:unhideWhenUsed="0" w:uiPriority="0" w:semiHidden="0" w:name="toc 2"/>
+    <w:lsdException w:unhideWhenUsed="0" w:uiPriority="0" w:semiHidden="0" w:name="toc 3"/>
+    <w:lsdException w:unhideWhenUsed="0" w:uiPriority="0" w:semiHidden="0" w:name="toc 4"/>
+    <w:lsdException w:unhideWhenUsed="0" w:uiPriority="0" w:semiHidden="0" w:name="toc 5"/>
+    <w:lsdException w:unhideWhenUsed="0" w:uiPriority="0" w:semiHidden="0" w:name="toc 6"/>
+    <w:lsdException w:unhideWhenUsed="0" w:uiPriority="0" w:semiHidden="0" w:name="toc 7"/>
+    <w:lsdException w:unhideWhenUsed="0" w:uiPriority="0" w:semiHidden="0" w:name="toc 8"/>
+    <w:lsdException w:unhideWhenUsed="0" w:uiPriority="0" w:semiHidden="0" w:name="toc 9"/>
+    <w:lsdException w:unhideWhenUsed="0" w:uiPriority="0" w:semiHidden="0" w:name="Normal Indent"/>
+    <w:lsdException w:unhideWhenUsed="0" w:uiPriority="0" w:semiHidden="0" w:name="footnote text"/>
+    <w:lsdException w:unhideWhenUsed="0" w:uiPriority="0" w:semiHidden="0" w:name="annotation text"/>
+    <w:lsdException w:unhideWhenUsed="0" w:uiPriority="0" w:semiHidden="0" w:name="header"/>
+    <w:lsdException w:unhideWhenUsed="0" w:uiPriority="0" w:semiHidden="0" w:name="footer"/>
+    <w:lsdException w:unhideWhenUsed="0" w:uiPriority="0" w:semiHidden="0" w:name="index heading"/>
+    <w:lsdException w:qFormat="1" w:uiPriority="0" w:name="caption"/>
+    <w:lsdException w:unhideWhenUsed="0" w:uiPriority="0" w:semiHidden="0" w:name="table of figures"/>
+    <w:lsdException w:unhideWhenUsed="0" w:uiPriority="0" w:semiHidden="0" w:name="envelope address"/>
+    <w:lsdException w:unhideWhenUsed="0" w:uiPriority="0" w:semiHidden="0" w:name="envelope return"/>
+    <w:lsdException w:unhideWhenUsed="0" w:uiPriority="0" w:semiHidden="0" w:name="footnote reference"/>
+    <w:lsdException w:unhideWhenUsed="0" w:uiPriority="0" w:semiHidden="0" w:name="annotation reference"/>
+    <w:lsdException w:unhideWhenUsed="0" w:uiPriority="0" w:semiHidden="0" w:name="line number"/>
+    <w:lsdException w:unhideWhenUsed="0" w:uiPriority="0" w:semiHidden="0" w:name="page number"/>
+    <w:lsdException w:unhideWhenUsed="0" w:uiPriority="0" w:semiHidden="0" w:name="endnote reference"/>
+    <w:lsdException w:unhideWhenUsed="0" w:uiPriority="0" w:semiHidden="0" w:name="endnote text"/>
+    <w:lsdException w:unhideWhenUsed="0" w:uiPriority="0" w:semiHidden="0" w:name="table of authorities"/>
+    <w:lsdException w:unhideWhenUsed="0" w:uiPriority="0" w:semiHidden="0" w:name="macro"/>
+    <w:lsdException w:unhideWhenUsed="0" w:uiPriority="0" w:semiHidden="0" w:name="toa heading"/>
+    <w:lsdException w:unhideWhenUsed="0" w:uiPriority="0" w:semiHidden="0" w:name="List"/>
+    <w:lsdException w:unhideWhenUsed="0" w:uiPriority="0" w:semiHidden="0" w:name="List Bullet"/>
+    <w:lsdException w:unhideWhenUsed="0" w:uiPriority="0" w:semiHidden="0" w:name="List Number"/>
+    <w:lsdException w:unhideWhenUsed="0" w:uiPriority="0" w:semiHidden="0" w:name="List 2"/>
+    <w:lsdException w:unhideWhenUsed="0" w:uiPriority="0" w:semiHidden="0" w:name="List 3"/>
+    <w:lsdException w:unhideWhenUsed="0" w:uiPriority="0" w:semiHidden="0" w:name="List 4"/>
+    <w:lsdException w:unhideWhenUsed="0" w:uiPriority="0" w:semiHidden="0" w:name="List 5"/>
+    <w:lsdException w:unhideWhenUsed="0" w:uiPriority="0" w:semiHidden="0" w:name="List Bullet 2"/>
+    <w:lsdException w:unhideWhenUsed="0" w:uiPriority="0" w:semiHidden="0" w:name="List Bullet 3"/>
+    <w:lsdException w:unhideWhenUsed="0" w:uiPriority="0" w:semiHidden="0" w:name="List Bullet 4"/>
+    <w:lsdException w:unhideWhenUsed="0" w:uiPriority="0" w:semiHidden="0" w:name="List Bullet 5"/>
+    <w:lsdException w:unhideWhenUsed="0" w:uiPriority="0" w:semiHidden="0" w:name="List Number 2"/>
+    <w:lsdException w:unhideWhenUsed="0" w:uiPriority="0" w:semiHidden="0" w:name="List Number 3"/>
+    <w:lsdException w:unhideWhenUsed="0" w:uiPriority="0" w:semiHidden="0" w:name="List Number 4"/>
+    <w:lsdException w:unhideWhenUsed="0" w:uiPriority="0" w:semiHidden="0" w:name="List Number 5"/>
+    <w:lsdException w:qFormat="1" w:unhideWhenUsed="0" w:uiPriority="0" w:semiHidden="0" w:name="Title"/>
+    <w:lsdException w:unhideWhenUsed="0" w:uiPriority="0" w:semiHidden="0" w:name="Closing"/>
+    <w:lsdException w:unhideWhenUsed="0" w:uiPriority="0" w:semiHidden="0" w:name="Signature"/>
+    <w:lsdException w:uiPriority="1" w:name="Default Paragraph Font"/>
+    <w:lsdException w:unhideWhenUsed="0" w:uiPriority="0" w:semiHidden="0" w:name="Body Text"/>
+    <w:lsdException w:unhideWhenUsed="0" w:uiPriority="0" w:semiHidden="0" w:name="Body Text Indent"/>
+    <w:lsdException w:unhideWhenUsed="0" w:uiPriority="0" w:semiHidden="0" w:name="List Continue"/>
+    <w:lsdException w:unhideWhenUsed="0" w:uiPriority="0" w:semiHidden="0" w:name="List Continue 2"/>
+    <w:lsdException w:unhideWhenUsed="0" w:uiPriority="0" w:semiHidden="0" w:name="List Continue 3"/>
+    <w:lsdException w:unhideWhenUsed="0" w:uiPriority="0" w:semiHidden="0" w:name="List Continue 4"/>
+    <w:lsdException w:unhideWhenUsed="0" w:uiPriority="0" w:semiHidden="0" w:name="List Continue 5"/>
+    <w:lsdException w:unhideWhenUsed="0" w:uiPriority="0" w:semiHidden="0" w:name="Message Header"/>
+    <w:lsdException w:qFormat="1" w:unhideWhenUsed="0" w:uiPriority="0" w:semiHidden="0" w:name="Subtitle"/>
+    <w:lsdException w:unhideWhenUsed="0" w:uiPriority="0" w:semiHidden="0" w:name="Salutation"/>
+    <w:lsdException w:unhideWhenUsed="0" w:uiPriority="0" w:semiHidden="0" w:name="Date"/>
+    <w:lsdException w:unhideWhenUsed="0" w:uiPriority="0" w:semiHidden="0" w:name="Body Text First Indent"/>
+    <w:lsdException w:unhideWhenUsed="0" w:uiPriority="0" w:semiHidden="0" w:name="Body Text First Indent 2"/>
+    <w:lsdException w:unhideWhenUsed="0" w:uiPriority="0" w:semiHidden="0" w:name="Note Heading"/>
+    <w:lsdException w:unhideWhenUsed="0" w:uiPriority="0" w:semiHidden="0" w:name="Body Text 2"/>
+    <w:lsdException w:unhideWhenUsed="0" w:uiPriority="0" w:semiHidden="0" w:name="Body Text 3"/>
+    <w:lsdException w:unhideWhenUsed="0" w:uiPriority="0" w:semiHidden="0" w:name="Body Text Indent 2"/>
+    <w:lsdException w:unhideWhenUsed="0" w:uiPriority="0" w:semiHidden="0" w:name="Body Text Indent 3"/>
+    <w:lsdException w:unhideWhenUsed="0" w:uiPriority="0" w:semiHidden="0" w:name="Block Text"/>
+    <w:lsdException w:unhideWhenUsed="0" w:uiPriority="0" w:semiHidden="0" w:name="Hyperlink"/>
+    <w:lsdException w:unhideWhenUsed="0" w:uiPriority="0" w:semiHidden="0" w:name="FollowedHyperlink"/>
+    <w:lsdException w:qFormat="1" w:unhideWhenUsed="0" w:uiPriority="0" w:semiHidden="0" w:name="Strong"/>
+    <w:lsdException w:qFormat="1" w:unhideWhenUsed="0" w:uiPriority="0" w:semiHidden="0" w:name="Emphasis"/>
+    <w:lsdException w:unhideWhenUsed="0" w:uiPriority="0" w:semiHidden="0" w:name="Document Map"/>
+    <w:lsdException w:unhideWhenUsed="0" w:uiPriority="0" w:semiHidden="0" w:name="Plain Text"/>
+    <w:lsdException w:unhideWhenUsed="0" w:uiPriority="0" w:semiHidden="0" w:name="E-mail Signature"/>
+    <w:lsdException w:unhideWhenUsed="0" w:uiPriority="0" w:semiHidden="0" w:name="Normal (Web)"/>
+    <w:lsdException w:unhideWhenUsed="0" w:uiPriority="0" w:semiHidden="0" w:name="HTML Acronym"/>
+    <w:lsdException w:unhideWhenUsed="0" w:uiPriority="0" w:semiHidden="0" w:name="HTML Address"/>
+    <w:lsdException w:unhideWhenUsed="0" w:uiPriority="0" w:semiHidden="0" w:name="HTML Cite"/>
+    <w:lsdException w:unhideWhenUsed="0" w:uiPriority="0" w:semiHidden="0" w:name="HTML Code"/>
+    <w:lsdException w:unhideWhenUsed="0" w:uiPriority="0" w:semiHidden="0" w:name="HTML Definition"/>
+    <w:lsdException w:unhideWhenUsed="0" w:uiPriority="0" w:semiHidden="0" w:name="HTML Keyboard"/>
+    <w:lsdException w:unhideWhenUsed="0" w:uiPriority="0" w:semiHidden="0" w:name="HTML Preformatted"/>
+    <w:lsdException w:unhideWhenUsed="0" w:uiPriority="0" w:semiHidden="0" w:name="HTML Sample"/>
+    <w:lsdException w:unhideWhenUsed="0" w:uiPriority="0" w:semiHidden="0" w:name="HTML Typewriter"/>
+    <w:lsdException w:unhideWhenUsed="0" w:uiPriority="0" w:semiHidden="0" w:name="HTML Variable"/>
+    <w:lsdException w:uiPriority="99" w:name="Normal Table"/>
+    <w:lsdException w:unhideWhenUsed="0" w:uiPriority="0" w:semiHidden="0" w:name="annotation subject"/>
+    <w:lsdException w:uiPriority="0" w:name="Table Simple 1"/>
+    <w:lsdException w:uiPriority="0" w:name="Table Simple 2"/>
+    <w:lsdException w:uiPriority="0" w:name="Table Simple 3"/>
+    <w:lsdException w:uiPriority="0" w:name="Table Classic 1"/>
+    <w:lsdException w:uiPriority="0" w:name="Table Classic 2"/>
+    <w:lsdException w:uiPriority="0" w:name="Table Classic 3"/>
+    <w:lsdException w:uiPriority="0" w:name="Table Classic 4"/>
+    <w:lsdException w:uiPriority="0" w:name="Table Colorful 1"/>
+    <w:lsdException w:uiPriority="0" w:name="Table Colorful 2"/>
+    <w:lsdException w:uiPriority="0" w:name="Table Colorful 3"/>
+    <w:lsdException w:uiPriority="0" w:name="Table Columns 1"/>
+    <w:lsdException w:uiPriority="0" w:name="Table Columns 2"/>
+    <w:lsdException w:uiPriority="0" w:name="Table Columns 3"/>
+    <w:lsdException w:uiPriority="0" w:name="Table Columns 4"/>
+    <w:lsdException w:uiPriority="0" w:name="Table Columns 5"/>
+    <w:lsdException w:uiPriority="0" w:name="Table Grid 1"/>
+    <w:lsdException w:uiPriority="0" w:name="Table Grid 2"/>
+    <w:lsdException w:uiPriority="0" w:name="Table Grid 3"/>
+    <w:lsdException w:uiPriority="0" w:name="Table Grid 4"/>
+    <w:lsdException w:uiPriority="0" w:name="Table Grid 5"/>
+    <w:lsdException w:uiPriority="0" w:name="Table Grid 6"/>
+    <w:lsdException w:uiPriority="0" w:name="Table Grid 7"/>
+    <w:lsdException w:uiPriority="0" w:name="Table Grid 8"/>
+    <w:lsdException w:uiPriority="0" w:name="Table List 1"/>
+    <w:lsdException w:uiPriority="0" w:name="Table List 2"/>
+    <w:lsdException w:uiPriority="0" w:name="Table List 3"/>
+    <w:lsdException w:uiPriority="0" w:name="Table List 4"/>
+    <w:lsdException w:uiPriority="0" w:name="Table List 5"/>
+    <w:lsdException w:uiPriority="0" w:name="Table List 6"/>
+    <w:lsdException w:uiPriority="0" w:name="Table List 7"/>
+    <w:lsdException w:uiPriority="0" w:name="Table List 8"/>
+    <w:lsdException w:uiPriority="0" w:name="Table 3D effects 1"/>
+    <w:lsdException w:uiPriority="0" w:name="Table 3D effects 2"/>
+    <w:lsdException w:uiPriority="0" w:name="Table 3D effects 3"/>
+    <w:lsdException w:uiPriority="0" w:name="Table Contemporary"/>
+    <w:lsdException w:uiPriority="0" w:name="Table Elegant"/>
+    <w:lsdException w:uiPriority="0" w:name="Table Professional"/>
+    <w:lsdException w:uiPriority="0" w:name="Table Subtle 1"/>
+    <w:lsdException w:uiPriority="0" w:name="Table Subtle 2"/>
+    <w:lsdException w:uiPriority="0" w:name="Table Web 1"/>
+    <w:lsdException w:uiPriority="0" w:name="Table Web 2"/>
+    <w:lsdException w:uiPriority="0" w:name="Table Web 3"/>
+    <w:lsdException w:unhideWhenUsed="0" w:uiPriority="0" w:semiHidden="0" w:name="Balloon Text"/>
+    <w:lsdException w:unhideWhenUsed="0" w:uiPriority="0" w:semiHidden="0" w:name="Table Grid"/>
+    <w:lsdException w:uiPriority="0" w:name="Table Theme"/>
+    <w:lsdException w:uiPriority="99" w:semiHidden="0" w:name="Placeholder Text"/>
+    <w:lsdException w:unhideWhenUsed="0" w:uiPriority="60" w:semiHidden="0" w:name="Light Shading"/>
+    <w:lsdException w:unhideWhenUsed="0" w:uiPriority="61" w:semiHidden="0" w:name="Light List"/>
+    <w:lsdException w:unhideWhenUsed="0" w:uiPriority="62" w:semiHidden="0" w:name="Light Grid"/>
+    <w:lsdException w:unhideWhenUsed="0" w:uiPriority="63" w:semiHidden="0" w:name="Medium Shading 1"/>
+    <w:lsdException w:unhideWhenUsed="0" w:uiPriority="64" w:semiHidden="0" w:name="Medium Shading 2"/>
+    <w:lsdException w:unhideWhenUsed="0" w:uiPriority="65" w:semiHidden="0" w:name="Medium List 1"/>
+    <w:lsdException w:unhideWhenUsed="0" w:uiPriority="66" w:semiHidden="0" w:name="Medium List 2"/>
+    <w:lsdException w:unhideWhenUsed="0" w:uiPriority="67" w:semiHidden="0" w:name="Medium Grid 1"/>
+    <w:lsdException w:unhideWhenUsed="0" w:uiPriority="68" w:semiHidden="0" w:name="Medium Grid 2"/>
+    <w:lsdException w:unhideWhenUsed="0" w:uiPriority="69" w:semiHidden="0" w:name="Medium Grid 3"/>
+    <w:lsdException w:unhideWhenUsed="0" w:uiPriority="70" w:semiHidden="0" w:name="Dark List"/>
+    <w:lsdException w:unhideWhenUsed="0" w:uiPriority="71" w:semiHidden="0" w:name="Colorful Shading"/>
+    <w:lsdException w:unhideWhenUsed="0" w:uiPriority="72" w:semiHidden="0" w:name="Colorful List"/>
+    <w:lsdException w:unhideWhenUsed="0" w:uiPriority="73" w:semiHidden="0" w:name="Colorful Grid"/>
+    <w:lsdException w:unhideWhenUsed="0" w:uiPriority="60" w:semiHidden="0" w:name="Light Shading Accent 1"/>
+    <w:lsdException w:unhideWhenUsed="0" w:uiPriority="61" w:semiHidden="0" w:name="Light List Accent 1"/>
+    <w:lsdException w:unhideWhenUsed="0" w:uiPriority="62" w:semiHidden="0" w:name="Light Grid Accent 1"/>
+    <w:lsdException w:unhideWhenUsed="0" w:uiPriority="63" w:semiHidden="0" w:name="Medium Shading 1 Accent 1"/>
+    <w:lsdException w:unhideWhenUsed="0" w:uiPriority="64" w:semiHidden="0" w:name="Medium Shading 2 Accent 1"/>
+    <w:lsdException w:unhideWhenUsed="0" w:uiPriority="65" w:semiHidden="0" w:name="Medium List 1 Accent 1"/>
+    <w:lsdException w:uiPriority="99" w:semiHidden="0" w:name="List Paragraph"/>
+    <w:lsdException w:unhideWhenUsed="0" w:uiPriority="66" w:semiHidden="0" w:name="Medium List 2 Accent 1"/>
+    <w:lsdException w:unhideWhenUsed="0" w:uiPriority="67" w:semiHidden="0" w:name="Medium Grid 1 Accent 1"/>
+    <w:lsdException w:unhideWhenUsed="0" w:uiPriority="68" w:semiHidden="0" w:name="Medium Grid 2 Accent 1"/>
+    <w:lsdException w:unhideWhenUsed="0" w:uiPriority="69" w:semiHidden="0" w:name="Medium Grid 3 Accent 1"/>
+    <w:lsdException w:unhideWhenUsed="0" w:uiPriority="70" w:semiHidden="0" w:name="Dark List Accent 1"/>
+    <w:lsdException w:unhideWhenUsed="0" w:uiPriority="71" w:semiHidden="0" w:name="Colorful Shading Accent 1"/>
+    <w:lsdException w:unhideWhenUsed="0" w:uiPriority="72" w:semiHidden="0" w:name="Colorful List Accent 1"/>
+    <w:lsdException w:unhideWhenUsed="0" w:uiPriority="73" w:semiHidden="0" w:name="Colorful Grid Accent 1"/>
+    <w:lsdException w:unhideWhenUsed="0" w:uiPriority="60" w:semiHidden="0" w:name="Light Shading Accent 2"/>
+    <w:lsdException w:unhideWhenUsed="0" w:uiPriority="61" w:semiHidden="0" w:name="Light List Accent 2"/>
+    <w:lsdException w:unhideWhenUsed="0" w:uiPriority="62" w:semiHidden="0" w:name="Light Grid Accent 2"/>
+    <w:lsdException w:unhideWhenUsed="0" w:uiPriority="63" w:semiHidden="0" w:name="Medium Shading 1 Accent 2"/>
+    <w:lsdException w:unhideWhenUsed="0" w:uiPriority="64" w:semiHidden="0" w:name="Medium Shading 2 Accent 2"/>
+    <w:lsdException w:unhideWhenUsed="0" w:uiPriority="65" w:semiHidden="0" w:name="Medium List 1 Accent 2"/>
+    <w:lsdException w:unhideWhenUsed="0" w:uiPriority="66" w:semiHidden="0" w:name="Medium List 2 Accent 2"/>
+    <w:lsdException w:unhideWhenUsed="0" w:uiPriority="67" w:semiHidden="0" w:name="Medium Grid 1 Accent 2"/>
+    <w:lsdException w:unhideWhenUsed="0" w:uiPriority="68" w:semiHidden="0" w:name="Medium Grid 2 Accent 2"/>
+    <w:lsdException w:unhideWhenUsed="0" w:uiPriority="69" w:semiHidden="0" w:name="Medium Grid 3 Accent 2"/>
+    <w:lsdException w:unhideWhenUsed="0" w:uiPriority="70" w:semiHidden="0" w:name="Dark List Accent 2"/>
+    <w:lsdException w:unhideWhenUsed="0" w:uiPriority="71" w:semiHidden="0" w:name="Colorful Shading Accent 2"/>
+    <w:lsdException w:unhideWhenUsed="0" w:uiPriority="72" w:semiHidden="0" w:name="Colorful List Accent 2"/>
+    <w:lsdException w:unhideWhenUsed="0" w:uiPriority="73" w:semiHidden="0" w:name="Colorful Grid Accent 2"/>
+    <w:lsdException w:unhideWhenUsed="0" w:uiPriority="60" w:semiHidden="0" w:name="Light Shading Accent 3"/>
+    <w:lsdException w:unhideWhenUsed="0" w:uiPriority="61" w:semiHidden="0" w:name="Light List Accent 3"/>
+    <w:lsdException w:unhideWhenUsed="0" w:uiPriority="62" w:semiHidden="0" w:name="Light Grid Accent 3"/>
+    <w:lsdException w:unhideWhenUsed="0" w:uiPriority="63" w:semiHidden="0" w:name="Medium Shading 1 Accent 3"/>
+    <w:lsdException w:unhideWhenUsed="0" w:uiPriority="64" w:semiHidden="0" w:name="Medium Shading 2 Accent 3"/>
+    <w:lsdException w:unhideWhenUsed="0" w:uiPriority="65" w:semiHidden="0" w:name="Medium List 1 Accent 3"/>
+    <w:lsdException w:unhideWhenUsed="0" w:uiPriority="66" w:semiHidden="0" w:name="Medium List 2 Accent 3"/>
+    <w:lsdException w:unhideWhenUsed="0" w:uiPriority="67" w:semiHidden="0" w:name="Medium Grid 1 Accent 3"/>
+    <w:lsdException w:unhideWhenUsed="0" w:uiPriority="68" w:semiHidden="0" w:name="Medium Grid 2 Accent 3"/>
+    <w:lsdException w:unhideWhenUsed="0" w:uiPriority="69" w:semiHidden="0" w:name="Medium Grid 3 Accent 3"/>
+    <w:lsdException w:unhideWhenUsed="0" w:uiPriority="70" w:semiHidden="0" w:name="Dark List Accent 3"/>
+    <w:lsdException w:unhideWhenUsed="0" w:uiPriority="71" w:semiHidden="0" w:name="Colorful Shading Accent 3"/>
+    <w:lsdException w:unhideWhenUsed="0" w:uiPriority="72" w:semiHidden="0" w:name="Colorful List Accent 3"/>
+    <w:lsdException w:unhideWhenUsed="0" w:uiPriority="73" w:semiHidden="0" w:name="Colorful Grid Accent 3"/>
+    <w:lsdException w:unhideWhenUsed="0" w:uiPriority="60" w:semiHidden="0" w:name="Light Shading Accent 4"/>
+    <w:lsdException w:unhideWhenUsed="0" w:uiPriority="61" w:semiHidden="0" w:name="Light List Accent 4"/>
+    <w:lsdException w:unhideWhenUsed="0" w:uiPriority="62" w:semiHidden="0" w:name="Light Grid Accent 4"/>
+    <w:lsdException w:unhideWhenUsed="0" w:uiPriority="63" w:semiHidden="0" w:name="Medium Shading 1 Accent 4"/>
+    <w:lsdException w:unhideWhenUsed="0" w:uiPriority="64" w:semiHidden="0" w:name="Medium Shading 2 Accent 4"/>
+    <w:lsdException w:unhideWhenUsed="0" w:uiPriority="65" w:semiHidden="0" w:name="Medium List 1 Accent 4"/>
+    <w:lsdException w:unhideWhenUsed="0" w:uiPriority="66" w:semiHidden="0" w:name="Medium List 2 Accent 4"/>
+    <w:lsdException w:unhideWhenUsed="0" w:uiPriority="67" w:semiHidden="0" w:name="Medium Grid 1 Accent 4"/>
+    <w:lsdException w:unhideWhenUsed="0" w:uiPriority="68" w:semiHidden="0" w:name="Medium Grid 2 Accent 4"/>
+    <w:lsdException w:unhideWhenUsed="0" w:uiPriority="69" w:semiHidden="0" w:name="Medium Grid 3 Accent 4"/>
+    <w:lsdException w:unhideWhenUsed="0" w:uiPriority="70" w:semiHidden="0" w:name="Dark List Accent 4"/>
+    <w:lsdException w:unhideWhenUsed="0" w:uiPriority="71" w:semiHidden="0" w:name="Colorful Shading Accent 4"/>
+    <w:lsdException w:unhideWhenUsed="0" w:uiPriority="72" w:semiHidden="0" w:name="Colorful List Accent 4"/>
+    <w:lsdException w:unhideWhenUsed="0" w:uiPriority="73" w:semiHidden="0" w:name="Colorful Grid Accent 4"/>
+    <w:lsdException w:unhideWhenUsed="0" w:uiPriority="60" w:semiHidden="0" w:name="Light Shading Accent 5"/>
+    <w:lsdException w:unhideWhenUsed="0" w:uiPriority="61" w:semiHidden="0" w:name="Light List Accent 5"/>
+    <w:lsdException w:unhideWhenUsed="0" w:uiPriority="62" w:semiHidden="0" w:name="Light Grid Accent 5"/>
+    <w:lsdException w:unhideWhenUsed="0" w:uiPriority="63" w:semiHidden="0" w:name="Medium Shading 1 Accent 5"/>
+    <w:lsdException w:unhideWhenUsed="0" w:uiPriority="64" w:semiHidden="0" w:name="Medium Shading 2 Accent 5"/>
+    <w:lsdException w:unhideWhenUsed="0" w:uiPriority="65" w:semiHidden="0" w:name="Medium List 1 Accent 5"/>
+    <w:lsdException w:unhideWhenUsed="0" w:uiPriority="66" w:semiHidden="0" w:name="Medium List 2 Accent 5"/>
+    <w:lsdException w:unhideWhenUsed="0" w:uiPriority="67" w:semiHidden="0" w:name="Medium Grid 1 Accent 5"/>
+    <w:lsdException w:unhideWhenUsed="0" w:uiPriority="68" w:semiHidden="0" w:name="Medium Grid 2 Accent 5"/>
+    <w:lsdException w:unhideWhenUsed="0" w:uiPriority="69" w:semiHidden="0" w:name="Medium Grid 3 Accent 5"/>
+    <w:lsdException w:unhideWhenUsed="0" w:uiPriority="70" w:semiHidden="0" w:name="Dark List Accent 5"/>
+    <w:lsdException w:unhideWhenUsed="0" w:uiPriority="71" w:semiHidden="0" w:name="Colorful Shading Accent 5"/>
+    <w:lsdException w:unhideWhenUsed="0" w:uiPriority="72" w:semiHidden="0" w:name="Colorful List Accent 5"/>
+    <w:lsdException w:unhideWhenUsed="0" w:uiPriority="73" w:semiHidden="0" w:name="Colorful Grid Accent 5"/>
+    <w:lsdException w:unhideWhenUsed="0" w:uiPriority="60" w:semiHidden="0" w:name="Light Shading Accent 6"/>
+    <w:lsdException w:unhideWhenUsed="0" w:uiPriority="61" w:semiHidden="0" w:name="Light List Accent 6"/>
+    <w:lsdException w:unhideWhenUsed="0" w:uiPriority="62" w:semiHidden="0" w:name="Light Grid Accent 6"/>
+    <w:lsdException w:unhideWhenUsed="0" w:uiPriority="63" w:semiHidden="0" w:name="Medium Shading 1 Accent 6"/>
+    <w:lsdException w:unhideWhenUsed="0" w:uiPriority="64" w:semiHidden="0" w:name="Medium Shading 2 Accent 6"/>
+    <w:lsdException w:unhideWhenUsed="0" w:uiPriority="65" w:semiHidden="0" w:name="Medium List 1 Accent 6"/>
+    <w:lsdException w:unhideWhenUsed="0" w:uiPriority="66" w:semiHidden="0" w:name="Medium List 2 Accent 6"/>
+    <w:lsdException w:unhideWhenUsed="0" w:uiPriority="67" w:semiHidden="0" w:name="Medium Grid 1 Accent 6"/>
+    <w:lsdException w:unhideWhenUsed="0" w:uiPriority="68" w:semiHidden="0" w:name="Medium Grid 2 Accent 6"/>
+    <w:lsdException w:unhideWhenUsed="0" w:uiPriority="69" w:semiHidden="0" w:name="Medium Grid 3 Accent 6"/>
+    <w:lsdException w:unhideWhenUsed="0" w:uiPriority="70" w:semiHidden="0" w:name="Dark List Accent 6"/>
+    <w:lsdException w:unhideWhenUsed="0" w:uiPriority="71" w:semiHidden="0" w:name="Colorful Shading Accent 6"/>
+    <w:lsdException w:unhideWhenUsed="0" w:uiPriority="72" w:semiHidden="0" w:name="Colorful List Accent 6"/>
+    <w:lsdException w:unhideWhenUsed="0" w:uiPriority="73" w:semiHidden="0" w:name="Colorful Grid Accent 6"/>
   </w:latentStyles>
-  <w:style w:type="paragraph" w:default="1" w:styleId="Normal">
+  <w:style w:type="paragraph" w:default="1" w:styleId="1">
     <w:name w:val="Normal"/>
     <w:qFormat/>
+    <w:uiPriority w:val="0"/>
     <w:rPr>
-      <w:rFonts w:asciiTheme="minorHAnsi" w:eastAsiaTheme="minorEastAsia" w:hAnsiTheme="minorHAnsi" w:cstheme="minorBidi"/>
-      <w:lang w:eastAsia="zh-CN"/>
+      <w:rFonts w:asciiTheme="minorHAnsi" w:hAnsiTheme="minorHAnsi" w:eastAsiaTheme="minorEastAsia" w:cstheme="minorBidi"/>
+      <w:lang w:val="pt-BR" w:eastAsia="zh-CN" w:bidi="ar-SA"/>
     </w:rPr>
   </w:style>
-  <w:style w:type="paragraph" w:styleId="Ttulo4">
+  <w:style w:type="paragraph" w:styleId="2">
     <w:name w:val="heading 4"/>
-    <w:next w:val="Normal"/>
+    <w:next w:val="1"/>
     <w:semiHidden/>
     <w:unhideWhenUsed/>
     <w:qFormat/>
+    <w:uiPriority w:val="0"/>
     <w:pPr>
       <w:spacing w:beforeAutospacing="1" w:afterAutospacing="1"/>
       <w:outlineLvl w:val="3"/>
     </w:pPr>
     <w:rPr>
-      <w:rFonts w:ascii="SimSun" w:hAnsi="SimSun" w:hint="eastAsia"/>
+      <w:rFonts w:hint="eastAsia" w:ascii="SimSun" w:hAnsi="SimSun" w:eastAsia="SimSun" w:cs="Times New Roman"/>
       <w:b/>
       <w:bCs/>
       <w:sz w:val="24"/>
       <w:szCs w:val="24"/>
-      <w:lang w:val="en-US" w:eastAsia="zh-CN"/>
+      <w:lang w:val="en-US" w:eastAsia="zh-CN" w:bidi="ar-SA"/>
     </w:rPr>
   </w:style>
-  <w:style w:type="character" w:default="1" w:styleId="Fontepargpadro">
+  <w:style w:type="character" w:default="1" w:styleId="3">
     <w:name w:val="Default Paragraph Font"/>
-    <w:uiPriority w:val="1"/>
     <w:semiHidden/>
     <w:unhideWhenUsed/>
+    <w:uiPriority w:val="1"/>
   </w:style>
-  <w:style w:type="table" w:default="1" w:styleId="Tabelanormal">
+  <w:style w:type="table" w:default="1" w:styleId="4">
     <w:name w:val="Normal Table"/>
-    <w:uiPriority w:val="99"/>
     <w:semiHidden/>
     <w:unhideWhenUsed/>
+    <w:uiPriority w:val="99"/>
     <w:tblPr>
-      <w:tblInd w:w="0" w:type="dxa"/>
       <w:tblCellMar>
         <w:top w:w="0" w:type="dxa"/>
         <w:left w:w="108" w:type="dxa"/>
@@ -2861,46 +4050,46 @@
       </w:tblCellMar>
     </w:tblPr>
   </w:style>
-  <w:style w:type="numbering" w:default="1" w:styleId="Semlista">
-    <w:name w:val="No List"/>
-    <w:uiPriority w:val="99"/>
-    <w:semiHidden/>
-    <w:unhideWhenUsed/>
-  </w:style>
-  <w:style w:type="paragraph" w:styleId="NormalWeb">
+  <w:style w:type="paragraph" w:styleId="5">
     <w:name w:val="Normal (Web)"/>
-    <w:basedOn w:val="Normal"/>
+    <w:uiPriority w:val="0"/>
+    <w:pPr>
+      <w:spacing w:before="0" w:beforeAutospacing="1" w:after="0" w:afterAutospacing="1"/>
+      <w:ind w:left="0" w:right="0"/>
+      <w:jc w:val="left"/>
+    </w:pPr>
     <w:rPr>
+      <w:kern w:val="0"/>
       <w:sz w:val="24"/>
       <w:szCs w:val="24"/>
+      <w:lang w:val="en-US" w:eastAsia="zh-CN" w:bidi="ar"/>
     </w:rPr>
   </w:style>
-  <w:style w:type="character" w:styleId="Forte">
+  <w:style w:type="character" w:styleId="6">
     <w:name w:val="Strong"/>
-    <w:basedOn w:val="Fontepargpadro"/>
+    <w:basedOn w:val="3"/>
     <w:qFormat/>
+    <w:uiPriority w:val="0"/>
     <w:rPr>
       <w:b/>
       <w:bCs/>
     </w:rPr>
   </w:style>
-  <w:style w:type="paragraph" w:styleId="PargrafodaLista">
+  <w:style w:type="paragraph" w:styleId="7">
     <w:name w:val="List Paragraph"/>
-    <w:basedOn w:val="Normal"/>
+    <w:basedOn w:val="1"/>
+    <w:unhideWhenUsed/>
     <w:uiPriority w:val="99"/>
-    <w:unhideWhenUsed/>
-    <w:rsid w:val="008A3960"/>
     <w:pPr>
       <w:ind w:left="720"/>
       <w:contextualSpacing/>
     </w:pPr>
   </w:style>
-  <w:style w:type="character" w:styleId="TextodoEspaoReservado">
+  <w:style w:type="character" w:styleId="8">
     <w:name w:val="Placeholder Text"/>
-    <w:basedOn w:val="Fontepargpadro"/>
+    <w:basedOn w:val="3"/>
+    <w:unhideWhenUsed/>
     <w:uiPriority w:val="99"/>
-    <w:unhideWhenUsed/>
-    <w:rsid w:val="008A3960"/>
     <w:rPr>
       <w:color w:val="666666"/>
     </w:rPr>
@@ -3160,6 +4349,5 @@
     </a:fmtScheme>
   </a:themeElements>
   <a:objectDefaults/>
-  <a:extraClrSchemeLst/>
 </a:theme>
 </file>
</xml_diff>